<commit_message>
Added mini assembler, fixed numerous bugs in disassembler, fixed BBS and BBC error in single step logic
</commit_message>
<xml_diff>
--- a/xDebugger_Manual.docx
+++ b/xDebugger_Manual.docx
@@ -7,6 +7,7 @@
         <w:pStyle w:val="Title"/>
         <w:bidi w:val="0"/>
         <w:spacing w:before="240" w:after="120"/>
+        <w:ind w:hanging="0"/>
         <w:rPr/>
       </w:pPr>
       <w:r>
@@ -18,6 +19,7 @@
       <w:pPr>
         <w:pStyle w:val="Title"/>
         <w:bidi w:val="0"/>
+        <w:ind w:hanging="0"/>
         <w:rPr/>
       </w:pPr>
       <w:r>
@@ -29,11 +31,33 @@
       <w:pPr>
         <w:pStyle w:val="Subtitle"/>
         <w:bidi w:val="0"/>
-        <w:rPr/>
-      </w:pPr>
-      <w:r>
-        <w:rPr/>
-        <w:t xml:space="preserve">2021 – Bob Applegate </w:t>
+        <w:ind w:hanging="0"/>
+        <w:rPr/>
+      </w:pPr>
+      <w:r>
+        <w:rPr/>
+      </w:r>
+    </w:p>
+    <w:p>
+      <w:pPr>
+        <w:pStyle w:val="Subtitle"/>
+        <w:rPr/>
+      </w:pPr>
+      <w:r>
+        <w:rPr/>
+        <w:t>Last update: 10/10/2021</w:t>
+      </w:r>
+    </w:p>
+    <w:p>
+      <w:pPr>
+        <w:pStyle w:val="Subtitle"/>
+        <w:bidi w:val="0"/>
+        <w:ind w:hanging="0"/>
+        <w:rPr/>
+      </w:pPr>
+      <w:r>
+        <w:rPr/>
+        <w:t xml:space="preserve">Bob Applegate </w:t>
       </w:r>
       <w:hyperlink r:id="rId2">
         <w:r>
@@ -48,6 +72,7 @@
       <w:pPr>
         <w:pStyle w:val="Subtitle"/>
         <w:bidi w:val="0"/>
+        <w:ind w:hanging="0"/>
         <w:rPr/>
       </w:pPr>
       <w:r>
@@ -59,6 +84,7 @@
       <w:pPr>
         <w:pStyle w:val="Subtitle"/>
         <w:bidi w:val="0"/>
+        <w:ind w:hanging="0"/>
         <w:rPr/>
       </w:pPr>
       <w:hyperlink r:id="rId3">
@@ -289,6 +315,22 @@
     <w:p>
       <w:pPr>
         <w:pStyle w:val="Normal"/>
+        <w:numPr>
+          <w:ilvl w:val="0"/>
+          <w:numId w:val="2"/>
+        </w:numPr>
+        <w:bidi w:val="0"/>
+        <w:jc w:val="left"/>
+        <w:rPr/>
+      </w:pPr>
+      <w:r>
+        <w:rPr/>
+        <w:t>Mini assembler</w:t>
+      </w:r>
+    </w:p>
+    <w:p>
+      <w:pPr>
+        <w:pStyle w:val="Normal"/>
         <w:bidi w:val="0"/>
         <w:jc w:val="left"/>
         <w:rPr/>
@@ -329,16 +371,16 @@
       </w:pPr>
       <w:r>
         <w:rPr/>
-        <w:t>R</w:t>
-      </w:r>
-      <w:r>
-        <w:rPr/>
-        <w:t>equirements</w:t>
-      </w:r>
-    </w:p>
-    <w:p>
-      <w:pPr>
-        <w:pStyle w:val="Normal"/>
+        <w:t>Requirements</w:t>
+      </w:r>
+    </w:p>
+    <w:p>
+      <w:pPr>
+        <w:pStyle w:val="Normal"/>
+        <w:numPr>
+          <w:ilvl w:val="0"/>
+          <w:numId w:val="3"/>
+        </w:numPr>
         <w:bidi w:val="0"/>
         <w:jc w:val="left"/>
         <w:rPr/>
@@ -351,6 +393,10 @@
     <w:p>
       <w:pPr>
         <w:pStyle w:val="Normal"/>
+        <w:numPr>
+          <w:ilvl w:val="0"/>
+          <w:numId w:val="3"/>
+        </w:numPr>
         <w:bidi w:val="0"/>
         <w:jc w:val="left"/>
         <w:rPr/>
@@ -363,6 +409,10 @@
     <w:p>
       <w:pPr>
         <w:pStyle w:val="Normal"/>
+        <w:numPr>
+          <w:ilvl w:val="0"/>
+          <w:numId w:val="3"/>
+        </w:numPr>
         <w:bidi w:val="0"/>
         <w:jc w:val="left"/>
         <w:rPr/>
@@ -375,13 +425,44 @@
     <w:p>
       <w:pPr>
         <w:pStyle w:val="Normal"/>
-        <w:bidi w:val="0"/>
-        <w:jc w:val="left"/>
-        <w:rPr/>
-      </w:pPr>
-      <w:r>
-        <w:rPr/>
-        <w:t>RAM from 0400 to 13FF.</w:t>
+        <w:numPr>
+          <w:ilvl w:val="0"/>
+          <w:numId w:val="3"/>
+        </w:numPr>
+        <w:bidi w:val="0"/>
+        <w:jc w:val="left"/>
+        <w:rPr/>
+      </w:pPr>
+      <w:r>
+        <w:rPr/>
+        <w:t xml:space="preserve">At least 6K of </w:t>
+      </w:r>
+      <w:r>
+        <w:rPr/>
+        <w:t xml:space="preserve">RAM </w:t>
+      </w:r>
+      <w:r>
+        <w:rPr/>
+        <w:t>starting</w:t>
+      </w:r>
+      <w:r>
+        <w:rPr/>
+        <w:t xml:space="preserve"> from </w:t>
+      </w:r>
+      <w:r>
+        <w:rPr>
+          <w:rFonts w:eastAsia="NSimSun" w:cs="Lucida Sans"/>
+          <w:color w:val="auto"/>
+          <w:kern w:val="2"/>
+          <w:sz w:val="24"/>
+          <w:szCs w:val="24"/>
+          <w:lang w:val="de-AT" w:eastAsia="zh-CN" w:bidi="hi-IN"/>
+        </w:rPr>
+        <w:t>0C00</w:t>
+      </w:r>
+      <w:r>
+        <w:rPr/>
+        <w:t>.</w:t>
       </w:r>
     </w:p>
     <w:p>
@@ -462,11 +543,11 @@
       </w:pPr>
       <w:r>
         <w:rPr/>
-        <w:t xml:space="preserve">When numeric parameters are required they are entered as hexadecimal values.  Each valid digit causes the current value to the shifted left four bits and then the new digit added.  There is no range checking done, so 1234567890 will result in the value 7890.  </w:t>
-      </w:r>
-      <w:r>
-        <w:rPr/>
-        <w:t>If you set an 8 bit register to a larger value, only the bottom 8 bits will be used.</w:t>
+        <w:t xml:space="preserve">When numeric parameters are required they are entered as hexadecimal values.  Each valid digit causes the current value to the shifted left four bits and then the new digit added.  There is no range checking done, so 1234567890 will result in the value 7890.  If you set an 8 bit register to a larger value, only the bottom 8 bits will be used.  </w:t>
+      </w:r>
+      <w:r>
+        <w:rPr/>
+        <w:t>No input results in a value of zero.</w:t>
       </w:r>
     </w:p>
     <w:p>
@@ -512,11 +593,7 @@
       </w:pPr>
       <w:r>
         <w:rPr/>
-        <w:t xml:space="preserve">? - </w:t>
-      </w:r>
-      <w:r>
-        <w:rPr/>
-        <w:t>Help</w:t>
+        <w:t>? - Help</w:t>
       </w:r>
     </w:p>
     <w:p>
@@ -533,45 +610,24 @@
     </w:p>
     <w:p>
       <w:pPr>
-        <w:pStyle w:val="Normal"/>
-        <w:bidi w:val="0"/>
-        <w:jc w:val="left"/>
-        <w:rPr/>
-      </w:pPr>
-      <w:r>
-        <w:rPr/>
-      </w:r>
-    </w:p>
-    <w:p>
-      <w:pPr>
         <w:pStyle w:val="Heading2"/>
-        <w:bidi w:val="0"/>
-        <w:jc w:val="left"/>
-        <w:rPr/>
-      </w:pPr>
-      <w:r>
-        <w:rPr/>
-        <w:t xml:space="preserve">B – </w:t>
-      </w:r>
-      <w:r>
-        <w:rPr/>
-        <w:t>List Breakpoints</w:t>
-      </w:r>
-    </w:p>
-    <w:p>
-      <w:pPr>
-        <w:pStyle w:val="Normal"/>
-        <w:bidi w:val="0"/>
-        <w:jc w:val="left"/>
-        <w:rPr/>
-      </w:pPr>
-      <w:r>
-        <w:rPr/>
-        <w:t xml:space="preserve">List </w:t>
-      </w:r>
-      <w:r>
-        <w:rPr/>
-        <w:t>all breakpoints and indicates if breakpoints are active or not.</w:t>
+        <w:rPr/>
+      </w:pPr>
+      <w:r>
+        <w:rPr/>
+        <w:t>A - &lt;addr&gt; - Start miniassembler at address.</w:t>
+      </w:r>
+    </w:p>
+    <w:p>
+      <w:pPr>
+        <w:pStyle w:val="Normal"/>
+        <w:bidi w:val="0"/>
+        <w:jc w:val="left"/>
+        <w:rPr/>
+      </w:pPr>
+      <w:r>
+        <w:rPr/>
+        <w:t>The mini assembler makes it easy to enter short test programs or pieces of code for testing.  See the section about it.</w:t>
       </w:r>
     </w:p>
     <w:p>
@@ -594,11 +650,42 @@
       </w:pPr>
       <w:r>
         <w:rPr/>
-        <w:t xml:space="preserve">BD – </w:t>
-      </w:r>
-      <w:r>
-        <w:rPr/>
-        <w:t>Disable Breakpoints</w:t>
+        <w:t>B – List Breakpoints</w:t>
+      </w:r>
+    </w:p>
+    <w:p>
+      <w:pPr>
+        <w:pStyle w:val="Normal"/>
+        <w:bidi w:val="0"/>
+        <w:jc w:val="left"/>
+        <w:rPr/>
+      </w:pPr>
+      <w:r>
+        <w:rPr/>
+        <w:t>List all breakpoints and indicates if breakpoints are active or not.</w:t>
+      </w:r>
+    </w:p>
+    <w:p>
+      <w:pPr>
+        <w:pStyle w:val="Normal"/>
+        <w:bidi w:val="0"/>
+        <w:jc w:val="left"/>
+        <w:rPr/>
+      </w:pPr>
+      <w:r>
+        <w:rPr/>
+      </w:r>
+    </w:p>
+    <w:p>
+      <w:pPr>
+        <w:pStyle w:val="Heading2"/>
+        <w:bidi w:val="0"/>
+        <w:jc w:val="left"/>
+        <w:rPr/>
+      </w:pPr>
+      <w:r>
+        <w:rPr/>
+        <w:t>BD – Disable Breakpoints</w:t>
       </w:r>
     </w:p>
     <w:p>
@@ -633,31 +720,19 @@
       </w:pPr>
       <w:r>
         <w:rPr/>
-        <w:t xml:space="preserve">BE – </w:t>
-      </w:r>
-      <w:r>
-        <w:rPr/>
-        <w:t>Enable Breakpoints</w:t>
-      </w:r>
-    </w:p>
-    <w:p>
-      <w:pPr>
-        <w:pStyle w:val="Normal"/>
-        <w:bidi w:val="0"/>
-        <w:jc w:val="left"/>
-        <w:rPr/>
-      </w:pPr>
-      <w:r>
-        <w:rPr/>
-        <w:t>Enables brea</w:t>
-      </w:r>
-      <w:r>
-        <w:rPr/>
-        <w:t>k</w:t>
-      </w:r>
-      <w:r>
-        <w:rPr/>
-        <w:t>points.</w:t>
+        <w:t>BE – Enable Breakpoints</w:t>
+      </w:r>
+    </w:p>
+    <w:p>
+      <w:pPr>
+        <w:pStyle w:val="Normal"/>
+        <w:bidi w:val="0"/>
+        <w:jc w:val="left"/>
+        <w:rPr/>
+      </w:pPr>
+      <w:r>
+        <w:rPr/>
+        <w:t>Enables breakpoints.</w:t>
       </w:r>
     </w:p>
     <w:p>
@@ -680,11 +755,7 @@
       </w:pPr>
       <w:r>
         <w:rPr/>
-        <w:t xml:space="preserve">BC [&lt;addr&gt;] - </w:t>
-      </w:r>
-      <w:r>
-        <w:rPr/>
-        <w:t>Clear Breakpoints</w:t>
+        <w:t>BC [&lt;addr&gt;] - Clear Breakpoints</w:t>
       </w:r>
     </w:p>
     <w:p>
@@ -742,27 +813,19 @@
       </w:pPr>
       <w:r>
         <w:rPr/>
-        <w:t xml:space="preserve">BS &lt;addr&gt; - </w:t>
-      </w:r>
-      <w:r>
-        <w:rPr/>
-        <w:t>Set Breakpoint</w:t>
-      </w:r>
-    </w:p>
-    <w:p>
-      <w:pPr>
-        <w:pStyle w:val="Normal"/>
-        <w:bidi w:val="0"/>
-        <w:jc w:val="left"/>
-        <w:rPr/>
-      </w:pPr>
-      <w:r>
-        <w:rPr/>
-        <w:t xml:space="preserve">Sets breakpoint at </w:t>
-      </w:r>
-      <w:r>
-        <w:rPr/>
-        <w:t>specified address.  If a breakpoint for that address already exists, it will be used rather than creating a new one.  This also enables breakpoints if they were disabled.</w:t>
+        <w:t>BS &lt;addr&gt; - Set Breakpoint</w:t>
+      </w:r>
+    </w:p>
+    <w:p>
+      <w:pPr>
+        <w:pStyle w:val="Normal"/>
+        <w:bidi w:val="0"/>
+        <w:jc w:val="left"/>
+        <w:rPr/>
+      </w:pPr>
+      <w:r>
+        <w:rPr/>
+        <w:t>Sets breakpoint at specified address.  If a breakpoint for that address already exists, it will be used rather than creating a new one.  This also enables breakpoints if they were disabled.</w:t>
       </w:r>
     </w:p>
     <w:p>
@@ -785,11 +848,7 @@
       </w:pPr>
       <w:r>
         <w:rPr/>
-        <w:t xml:space="preserve">C – </w:t>
-      </w:r>
-      <w:r>
-        <w:rPr/>
-        <w:t>Continue Execution</w:t>
+        <w:t>C – Continue Execution</w:t>
       </w:r>
     </w:p>
     <w:p>
@@ -824,39 +883,19 @@
       </w:pPr>
       <w:r>
         <w:rPr/>
-        <w:t xml:space="preserve">D – </w:t>
-      </w:r>
-      <w:r>
-        <w:rPr/>
-        <w:t>Dissemble at Current PC</w:t>
-      </w:r>
-    </w:p>
-    <w:p>
-      <w:pPr>
-        <w:pStyle w:val="Normal"/>
-        <w:bidi w:val="0"/>
-        <w:jc w:val="left"/>
-        <w:rPr/>
-      </w:pPr>
-      <w:r>
-        <w:rPr/>
-        <w:t>Disassemble</w:t>
-      </w:r>
-      <w:r>
-        <w:rPr/>
-        <w:t>s</w:t>
-      </w:r>
-      <w:r>
-        <w:rPr/>
-        <w:t xml:space="preserve"> at </w:t>
-      </w:r>
-      <w:r>
-        <w:rPr/>
-        <w:t xml:space="preserve">current </w:t>
-      </w:r>
-      <w:r>
-        <w:rPr/>
-        <w:t>PC.</w:t>
+        <w:t>D – Dissemble at Current PC</w:t>
+      </w:r>
+    </w:p>
+    <w:p>
+      <w:pPr>
+        <w:pStyle w:val="Normal"/>
+        <w:bidi w:val="0"/>
+        <w:jc w:val="left"/>
+        <w:rPr/>
+      </w:pPr>
+      <w:r>
+        <w:rPr/>
+        <w:t>Disassembles at current PC.</w:t>
       </w:r>
     </w:p>
     <w:p>
@@ -879,27 +918,19 @@
       </w:pPr>
       <w:r>
         <w:rPr/>
-        <w:t xml:space="preserve">D &lt;addr&gt; - </w:t>
-      </w:r>
-      <w:r>
-        <w:rPr/>
-        <w:t>Disassemble One Instruction</w:t>
-      </w:r>
-    </w:p>
-    <w:p>
-      <w:pPr>
-        <w:pStyle w:val="Normal"/>
-        <w:bidi w:val="0"/>
-        <w:jc w:val="left"/>
-        <w:rPr/>
-      </w:pPr>
-      <w:r>
-        <w:rPr/>
-        <w:t xml:space="preserve">Disassemble one instruction </w:t>
-      </w:r>
-      <w:r>
-        <w:rPr/>
-        <w:t>at the specified address.</w:t>
+        <w:t>D &lt;addr&gt; - Disassemble One Instruction</w:t>
+      </w:r>
+    </w:p>
+    <w:p>
+      <w:pPr>
+        <w:pStyle w:val="Normal"/>
+        <w:bidi w:val="0"/>
+        <w:jc w:val="left"/>
+        <w:rPr/>
+      </w:pPr>
+      <w:r>
+        <w:rPr/>
+        <w:t>Disassemble one instruction at the specified address.</w:t>
       </w:r>
     </w:p>
     <w:p>
@@ -922,27 +953,19 @@
       </w:pPr>
       <w:r>
         <w:rPr/>
-        <w:t xml:space="preserve">D &lt;addr&gt; &lt;addr&gt; - </w:t>
-      </w:r>
-      <w:r>
-        <w:rPr/>
-        <w:t>Disassemble Range</w:t>
-      </w:r>
-    </w:p>
-    <w:p>
-      <w:pPr>
-        <w:pStyle w:val="Normal"/>
-        <w:bidi w:val="0"/>
-        <w:jc w:val="left"/>
-        <w:rPr/>
-      </w:pPr>
-      <w:r>
-        <w:rPr/>
-        <w:t xml:space="preserve">Disassemble </w:t>
-      </w:r>
-      <w:r>
-        <w:rPr/>
-        <w:t>between a range of addresses.</w:t>
+        <w:t>D &lt;addr&gt; &lt;addr&gt; - Disassemble Range</w:t>
+      </w:r>
+    </w:p>
+    <w:p>
+      <w:pPr>
+        <w:pStyle w:val="Normal"/>
+        <w:bidi w:val="0"/>
+        <w:jc w:val="left"/>
+        <w:rPr/>
+      </w:pPr>
+      <w:r>
+        <w:rPr/>
+        <w:t>Disassemble between a range of addresses.</w:t>
       </w:r>
     </w:p>
     <w:p>
@@ -965,11 +988,7 @@
       </w:pPr>
       <w:r>
         <w:rPr/>
-        <w:t xml:space="preserve">E &lt;addr&gt; - </w:t>
-      </w:r>
-      <w:r>
-        <w:rPr/>
-        <w:t>Edit Memory</w:t>
+        <w:t>E &lt;addr&gt; - Edit Memory</w:t>
       </w:r>
     </w:p>
     <w:p>
@@ -1073,11 +1092,7 @@
       </w:pPr>
       <w:r>
         <w:rPr/>
-        <w:t xml:space="preserve">H &lt;addr&gt; &lt;addr&gt; - </w:t>
-      </w:r>
-      <w:r>
-        <w:rPr/>
-        <w:t>Hexadecimal Dump</w:t>
+        <w:t>H &lt;addr&gt; &lt;addr&gt; - Hexadecimal Dump</w:t>
       </w:r>
     </w:p>
     <w:p>
@@ -1112,27 +1127,19 @@
       </w:pPr>
       <w:r>
         <w:rPr/>
-        <w:t xml:space="preserve">J &lt;addr&gt; - </w:t>
-      </w:r>
-      <w:r>
-        <w:rPr/>
-        <w:t>Jump to Address</w:t>
-      </w:r>
-    </w:p>
-    <w:p>
-      <w:pPr>
-        <w:pStyle w:val="Normal"/>
-        <w:bidi w:val="0"/>
-        <w:jc w:val="left"/>
-        <w:rPr/>
-      </w:pPr>
-      <w:r>
-        <w:rPr/>
-        <w:t xml:space="preserve">Jump to </w:t>
-      </w:r>
-      <w:r>
-        <w:rPr/>
-        <w:t xml:space="preserve">specified address.  Register values are </w:t>
+        <w:t>J &lt;addr&gt; - Jump to Address</w:t>
+      </w:r>
+    </w:p>
+    <w:p>
+      <w:pPr>
+        <w:pStyle w:val="Normal"/>
+        <w:bidi w:val="0"/>
+        <w:jc w:val="left"/>
+        <w:rPr/>
+      </w:pPr>
+      <w:r>
+        <w:rPr/>
+        <w:t xml:space="preserve">Jump to specified address.  Register values are </w:t>
       </w:r>
       <w:r>
         <w:rPr>
@@ -1161,11 +1168,7 @@
       </w:pPr>
       <w:r>
         <w:rPr/>
-        <w:t xml:space="preserve">K – </w:t>
-      </w:r>
-      <w:r>
-        <w:rPr/>
-        <w:t>Perform SD Card Directory</w:t>
+        <w:t>K – Perform SD Card Directory</w:t>
       </w:r>
     </w:p>
     <w:p>
@@ -1200,43 +1203,19 @@
       </w:pPr>
       <w:r>
         <w:rPr/>
-        <w:t xml:space="preserve">L – </w:t>
-      </w:r>
-      <w:r>
-        <w:rPr/>
-        <w:t>Load Intel Hex from Console</w:t>
-      </w:r>
-    </w:p>
-    <w:p>
-      <w:pPr>
-        <w:pStyle w:val="Normal"/>
-        <w:bidi w:val="0"/>
-        <w:jc w:val="left"/>
-        <w:rPr/>
-      </w:pPr>
-      <w:r>
-        <w:rPr/>
-        <w:t xml:space="preserve">Load </w:t>
-      </w:r>
-      <w:r>
-        <w:rPr/>
-        <w:t xml:space="preserve">Intel </w:t>
-      </w:r>
-      <w:r>
-        <w:rPr/>
-        <w:t xml:space="preserve">hex file from </w:t>
-      </w:r>
-      <w:r>
-        <w:rPr/>
-        <w:t xml:space="preserve">the </w:t>
-      </w:r>
-      <w:r>
-        <w:rPr/>
-        <w:t xml:space="preserve">console.  </w:t>
-      </w:r>
-      <w:r>
-        <w:rPr/>
-        <w:t>If the file sets the xKIM AutoRun vector then that address will be displayed and the Program Counter loaded with the address.  This does not automatically run the program.</w:t>
+        <w:t>L – Load Intel Hex from Console</w:t>
+      </w:r>
+    </w:p>
+    <w:p>
+      <w:pPr>
+        <w:pStyle w:val="Normal"/>
+        <w:bidi w:val="0"/>
+        <w:jc w:val="left"/>
+        <w:rPr/>
+      </w:pPr>
+      <w:r>
+        <w:rPr/>
+        <w:t>Load Intel hex file from the console.  If the file sets the xKIM AutoRun vector then that address will be displayed and the Program Counter loaded with the address.  This does not automatically run the program.</w:t>
       </w:r>
     </w:p>
     <w:p>
@@ -1259,27 +1238,19 @@
       </w:pPr>
       <w:r>
         <w:rPr/>
-        <w:t xml:space="preserve">L &lt;filename&gt; - </w:t>
-      </w:r>
-      <w:r>
-        <w:rPr/>
-        <w:t>Load Intel Hex from SD File</w:t>
-      </w:r>
-    </w:p>
-    <w:p>
-      <w:pPr>
-        <w:pStyle w:val="Normal"/>
-        <w:bidi w:val="0"/>
-        <w:jc w:val="left"/>
-        <w:rPr/>
-      </w:pPr>
-      <w:r>
-        <w:rPr/>
-        <w:t xml:space="preserve">Load hex file from SD card.  </w:t>
-      </w:r>
-      <w:r>
-        <w:rPr/>
-        <w:t>If the AutoRun address is set, behavior is the same as for the L command.</w:t>
+        <w:t>L &lt;filename&gt; - Load Intel Hex from SD File</w:t>
+      </w:r>
+    </w:p>
+    <w:p>
+      <w:pPr>
+        <w:pStyle w:val="Normal"/>
+        <w:bidi w:val="0"/>
+        <w:jc w:val="left"/>
+        <w:rPr/>
+      </w:pPr>
+      <w:r>
+        <w:rPr/>
+        <w:t>Load hex file from SD card.  If the AutoRun address is set, behavior is the same as for the L command.</w:t>
       </w:r>
     </w:p>
     <w:p>
@@ -1302,11 +1273,7 @@
       </w:pPr>
       <w:r>
         <w:rPr/>
-        <w:t xml:space="preserve">R [&lt;name&gt; &lt;value&gt;] - </w:t>
-      </w:r>
-      <w:r>
-        <w:rPr/>
-        <w:t>Display or Set Registers</w:t>
+        <w:t>R [&lt;name&gt; &lt;value&gt;] - Display or Set Registers</w:t>
       </w:r>
     </w:p>
     <w:p>
@@ -1364,11 +1331,7 @@
       </w:pPr>
       <w:r>
         <w:rPr/>
-        <w:t xml:space="preserve">S – </w:t>
-      </w:r>
-      <w:r>
-        <w:rPr/>
-        <w:t>Single Step</w:t>
+        <w:t>S – Single Step</w:t>
       </w:r>
     </w:p>
     <w:p>
@@ -1403,11 +1366,7 @@
       </w:pPr>
       <w:r>
         <w:rPr/>
-        <w:t xml:space="preserve">SO – </w:t>
-      </w:r>
-      <w:r>
-        <w:rPr/>
-        <w:t>Step Over</w:t>
+        <w:t>SO – Step Over</w:t>
       </w:r>
     </w:p>
     <w:p>
@@ -1442,38 +1401,19 @@
       </w:pPr>
       <w:r>
         <w:rPr/>
-        <w:t xml:space="preserve">Q - </w:t>
-      </w:r>
-      <w:r>
-        <w:rPr/>
-        <w:t>Quit</w:t>
-      </w:r>
-    </w:p>
-    <w:p>
-      <w:pPr>
-        <w:pStyle w:val="Normal"/>
-        <w:bidi w:val="0"/>
-        <w:jc w:val="left"/>
-        <w:rPr/>
-      </w:pPr>
-      <w:r>
-        <w:rPr/>
-        <w:t xml:space="preserve">Quit back to xKIM.  </w:t>
-      </w:r>
-      <w:r>
-        <w:rPr/>
-        <w:t>It also restores IRQ and NMI vectors to what they were when xDebugger started running.</w:t>
-      </w:r>
-    </w:p>
-    <w:p>
-      <w:pPr>
-        <w:pStyle w:val="Normal"/>
-        <w:bidi w:val="0"/>
-        <w:jc w:val="left"/>
-        <w:rPr/>
-      </w:pPr>
-      <w:r>
-        <w:rPr/>
+        <w:t>Q - Quit</w:t>
+      </w:r>
+    </w:p>
+    <w:p>
+      <w:pPr>
+        <w:pStyle w:val="Normal"/>
+        <w:bidi w:val="0"/>
+        <w:jc w:val="left"/>
+        <w:rPr/>
+      </w:pPr>
+      <w:r>
+        <w:rPr/>
+        <w:t>Quit back to xKIM.  It also restores IRQ and NMI vectors to what they were when xDebugger started running.</w:t>
       </w:r>
     </w:p>
     <w:p>
@@ -1490,6 +1430,662 @@
     <w:p>
       <w:pPr>
         <w:pStyle w:val="Heading1"/>
+        <w:rPr/>
+      </w:pPr>
+      <w:r>
+        <w:rPr/>
+        <w:t>Mini Assembler</w:t>
+      </w:r>
+    </w:p>
+    <w:p>
+      <w:pPr>
+        <w:pStyle w:val="Normal"/>
+        <w:bidi w:val="0"/>
+        <w:jc w:val="left"/>
+        <w:rPr/>
+      </w:pPr>
+      <w:r>
+        <w:rPr/>
+        <w:t>The mini assembler is not a complete assembler by any means but it does allow the user to enter 65C02 code for testing.  It is started with the first addres to be used and then prompts with the current address, a colon, and then a space.  Mnemonics can be typed in there.</w:t>
+      </w:r>
+    </w:p>
+    <w:p>
+      <w:pPr>
+        <w:pStyle w:val="Normal"/>
+        <w:bidi w:val="0"/>
+        <w:jc w:val="left"/>
+        <w:rPr/>
+      </w:pPr>
+      <w:r>
+        <w:rPr/>
+      </w:r>
+    </w:p>
+    <w:p>
+      <w:pPr>
+        <w:pStyle w:val="Heading2"/>
+        <w:rPr/>
+      </w:pPr>
+      <w:r>
+        <w:rPr/>
+        <w:t>Recognized Mnemonics</w:t>
+      </w:r>
+    </w:p>
+    <w:p>
+      <w:pPr>
+        <w:pStyle w:val="Normal"/>
+        <w:bidi w:val="0"/>
+        <w:jc w:val="left"/>
+        <w:rPr/>
+      </w:pPr>
+      <w:r>
+        <w:rPr/>
+        <w:t>ADC, AND, ASL, BBR0, BBR1, BBR1 BBR2, BBR3, BBR4, BBR5, BBR6, BBR7, BBS0, BBS1, BBS2, BBS3, BBS4, BBS5, BBS6, BBS7, BCC, BCS, BEQ, BIT, BMI, BNE, BPL, BRA, BRK, BVC, BVS, CLC, CLD, CLI, CLV, CMP, CPX, CPY, DEC, DEX, DEY, EOR, INC, INX, INY, JMP, JSR, LDA, LDX, LDY, LSR, NOP, ORA, PHA, PHP, PHX, PHY, PLA, PLP, PLX, PLY, RMB0, RMB1, RMB2, RMB3, RMB4, RMB5, RMB6, RMB7, ROL, ROR, RTI, RTS, SBC, SEC, SED, SEI, SMB0, SMB1, SMB2, SMB3, SMB4, SMB5, SMB6, SMB7, STA, STP, STX, STY, STZ, TAX, TAY, TRB, TSB, TSX, TXA, TXS, TYA, WAI</w:t>
+      </w:r>
+    </w:p>
+    <w:p>
+      <w:pPr>
+        <w:pStyle w:val="Normal"/>
+        <w:bidi w:val="0"/>
+        <w:jc w:val="left"/>
+        <w:rPr/>
+      </w:pPr>
+      <w:r>
+        <w:rPr/>
+      </w:r>
+    </w:p>
+    <w:p>
+      <w:pPr>
+        <w:pStyle w:val="Heading2"/>
+        <w:rPr/>
+      </w:pPr>
+      <w:r>
+        <w:rPr/>
+        <w:t>Syntax</w:t>
+      </w:r>
+    </w:p>
+    <w:p>
+      <w:pPr>
+        <w:pStyle w:val="Normal"/>
+        <w:bidi w:val="0"/>
+        <w:jc w:val="left"/>
+        <w:rPr/>
+      </w:pPr>
+      <w:r>
+        <w:rPr/>
+        <w:t>The syntax follows normal assembler syntax except there are no labels.  The assembler displays the address and the user enters the mnemonic from the list above, followed by any additional arguments.  All input is in upper case and all input values are in hex.</w:t>
+      </w:r>
+    </w:p>
+    <w:p>
+      <w:pPr>
+        <w:pStyle w:val="PreformattedText"/>
+        <w:ind w:left="709" w:hanging="0"/>
+        <w:rPr/>
+      </w:pPr>
+      <w:r>
+        <w:rPr/>
+        <w:t>ROL A</w:t>
+        <w:tab/>
+        <w:tab/>
+        <w:tab/>
+        <w:t>Accmulator</w:t>
+      </w:r>
+    </w:p>
+    <w:p>
+      <w:pPr>
+        <w:pStyle w:val="PreformattedText"/>
+        <w:ind w:left="709" w:hanging="0"/>
+        <w:rPr/>
+      </w:pPr>
+      <w:r>
+        <w:rPr/>
+        <w:t>LDA #42</w:t>
+        <w:tab/>
+        <w:tab/>
+        <w:t>Immediate</w:t>
+      </w:r>
+    </w:p>
+    <w:p>
+      <w:pPr>
+        <w:pStyle w:val="PreformattedText"/>
+        <w:ind w:left="709" w:hanging="0"/>
+        <w:rPr/>
+      </w:pPr>
+      <w:r>
+        <w:rPr/>
+        <w:t>PHA</w:t>
+        <w:tab/>
+        <w:tab/>
+        <w:tab/>
+        <w:t>Implied</w:t>
+      </w:r>
+    </w:p>
+    <w:p>
+      <w:pPr>
+        <w:pStyle w:val="PreformattedText"/>
+        <w:ind w:left="709" w:hanging="0"/>
+        <w:rPr/>
+      </w:pPr>
+      <w:r>
+        <w:rPr/>
+        <w:t>LDA 1234</w:t>
+        <w:tab/>
+        <w:tab/>
+        <w:t>Absolute</w:t>
+      </w:r>
+    </w:p>
+    <w:p>
+      <w:pPr>
+        <w:pStyle w:val="PreformattedText"/>
+        <w:ind w:left="709" w:hanging="0"/>
+        <w:rPr/>
+      </w:pPr>
+      <w:r>
+        <w:rPr/>
+        <w:t>BCC 1234</w:t>
+        <w:tab/>
+        <w:tab/>
+        <w:t>Relative uses the target address</w:t>
+      </w:r>
+    </w:p>
+    <w:p>
+      <w:pPr>
+        <w:pStyle w:val="PreformattedText"/>
+        <w:ind w:left="709" w:hanging="0"/>
+        <w:rPr/>
+      </w:pPr>
+      <w:r>
+        <w:rPr/>
+        <w:t>LDA 42</w:t>
+        <w:tab/>
+        <w:tab/>
+        <w:t>Zero page</w:t>
+      </w:r>
+    </w:p>
+    <w:p>
+      <w:pPr>
+        <w:pStyle w:val="PreformattedText"/>
+        <w:ind w:left="709" w:hanging="0"/>
+        <w:rPr/>
+      </w:pPr>
+      <w:r>
+        <w:rPr/>
+        <w:t>JMP (1234)</w:t>
+        <w:tab/>
+        <w:tab/>
+        <w:t>Indirect</w:t>
+      </w:r>
+    </w:p>
+    <w:p>
+      <w:pPr>
+        <w:pStyle w:val="PreformattedText"/>
+        <w:ind w:left="709" w:hanging="0"/>
+        <w:rPr/>
+      </w:pPr>
+      <w:r>
+        <w:rPr/>
+        <w:t>LDA 1234,X</w:t>
+        <w:tab/>
+        <w:tab/>
+        <w:t>Absolute indexed with X</w:t>
+      </w:r>
+    </w:p>
+    <w:p>
+      <w:pPr>
+        <w:pStyle w:val="PreformattedText"/>
+        <w:ind w:left="709" w:hanging="0"/>
+        <w:rPr/>
+      </w:pPr>
+      <w:r>
+        <w:rPr/>
+        <w:t>LDA 1234,Y</w:t>
+        <w:tab/>
+        <w:tab/>
+        <w:t>Absolute indexed with Y</w:t>
+      </w:r>
+    </w:p>
+    <w:p>
+      <w:pPr>
+        <w:pStyle w:val="PreformattedText"/>
+        <w:ind w:left="709" w:hanging="0"/>
+        <w:rPr/>
+      </w:pPr>
+      <w:r>
+        <w:rPr/>
+        <w:t>LDA (12,X)</w:t>
+        <w:tab/>
+        <w:tab/>
+        <w:t>Zero page indexed indirect</w:t>
+      </w:r>
+    </w:p>
+    <w:p>
+      <w:pPr>
+        <w:pStyle w:val="PreformattedText"/>
+        <w:ind w:left="709" w:hanging="0"/>
+        <w:rPr/>
+      </w:pPr>
+      <w:r>
+        <w:rPr/>
+        <w:t>LDA 12,X</w:t>
+        <w:tab/>
+        <w:tab/>
+        <w:t>Zero page indexed with X</w:t>
+      </w:r>
+    </w:p>
+    <w:p>
+      <w:pPr>
+        <w:pStyle w:val="PreformattedText"/>
+        <w:ind w:left="709" w:hanging="0"/>
+        <w:rPr/>
+      </w:pPr>
+      <w:r>
+        <w:rPr/>
+        <w:t>LDA 12,Y</w:t>
+        <w:tab/>
+        <w:tab/>
+        <w:t>Zero page indexed with Y</w:t>
+      </w:r>
+    </w:p>
+    <w:p>
+      <w:pPr>
+        <w:pStyle w:val="PreformattedText"/>
+        <w:ind w:left="709" w:hanging="0"/>
+        <w:rPr/>
+      </w:pPr>
+      <w:r>
+        <w:rPr/>
+        <w:t>LDA (12)</w:t>
+        <w:tab/>
+        <w:tab/>
+        <w:t>Zero page indirect</w:t>
+      </w:r>
+    </w:p>
+    <w:p>
+      <w:pPr>
+        <w:pStyle w:val="PreformattedText"/>
+        <w:ind w:left="709" w:hanging="0"/>
+        <w:rPr/>
+      </w:pPr>
+      <w:r>
+        <w:rPr/>
+        <w:t>LDA (12),Y</w:t>
+        <w:tab/>
+        <w:tab/>
+        <w:t>Zero Page Indexed Indirect with Y</w:t>
+      </w:r>
+    </w:p>
+    <w:p>
+      <w:pPr>
+        <w:pStyle w:val="PreformattedText"/>
+        <w:ind w:left="709" w:hanging="0"/>
+        <w:rPr/>
+      </w:pPr>
+      <w:r>
+        <w:rPr/>
+        <w:t>JMP (1234,X)</w:t>
+        <w:tab/>
+        <w:t>Absolute Indexed Indirect with X</w:t>
+      </w:r>
+    </w:p>
+    <w:p>
+      <w:pPr>
+        <w:pStyle w:val="Normal"/>
+        <w:bidi w:val="0"/>
+        <w:jc w:val="left"/>
+        <w:rPr/>
+      </w:pPr>
+      <w:r>
+        <w:rPr/>
+      </w:r>
+    </w:p>
+    <w:p>
+      <w:pPr>
+        <w:pStyle w:val="Normal"/>
+        <w:bidi w:val="0"/>
+        <w:jc w:val="left"/>
+        <w:rPr/>
+      </w:pPr>
+      <w:r>
+        <w:rPr/>
+        <w:t xml:space="preserve">The WDC65C02 has </w:t>
+      </w:r>
+      <w:r>
+        <w:rPr>
+          <w:rFonts w:eastAsia="NSimSun" w:cs="Lucida Sans"/>
+          <w:color w:val="auto"/>
+          <w:kern w:val="2"/>
+          <w:sz w:val="24"/>
+          <w:szCs w:val="24"/>
+          <w:lang w:val="de-AT" w:eastAsia="zh-CN" w:bidi="hi-IN"/>
+        </w:rPr>
+        <w:t>several</w:t>
+      </w:r>
+      <w:r>
+        <w:rPr/>
+        <w:t xml:space="preserve"> instructions with two parameters which all follow the same general format:</w:t>
+      </w:r>
+    </w:p>
+    <w:p>
+      <w:pPr>
+        <w:pStyle w:val="Normal"/>
+        <w:bidi w:val="0"/>
+        <w:jc w:val="left"/>
+        <w:rPr/>
+      </w:pPr>
+      <w:r>
+        <w:rPr/>
+      </w:r>
+    </w:p>
+    <w:p>
+      <w:pPr>
+        <w:pStyle w:val="PreformattedText"/>
+        <w:ind w:left="709" w:hanging="0"/>
+        <w:rPr/>
+      </w:pPr>
+      <w:r>
+        <w:rPr/>
+        <w:t>BBC0 12,0300</w:t>
+      </w:r>
+    </w:p>
+    <w:p>
+      <w:pPr>
+        <w:pStyle w:val="PreformattedText"/>
+        <w:ind w:left="709" w:hanging="0"/>
+        <w:rPr/>
+      </w:pPr>
+      <w:r>
+        <w:rPr/>
+        <w:t>BBS7 5,402</w:t>
+      </w:r>
+    </w:p>
+    <w:p>
+      <w:pPr>
+        <w:pStyle w:val="Normal"/>
+        <w:bidi w:val="0"/>
+        <w:jc w:val="left"/>
+        <w:rPr/>
+      </w:pPr>
+      <w:r>
+        <w:rPr/>
+      </w:r>
+    </w:p>
+    <w:p>
+      <w:pPr>
+        <w:pStyle w:val="Normal"/>
+        <w:bidi w:val="0"/>
+        <w:jc w:val="left"/>
+        <w:rPr/>
+      </w:pPr>
+      <w:r>
+        <w:rPr/>
+        <w:t>Notice that the bit number is at the end of and part of the mnemonic.  It is followed by at least one space, the zero page address to test, a comma, and then the target address.</w:t>
+      </w:r>
+    </w:p>
+    <w:p>
+      <w:pPr>
+        <w:pStyle w:val="Normal"/>
+        <w:bidi w:val="0"/>
+        <w:jc w:val="left"/>
+        <w:rPr/>
+      </w:pPr>
+      <w:r>
+        <w:rPr/>
+      </w:r>
+    </w:p>
+    <w:p>
+      <w:pPr>
+        <w:pStyle w:val="Heading2"/>
+        <w:rPr/>
+      </w:pPr>
+      <w:r>
+        <w:rPr/>
+        <w:t>Usage</w:t>
+      </w:r>
+    </w:p>
+    <w:p>
+      <w:pPr>
+        <w:pStyle w:val="Normal"/>
+        <w:bidi w:val="0"/>
+        <w:jc w:val="left"/>
+        <w:rPr/>
+      </w:pPr>
+      <w:r>
+        <w:rPr/>
+        <w:t xml:space="preserve">The user simply enters the instruction, presses Return and the assemblet will show the resulting code followed by a prompt for the next instruction.  User input is in </w:t>
+      </w:r>
+      <w:r>
+        <w:rPr>
+          <w:b/>
+          <w:bCs/>
+        </w:rPr>
+        <w:t>bold</w:t>
+      </w:r>
+      <w:r>
+        <w:rPr/>
+        <w:t>:</w:t>
+      </w:r>
+    </w:p>
+    <w:p>
+      <w:pPr>
+        <w:pStyle w:val="Normal"/>
+        <w:bidi w:val="0"/>
+        <w:jc w:val="left"/>
+        <w:rPr/>
+      </w:pPr>
+      <w:r>
+        <w:rPr/>
+      </w:r>
+    </w:p>
+    <w:p>
+      <w:pPr>
+        <w:pStyle w:val="PreformattedText"/>
+        <w:ind w:left="709" w:hanging="0"/>
+        <w:rPr/>
+      </w:pPr>
+      <w:r>
+        <w:rPr/>
+        <w:t xml:space="preserve">DBG&gt; </w:t>
+      </w:r>
+      <w:r>
+        <w:rPr>
+          <w:b/>
+          <w:bCs/>
+        </w:rPr>
+        <w:t>A 200</w:t>
+      </w:r>
+    </w:p>
+    <w:p>
+      <w:pPr>
+        <w:pStyle w:val="PreformattedText"/>
+        <w:ind w:left="709" w:hanging="0"/>
+        <w:rPr/>
+      </w:pPr>
+      <w:r>
+        <w:rPr/>
+        <w:t xml:space="preserve">0200: </w:t>
+      </w:r>
+      <w:r>
+        <w:rPr>
+          <w:b/>
+          <w:bCs/>
+        </w:rPr>
+        <w:t>LDA #0</w:t>
+      </w:r>
+    </w:p>
+    <w:p>
+      <w:pPr>
+        <w:pStyle w:val="PreformattedText"/>
+        <w:ind w:left="709" w:hanging="0"/>
+        <w:rPr/>
+      </w:pPr>
+      <w:r>
+        <w:rPr/>
+        <w:t>0200: A9 00</w:t>
+      </w:r>
+    </w:p>
+    <w:p>
+      <w:pPr>
+        <w:pStyle w:val="PreformattedText"/>
+        <w:ind w:left="709" w:hanging="0"/>
+        <w:rPr/>
+      </w:pPr>
+      <w:r>
+        <w:rPr/>
+        <w:t xml:space="preserve">0202: </w:t>
+      </w:r>
+      <w:r>
+        <w:rPr>
+          <w:b/>
+          <w:bCs/>
+        </w:rPr>
+        <w:t>INC A</w:t>
+      </w:r>
+    </w:p>
+    <w:p>
+      <w:pPr>
+        <w:pStyle w:val="PreformattedText"/>
+        <w:ind w:left="709" w:hanging="0"/>
+        <w:rPr/>
+      </w:pPr>
+      <w:r>
+        <w:rPr/>
+        <w:t>0202: 1A</w:t>
+      </w:r>
+    </w:p>
+    <w:p>
+      <w:pPr>
+        <w:pStyle w:val="PreformattedText"/>
+        <w:ind w:left="709" w:hanging="0"/>
+        <w:rPr/>
+      </w:pPr>
+      <w:r>
+        <w:rPr/>
+        <w:t xml:space="preserve">0203: </w:t>
+      </w:r>
+      <w:r>
+        <w:rPr>
+          <w:b/>
+          <w:bCs/>
+        </w:rPr>
+        <w:t>CMP #4</w:t>
+      </w:r>
+    </w:p>
+    <w:p>
+      <w:pPr>
+        <w:pStyle w:val="PreformattedText"/>
+        <w:ind w:left="709" w:hanging="0"/>
+        <w:rPr/>
+      </w:pPr>
+      <w:r>
+        <w:rPr/>
+        <w:t>0203: C9 04</w:t>
+      </w:r>
+    </w:p>
+    <w:p>
+      <w:pPr>
+        <w:pStyle w:val="PreformattedText"/>
+        <w:ind w:left="709" w:hanging="0"/>
+        <w:rPr/>
+      </w:pPr>
+      <w:r>
+        <w:rPr/>
+        <w:t xml:space="preserve">0205: </w:t>
+      </w:r>
+      <w:r>
+        <w:rPr>
+          <w:b/>
+          <w:bCs/>
+        </w:rPr>
+        <w:t>BNE 202</w:t>
+      </w:r>
+    </w:p>
+    <w:p>
+      <w:pPr>
+        <w:pStyle w:val="PreformattedText"/>
+        <w:ind w:left="709" w:hanging="0"/>
+        <w:rPr/>
+      </w:pPr>
+      <w:r>
+        <w:rPr/>
+        <w:t>0205: D0 FB</w:t>
+      </w:r>
+    </w:p>
+    <w:p>
+      <w:pPr>
+        <w:pStyle w:val="PreformattedText"/>
+        <w:ind w:left="709" w:hanging="0"/>
+        <w:rPr/>
+      </w:pPr>
+      <w:r>
+        <w:rPr/>
+        <w:t xml:space="preserve">0207: </w:t>
+      </w:r>
+      <w:r>
+        <w:rPr>
+          <w:b/>
+          <w:bCs/>
+        </w:rPr>
+        <w:t>NOP</w:t>
+      </w:r>
+    </w:p>
+    <w:p>
+      <w:pPr>
+        <w:pStyle w:val="PreformattedText"/>
+        <w:ind w:left="709" w:hanging="0"/>
+        <w:rPr/>
+      </w:pPr>
+      <w:r>
+        <w:rPr/>
+        <w:t>0207: EA</w:t>
+      </w:r>
+    </w:p>
+    <w:p>
+      <w:pPr>
+        <w:pStyle w:val="PreformattedText"/>
+        <w:ind w:left="709" w:hanging="0"/>
+        <w:rPr/>
+      </w:pPr>
+      <w:r>
+        <w:rPr/>
+        <w:t>0208:</w:t>
+      </w:r>
+    </w:p>
+    <w:p>
+      <w:pPr>
+        <w:pStyle w:val="Normal"/>
+        <w:bidi w:val="0"/>
+        <w:jc w:val="left"/>
+        <w:rPr/>
+      </w:pPr>
+      <w:r>
+        <w:rPr/>
+      </w:r>
+    </w:p>
+    <w:p>
+      <w:pPr>
+        <w:pStyle w:val="Normal"/>
+        <w:bidi w:val="0"/>
+        <w:jc w:val="left"/>
+        <w:rPr/>
+      </w:pPr>
+      <w:r>
+        <w:rPr/>
+        <w:t>An empty line exits the assembler.</w:t>
+      </w:r>
+    </w:p>
+    <w:p>
+      <w:pPr>
+        <w:pStyle w:val="Normal"/>
+        <w:bidi w:val="0"/>
+        <w:jc w:val="left"/>
+        <w:rPr/>
+      </w:pPr>
+      <w:r>
+        <w:rPr/>
+      </w:r>
+    </w:p>
+    <w:p>
+      <w:pPr>
+        <w:pStyle w:val="Heading1"/>
         <w:bidi w:val="0"/>
         <w:jc w:val="left"/>
         <w:rPr/>
@@ -1508,11 +2104,7 @@
       </w:pPr>
       <w:r>
         <w:rPr/>
-        <w:t>The best source of details for how the debugger works will be the source code, but this gives some high level overview.  The</w:t>
-      </w:r>
-      <w:r>
-        <w:rPr/>
-        <w:t xml:space="preserve"> disassembler is written in pure 6502 code so it can run on any varient of the 6502, but since it was primarily developed on a KIM Clone witch has a WDC65C02 processor, the debugger provides full support for it.</w:t>
+        <w:t>The best source of details for how the debugger works will be the source code, but this gives some high level overview.  The disassembler is written in pure 6502 code so it can run on any varient of the 6502, but since it was primarily developed on a KIM Clone witch has a WDC65C02 processor, the debugger provides full support for it.</w:t>
       </w:r>
     </w:p>
     <w:p>
@@ -1547,11 +2139,7 @@
       </w:pPr>
       <w:r>
         <w:rPr/>
-        <w:t xml:space="preserve">When it starts, the debugger saves the current NMI and IRQ vectors and installs its own ISR instead.  Single stepping and breakpoints use the BRK instruction to gain control.  </w:t>
-      </w:r>
-      <w:r>
-        <w:rPr/>
-        <w:t>Upon exit, the debugger restores the original vectors.</w:t>
+        <w:t>When it starts, the debugger saves the current NMI and IRQ vectors and installs its own ISR instead.  Single stepping and breakpoints use the BRK instruction to gain control.  Upon exit, the debugger restores the original vectors.</w:t>
       </w:r>
     </w:p>
     <w:p>
@@ -1609,11 +2197,7 @@
       </w:pPr>
       <w:r>
         <w:rPr/>
-        <w:t xml:space="preserve">Single stepping is much more involved because the address of the next instruction must be determined so the BRK can be placed there.  </w:t>
-      </w:r>
-      <w:r>
-        <w:rPr/>
-        <w:t>For instructions where there is no chance of a flow change, the determination is easy.  For JMPs and JSRs, the target must be calculated.  For any conditional branch, it must be determined if the branch will take place or not.</w:t>
+        <w:t>Single stepping is much more involved because the address of the next instruction must be determined so the BRK can be placed there.  For instructions where there is no chance of a flow change, the determination is easy.  For JMPs and JSRs, the target must be calculated.  For any conditional branch, it must be determined if the branch will take place or not.</w:t>
       </w:r>
     </w:p>
     <w:p>
@@ -1648,15 +2232,7 @@
       </w:pPr>
       <w:r>
         <w:rPr/>
-        <w:t xml:space="preserve">The disassembler is not at all elegant but gets the job done.  </w:t>
-      </w:r>
-      <w:r>
-        <w:rPr/>
-        <w:t xml:space="preserve">It uses several tables for the decoding, mostly because trying to write elegant code to decoder the WDC65C02 instrution set is a mess, and it is much easier to understand the table approach.  If you only use a plain 6502 or a 65C02 from another manufacturer, feel free to modify the disassembler.  </w:t>
-      </w:r>
-      <w:r>
-        <w:rPr/>
-        <w:t>You will also need to change the code in the Step subroutine as it knows about instructions.</w:t>
+        <w:t>The disassembler is not at all elegant but gets the job done.  It uses several tables for the decoding, mostly because trying to write elegant code to decoder the WDC65C02 instrution set is a mess, and it is much easier to understand the table approach.  If you only use a plain 6502 or a 65C02 from another manufacturer, feel free to modify the disassembler.  You will also need to change the code in the Step subroutine as it knows about instructions.</w:t>
       </w:r>
     </w:p>
     <w:p>
@@ -1691,19 +2267,7 @@
       </w:pPr>
       <w:r>
         <w:rPr/>
-        <w:t xml:space="preserve">Since the xKIM monitor provided a number of useful commands already, it made no sense re-coding the same commands in the debugger, so hooks were added in xKIM to provide access to its internal subroutines.  For example, </w:t>
-      </w:r>
-      <w:r>
-        <w:rPr/>
-        <w:t xml:space="preserve">Edit, Hexdump, </w:t>
-      </w:r>
-      <w:r>
-        <w:rPr/>
-        <w:t xml:space="preserve">hex file loading </w:t>
-      </w:r>
-      <w:r>
-        <w:rPr/>
-        <w:t>and disk directory commands.  Those functions were added to xKIM in version 1.8 so any earlier versions will not support xDebugger.</w:t>
+        <w:t>Since the xKIM monitor provided a number of useful commands already, it made no sense re-coding the same commands in the debugger, so hooks were added in xKIM to provide access to its internal subroutines.  For example, Edit, Hexdump, hex file loading and disk directory commands.  Those functions were added to xKIM in version 1.8 so any earlier versions will not support xDebugger.</w:t>
       </w:r>
     </w:p>
     <w:p>
@@ -1761,19 +2325,7 @@
       </w:pPr>
       <w:r>
         <w:rPr/>
-        <w:t xml:space="preserve">There are several varients of the 6502 </w:t>
-      </w:r>
-      <w:r>
-        <w:rPr/>
-        <w:t xml:space="preserve">processor, and the debugger can be tweaked for them.  </w:t>
-      </w:r>
-      <w:r>
-        <w:rPr/>
-        <w:t xml:space="preserve">There are two main places where changes need to be made.  </w:t>
-      </w:r>
-      <w:r>
-        <w:rPr/>
-        <w:t>The disassembler (dis.asm) is the main area.  If you wanted to support just an original 6502 without the WDC extensions then changing the addmodeTbl table will be sufficient.  Changes must also be made in the Step subroutine (disassem.asm).</w:t>
+        <w:t>There are several varients of the 6502 processor, and the debugger can be tweaked for them.  There are two main places where changes need to be made.  The disassembler (dis.asm) is the main area.  If you wanted to support just an original 6502 without the WDC extensions then changing the addmodeTbl table will be sufficient.  Changes must also be made in the Step subroutine (disassem.asm).</w:t>
       </w:r>
     </w:p>
     <w:p>
@@ -4105,7 +4657,6 @@
         </w:tabs>
         <w:ind w:left="0" w:hanging="0"/>
       </w:pPr>
-      <w:rPr/>
     </w:lvl>
     <w:lvl w:ilvl="1">
       <w:start w:val="1"/>
@@ -4119,7 +4670,6 @@
         </w:tabs>
         <w:ind w:left="0" w:hanging="0"/>
       </w:pPr>
-      <w:rPr/>
     </w:lvl>
     <w:lvl w:ilvl="2">
       <w:start w:val="1"/>
@@ -4133,7 +4683,6 @@
         </w:tabs>
         <w:ind w:left="0" w:hanging="0"/>
       </w:pPr>
-      <w:rPr/>
     </w:lvl>
     <w:lvl w:ilvl="3">
       <w:start w:val="1"/>
@@ -4147,7 +4696,6 @@
         </w:tabs>
         <w:ind w:left="0" w:hanging="0"/>
       </w:pPr>
-      <w:rPr/>
     </w:lvl>
     <w:lvl w:ilvl="4">
       <w:start w:val="1"/>
@@ -4161,7 +4709,6 @@
         </w:tabs>
         <w:ind w:left="0" w:hanging="0"/>
       </w:pPr>
-      <w:rPr/>
     </w:lvl>
     <w:lvl w:ilvl="5">
       <w:start w:val="1"/>
@@ -4175,7 +4722,6 @@
         </w:tabs>
         <w:ind w:left="0" w:hanging="0"/>
       </w:pPr>
-      <w:rPr/>
     </w:lvl>
     <w:lvl w:ilvl="6">
       <w:start w:val="1"/>
@@ -4189,7 +4735,6 @@
         </w:tabs>
         <w:ind w:left="0" w:hanging="0"/>
       </w:pPr>
-      <w:rPr/>
     </w:lvl>
     <w:lvl w:ilvl="7">
       <w:start w:val="1"/>
@@ -4203,7 +4748,6 @@
         </w:tabs>
         <w:ind w:left="0" w:hanging="0"/>
       </w:pPr>
-      <w:rPr/>
     </w:lvl>
     <w:lvl w:ilvl="8">
       <w:start w:val="1"/>
@@ -4217,10 +4761,146 @@
         </w:tabs>
         <w:ind w:left="0" w:hanging="0"/>
       </w:pPr>
-      <w:rPr/>
     </w:lvl>
   </w:abstractNum>
   <w:abstractNum w:abstractNumId="2">
+    <w:lvl w:ilvl="0">
+      <w:start w:val="1"/>
+      <w:numFmt w:val="bullet"/>
+      <w:lvlText w:val=""/>
+      <w:lvlJc w:val="left"/>
+      <w:pPr>
+        <w:tabs>
+          <w:tab w:val="num" w:pos="720"/>
+        </w:tabs>
+        <w:ind w:left="720" w:hanging="360"/>
+      </w:pPr>
+      <w:rPr>
+        <w:rFonts w:ascii="Wingdings" w:hAnsi="Wingdings" w:cs="Wingdings" w:hint="default"/>
+      </w:rPr>
+    </w:lvl>
+    <w:lvl w:ilvl="1">
+      <w:start w:val="1"/>
+      <w:numFmt w:val="bullet"/>
+      <w:lvlText w:val=""/>
+      <w:lvlJc w:val="left"/>
+      <w:pPr>
+        <w:tabs>
+          <w:tab w:val="num" w:pos="1080"/>
+        </w:tabs>
+        <w:ind w:left="1080" w:hanging="360"/>
+      </w:pPr>
+      <w:rPr>
+        <w:rFonts w:ascii="Wingdings" w:hAnsi="Wingdings" w:cs="Wingdings" w:hint="default"/>
+      </w:rPr>
+    </w:lvl>
+    <w:lvl w:ilvl="2">
+      <w:start w:val="1"/>
+      <w:numFmt w:val="bullet"/>
+      <w:lvlText w:val=""/>
+      <w:lvlJc w:val="left"/>
+      <w:pPr>
+        <w:tabs>
+          <w:tab w:val="num" w:pos="1440"/>
+        </w:tabs>
+        <w:ind w:left="1440" w:hanging="360"/>
+      </w:pPr>
+      <w:rPr>
+        <w:rFonts w:ascii="Wingdings" w:hAnsi="Wingdings" w:cs="Wingdings" w:hint="default"/>
+      </w:rPr>
+    </w:lvl>
+    <w:lvl w:ilvl="3">
+      <w:start w:val="1"/>
+      <w:numFmt w:val="bullet"/>
+      <w:lvlText w:val=""/>
+      <w:lvlJc w:val="left"/>
+      <w:pPr>
+        <w:tabs>
+          <w:tab w:val="num" w:pos="1800"/>
+        </w:tabs>
+        <w:ind w:left="1800" w:hanging="360"/>
+      </w:pPr>
+      <w:rPr>
+        <w:rFonts w:ascii="Wingdings" w:hAnsi="Wingdings" w:cs="Wingdings" w:hint="default"/>
+      </w:rPr>
+    </w:lvl>
+    <w:lvl w:ilvl="4">
+      <w:start w:val="1"/>
+      <w:numFmt w:val="bullet"/>
+      <w:lvlText w:val=""/>
+      <w:lvlJc w:val="left"/>
+      <w:pPr>
+        <w:tabs>
+          <w:tab w:val="num" w:pos="2160"/>
+        </w:tabs>
+        <w:ind w:left="2160" w:hanging="360"/>
+      </w:pPr>
+      <w:rPr>
+        <w:rFonts w:ascii="Wingdings" w:hAnsi="Wingdings" w:cs="Wingdings" w:hint="default"/>
+      </w:rPr>
+    </w:lvl>
+    <w:lvl w:ilvl="5">
+      <w:start w:val="1"/>
+      <w:numFmt w:val="bullet"/>
+      <w:lvlText w:val=""/>
+      <w:lvlJc w:val="left"/>
+      <w:pPr>
+        <w:tabs>
+          <w:tab w:val="num" w:pos="2520"/>
+        </w:tabs>
+        <w:ind w:left="2520" w:hanging="360"/>
+      </w:pPr>
+      <w:rPr>
+        <w:rFonts w:ascii="Wingdings" w:hAnsi="Wingdings" w:cs="Wingdings" w:hint="default"/>
+      </w:rPr>
+    </w:lvl>
+    <w:lvl w:ilvl="6">
+      <w:start w:val="1"/>
+      <w:numFmt w:val="bullet"/>
+      <w:lvlText w:val=""/>
+      <w:lvlJc w:val="left"/>
+      <w:pPr>
+        <w:tabs>
+          <w:tab w:val="num" w:pos="2880"/>
+        </w:tabs>
+        <w:ind w:left="2880" w:hanging="360"/>
+      </w:pPr>
+      <w:rPr>
+        <w:rFonts w:ascii="Wingdings" w:hAnsi="Wingdings" w:cs="Wingdings" w:hint="default"/>
+      </w:rPr>
+    </w:lvl>
+    <w:lvl w:ilvl="7">
+      <w:start w:val="1"/>
+      <w:numFmt w:val="bullet"/>
+      <w:lvlText w:val=""/>
+      <w:lvlJc w:val="left"/>
+      <w:pPr>
+        <w:tabs>
+          <w:tab w:val="num" w:pos="3240"/>
+        </w:tabs>
+        <w:ind w:left="3240" w:hanging="360"/>
+      </w:pPr>
+      <w:rPr>
+        <w:rFonts w:ascii="Wingdings" w:hAnsi="Wingdings" w:cs="Wingdings" w:hint="default"/>
+      </w:rPr>
+    </w:lvl>
+    <w:lvl w:ilvl="8">
+      <w:start w:val="1"/>
+      <w:numFmt w:val="bullet"/>
+      <w:lvlText w:val=""/>
+      <w:lvlJc w:val="left"/>
+      <w:pPr>
+        <w:tabs>
+          <w:tab w:val="num" w:pos="3600"/>
+        </w:tabs>
+        <w:ind w:left="3600" w:hanging="360"/>
+      </w:pPr>
+      <w:rPr>
+        <w:rFonts w:ascii="Wingdings" w:hAnsi="Wingdings" w:cs="Wingdings" w:hint="default"/>
+      </w:rPr>
+    </w:lvl>
+  </w:abstractNum>
+  <w:abstractNum w:abstractNumId="3">
     <w:lvl w:ilvl="0">
       <w:start w:val="1"/>
       <w:numFmt w:val="bullet"/>
@@ -4362,6 +5042,9 @@
   </w:num>
   <w:num w:numId="2">
     <w:abstractNumId w:val="2"/>
+  </w:num>
+  <w:num w:numId="3">
+    <w:abstractNumId w:val="3"/>
   </w:num>
 </w:numbering>
 </file>
@@ -4380,7 +5063,6 @@
     </w:rPrDefault>
     <w:pPrDefault>
       <w:pPr>
-        <w:widowControl/>
         <w:suppressAutoHyphens w:val="true"/>
       </w:pPr>
     </w:pPrDefault>
@@ -4390,10 +5072,11 @@
     <w:qFormat/>
     <w:pPr>
       <w:widowControl/>
-      <w:kinsoku w:val="true"/>
-      <w:overflowPunct w:val="true"/>
-      <w:autoSpaceDE w:val="true"/>
+      <w:suppressAutoHyphens w:val="true"/>
+      <w:overflowPunct w:val="false"/>
       <w:bidi w:val="0"/>
+      <w:spacing w:before="0" w:after="0"/>
+      <w:jc w:val="left"/>
     </w:pPr>
     <w:rPr>
       <w:rFonts w:ascii="Liberation Serif" w:hAnsi="Liberation Serif" w:eastAsia="NSimSun" w:cs="Lucida Sans"/>
@@ -4892,10 +5575,11 @@
     </w:pPr>
     <w:rPr/>
   </w:style>
-  <w:style w:type="paragraph" w:styleId="Appendix">
+  <w:style w:type="paragraph" w:styleId="Closing">
     <w:name w:val="Closing"/>
     <w:basedOn w:val="Heading"/>
     <w:next w:val="TextBody"/>
+    <w:qFormat/>
     <w:pPr>
       <w:jc w:val="center"/>
     </w:pPr>
@@ -4964,9 +5648,10 @@
       <w:szCs w:val="32"/>
     </w:rPr>
   </w:style>
-  <w:style w:type="paragraph" w:styleId="ContentsHeading">
+  <w:style w:type="paragraph" w:styleId="TOAHeading">
     <w:name w:val="TOA Heading"/>
     <w:basedOn w:val="IndexHeading"/>
+    <w:qFormat/>
     <w:pPr>
       <w:suppressLineNumbers/>
       <w:ind w:left="0" w:right="0" w:hanging="0"/>
@@ -4978,9 +5663,10 @@
       <w:szCs w:val="32"/>
     </w:rPr>
   </w:style>
-  <w:style w:type="paragraph" w:styleId="BibliographyHeading">
+  <w:style w:type="paragraph" w:styleId="TableofAuthorities">
     <w:name w:val="Table of Authorities"/>
     <w:basedOn w:val="IndexHeading"/>
+    <w:qFormat/>
     <w:pPr>
       <w:suppressLineNumbers/>
       <w:ind w:left="0" w:right="0" w:hanging="0"/>
@@ -5080,9 +5766,10 @@
     <w:pPr/>
     <w:rPr/>
   </w:style>
-  <w:style w:type="paragraph" w:styleId="Drawing">
+  <w:style w:type="paragraph" w:styleId="TableofFigures">
     <w:name w:val="Table of Figures"/>
     <w:basedOn w:val="Caption"/>
+    <w:qFormat/>
     <w:pPr/>
     <w:rPr/>
   </w:style>
@@ -5504,10 +6191,6 @@
     <w:next w:val="TextBody"/>
     <w:qFormat/>
     <w:pPr>
-      <w:numPr>
-        <w:ilvl w:val="8"/>
-        <w:numId w:val="1"/>
-      </w:numPr>
       <w:spacing w:before="60" w:after="60"/>
       <w:outlineLvl w:val="8"/>
     </w:pPr>
@@ -5518,9 +6201,10 @@
       <w:szCs w:val="21"/>
     </w:rPr>
   </w:style>
-  <w:style w:type="paragraph" w:styleId="Marginalia">
+  <w:style w:type="paragraph" w:styleId="AnnotationText">
     <w:name w:val="Annotation Text"/>
     <w:basedOn w:val="TextBody"/>
+    <w:qFormat/>
     <w:pPr>
       <w:ind w:left="2268" w:right="0" w:hanging="0"/>
     </w:pPr>
@@ -5549,8 +6233,8 @@
     </w:pPr>
     <w:rPr/>
   </w:style>
-  <w:style w:type="paragraph" w:styleId="List1">
-    <w:name w:val="List 2"/>
+  <w:style w:type="paragraph" w:styleId="List2">
+    <w:name w:val="List Bullet 3"/>
     <w:basedOn w:val="List"/>
     <w:pPr>
       <w:spacing w:before="0" w:after="120"/>
@@ -5558,9 +6242,10 @@
     </w:pPr>
     <w:rPr/>
   </w:style>
-  <w:style w:type="paragraph" w:styleId="List1Cont">
+  <w:style w:type="paragraph" w:styleId="ListContinue">
     <w:name w:val="List Continue"/>
     <w:basedOn w:val="List"/>
+    <w:qFormat/>
     <w:pPr>
       <w:spacing w:before="0" w:after="120"/>
       <w:ind w:left="360" w:right="0" w:hanging="0"/>
@@ -5570,7 +6255,7 @@
   <w:style w:type="paragraph" w:styleId="List1End">
     <w:name w:val="List 1 End"/>
     <w:basedOn w:val="List"/>
-    <w:next w:val="List1"/>
+    <w:next w:val="List2"/>
     <w:qFormat/>
     <w:pPr>
       <w:spacing w:before="0" w:after="240"/>
@@ -5581,7 +6266,7 @@
   <w:style w:type="paragraph" w:styleId="List1Start">
     <w:name w:val="List 1 Start"/>
     <w:basedOn w:val="List"/>
-    <w:next w:val="List1"/>
+    <w:next w:val="List2"/>
     <w:qFormat/>
     <w:pPr>
       <w:spacing w:before="240" w:after="120"/>
@@ -5589,18 +6274,20 @@
     </w:pPr>
     <w:rPr/>
   </w:style>
-  <w:style w:type="paragraph" w:styleId="List2">
+  <w:style w:type="paragraph" w:styleId="ListBullet3">
     <w:name w:val="List Bullet 3"/>
     <w:basedOn w:val="List"/>
+    <w:qFormat/>
     <w:pPr>
       <w:spacing w:before="0" w:after="120"/>
       <w:ind w:left="720" w:right="0" w:hanging="360"/>
     </w:pPr>
     <w:rPr/>
   </w:style>
-  <w:style w:type="paragraph" w:styleId="List2Cont">
+  <w:style w:type="paragraph" w:styleId="ListContinue2">
     <w:name w:val="List Continue 2"/>
     <w:basedOn w:val="List"/>
+    <w:qFormat/>
     <w:pPr>
       <w:spacing w:before="0" w:after="120"/>
       <w:ind w:left="720" w:right="0" w:hanging="0"/>
@@ -5610,7 +6297,7 @@
   <w:style w:type="paragraph" w:styleId="List2End">
     <w:name w:val="List 2 End"/>
     <w:basedOn w:val="List"/>
-    <w:next w:val="List2"/>
+    <w:next w:val="ListBullet3"/>
     <w:qFormat/>
     <w:pPr>
       <w:spacing w:before="0" w:after="240"/>
@@ -5621,11 +6308,137 @@
   <w:style w:type="paragraph" w:styleId="List2Start">
     <w:name w:val="List 2 Start"/>
     <w:basedOn w:val="List"/>
-    <w:next w:val="List2"/>
+    <w:next w:val="ListBullet3"/>
     <w:qFormat/>
     <w:pPr>
       <w:spacing w:before="240" w:after="120"/>
       <w:ind w:left="720" w:right="0" w:hanging="360"/>
+    </w:pPr>
+    <w:rPr/>
+  </w:style>
+  <w:style w:type="paragraph" w:styleId="ListBullet4">
+    <w:name w:val="List Bullet 4"/>
+    <w:basedOn w:val="List"/>
+    <w:qFormat/>
+    <w:pPr>
+      <w:spacing w:before="0" w:after="120"/>
+      <w:ind w:left="1080" w:right="0" w:hanging="360"/>
+    </w:pPr>
+    <w:rPr/>
+  </w:style>
+  <w:style w:type="paragraph" w:styleId="ListContinue3">
+    <w:name w:val="List Continue 3"/>
+    <w:basedOn w:val="List"/>
+    <w:qFormat/>
+    <w:pPr>
+      <w:spacing w:before="0" w:after="120"/>
+      <w:ind w:left="1080" w:right="0" w:hanging="0"/>
+    </w:pPr>
+    <w:rPr/>
+  </w:style>
+  <w:style w:type="paragraph" w:styleId="List3End">
+    <w:name w:val="List 3 End"/>
+    <w:basedOn w:val="List"/>
+    <w:next w:val="ListBullet4"/>
+    <w:qFormat/>
+    <w:pPr>
+      <w:spacing w:before="0" w:after="240"/>
+      <w:ind w:left="1080" w:right="0" w:hanging="360"/>
+    </w:pPr>
+    <w:rPr/>
+  </w:style>
+  <w:style w:type="paragraph" w:styleId="List3Start">
+    <w:name w:val="List 3 Start"/>
+    <w:basedOn w:val="List"/>
+    <w:next w:val="ListBullet4"/>
+    <w:qFormat/>
+    <w:pPr>
+      <w:spacing w:before="240" w:after="120"/>
+      <w:ind w:left="1080" w:right="0" w:hanging="360"/>
+    </w:pPr>
+    <w:rPr/>
+  </w:style>
+  <w:style w:type="paragraph" w:styleId="ListBullet5">
+    <w:name w:val="List Bullet 5"/>
+    <w:basedOn w:val="List"/>
+    <w:qFormat/>
+    <w:pPr>
+      <w:spacing w:before="0" w:after="120"/>
+      <w:ind w:left="1440" w:right="0" w:hanging="360"/>
+    </w:pPr>
+    <w:rPr/>
+  </w:style>
+  <w:style w:type="paragraph" w:styleId="ListContinue4">
+    <w:name w:val="List Continue 4"/>
+    <w:basedOn w:val="List"/>
+    <w:qFormat/>
+    <w:pPr>
+      <w:spacing w:before="0" w:after="120"/>
+      <w:ind w:left="1440" w:right="0" w:hanging="0"/>
+    </w:pPr>
+    <w:rPr/>
+  </w:style>
+  <w:style w:type="paragraph" w:styleId="List4End">
+    <w:name w:val="List 4 End"/>
+    <w:basedOn w:val="List"/>
+    <w:next w:val="ListBullet5"/>
+    <w:qFormat/>
+    <w:pPr>
+      <w:spacing w:before="0" w:after="240"/>
+      <w:ind w:left="1440" w:right="0" w:hanging="360"/>
+    </w:pPr>
+    <w:rPr/>
+  </w:style>
+  <w:style w:type="paragraph" w:styleId="List4Start">
+    <w:name w:val="List 4 Start"/>
+    <w:basedOn w:val="List"/>
+    <w:next w:val="ListBullet5"/>
+    <w:qFormat/>
+    <w:pPr>
+      <w:spacing w:before="240" w:after="120"/>
+      <w:ind w:left="1440" w:right="0" w:hanging="360"/>
+    </w:pPr>
+    <w:rPr/>
+  </w:style>
+  <w:style w:type="paragraph" w:styleId="ListNumber">
+    <w:name w:val="List Number"/>
+    <w:basedOn w:val="List"/>
+    <w:qFormat/>
+    <w:pPr>
+      <w:spacing w:before="0" w:after="120"/>
+      <w:ind w:left="1800" w:right="0" w:hanging="360"/>
+    </w:pPr>
+    <w:rPr/>
+  </w:style>
+  <w:style w:type="paragraph" w:styleId="ListContinue5">
+    <w:name w:val="List Continue 5"/>
+    <w:basedOn w:val="List"/>
+    <w:qFormat/>
+    <w:pPr>
+      <w:spacing w:before="0" w:after="120"/>
+      <w:ind w:left="1800" w:right="0" w:hanging="0"/>
+    </w:pPr>
+    <w:rPr/>
+  </w:style>
+  <w:style w:type="paragraph" w:styleId="List5End">
+    <w:name w:val="List 5 End"/>
+    <w:basedOn w:val="List"/>
+    <w:next w:val="ListNumber"/>
+    <w:qFormat/>
+    <w:pPr>
+      <w:spacing w:before="0" w:after="240"/>
+      <w:ind w:left="1800" w:right="0" w:hanging="360"/>
+    </w:pPr>
+    <w:rPr/>
+  </w:style>
+  <w:style w:type="paragraph" w:styleId="List5Start">
+    <w:name w:val="List 5 Start"/>
+    <w:basedOn w:val="List"/>
+    <w:next w:val="ListNumber"/>
+    <w:qFormat/>
+    <w:pPr>
+      <w:spacing w:before="240" w:after="120"/>
+      <w:ind w:left="1800" w:right="0" w:hanging="360"/>
     </w:pPr>
     <w:rPr/>
   </w:style>
@@ -5634,126 +6447,6 @@
     <w:basedOn w:val="List"/>
     <w:pPr>
       <w:spacing w:before="0" w:after="120"/>
-      <w:ind w:left="1080" w:right="0" w:hanging="360"/>
-    </w:pPr>
-    <w:rPr/>
-  </w:style>
-  <w:style w:type="paragraph" w:styleId="List3Cont">
-    <w:name w:val="List Continue 3"/>
-    <w:basedOn w:val="List"/>
-    <w:pPr>
-      <w:spacing w:before="0" w:after="120"/>
-      <w:ind w:left="1080" w:right="0" w:hanging="0"/>
-    </w:pPr>
-    <w:rPr/>
-  </w:style>
-  <w:style w:type="paragraph" w:styleId="List3End">
-    <w:name w:val="List 3 End"/>
-    <w:basedOn w:val="List"/>
-    <w:next w:val="List3"/>
-    <w:qFormat/>
-    <w:pPr>
-      <w:spacing w:before="0" w:after="240"/>
-      <w:ind w:left="1080" w:right="0" w:hanging="360"/>
-    </w:pPr>
-    <w:rPr/>
-  </w:style>
-  <w:style w:type="paragraph" w:styleId="List3Start">
-    <w:name w:val="List 3 Start"/>
-    <w:basedOn w:val="List"/>
-    <w:next w:val="List3"/>
-    <w:qFormat/>
-    <w:pPr>
-      <w:spacing w:before="240" w:after="120"/>
-      <w:ind w:left="1080" w:right="0" w:hanging="360"/>
-    </w:pPr>
-    <w:rPr/>
-  </w:style>
-  <w:style w:type="paragraph" w:styleId="List4">
-    <w:name w:val="List Bullet 5"/>
-    <w:basedOn w:val="List"/>
-    <w:pPr>
-      <w:spacing w:before="0" w:after="120"/>
-      <w:ind w:left="1440" w:right="0" w:hanging="360"/>
-    </w:pPr>
-    <w:rPr/>
-  </w:style>
-  <w:style w:type="paragraph" w:styleId="List4Cont">
-    <w:name w:val="List Continue 4"/>
-    <w:basedOn w:val="List"/>
-    <w:pPr>
-      <w:spacing w:before="0" w:after="120"/>
-      <w:ind w:left="1440" w:right="0" w:hanging="0"/>
-    </w:pPr>
-    <w:rPr/>
-  </w:style>
-  <w:style w:type="paragraph" w:styleId="List4End">
-    <w:name w:val="List 4 End"/>
-    <w:basedOn w:val="List"/>
-    <w:next w:val="List4"/>
-    <w:qFormat/>
-    <w:pPr>
-      <w:spacing w:before="0" w:after="240"/>
-      <w:ind w:left="1440" w:right="0" w:hanging="360"/>
-    </w:pPr>
-    <w:rPr/>
-  </w:style>
-  <w:style w:type="paragraph" w:styleId="List4Start">
-    <w:name w:val="List 4 Start"/>
-    <w:basedOn w:val="List"/>
-    <w:next w:val="List4"/>
-    <w:qFormat/>
-    <w:pPr>
-      <w:spacing w:before="240" w:after="120"/>
-      <w:ind w:left="1440" w:right="0" w:hanging="360"/>
-    </w:pPr>
-    <w:rPr/>
-  </w:style>
-  <w:style w:type="paragraph" w:styleId="List5">
-    <w:name w:val="List Number"/>
-    <w:basedOn w:val="List"/>
-    <w:pPr>
-      <w:spacing w:before="0" w:after="120"/>
-      <w:ind w:left="1800" w:right="0" w:hanging="360"/>
-    </w:pPr>
-    <w:rPr/>
-  </w:style>
-  <w:style w:type="paragraph" w:styleId="List5Cont">
-    <w:name w:val="List Continue 5"/>
-    <w:basedOn w:val="List"/>
-    <w:pPr>
-      <w:spacing w:before="0" w:after="120"/>
-      <w:ind w:left="1800" w:right="0" w:hanging="0"/>
-    </w:pPr>
-    <w:rPr/>
-  </w:style>
-  <w:style w:type="paragraph" w:styleId="List5End">
-    <w:name w:val="List 5 End"/>
-    <w:basedOn w:val="List"/>
-    <w:next w:val="List5"/>
-    <w:qFormat/>
-    <w:pPr>
-      <w:spacing w:before="0" w:after="240"/>
-      <w:ind w:left="1800" w:right="0" w:hanging="360"/>
-    </w:pPr>
-    <w:rPr/>
-  </w:style>
-  <w:style w:type="paragraph" w:styleId="List5Start">
-    <w:name w:val="List 5 Start"/>
-    <w:basedOn w:val="List"/>
-    <w:next w:val="List5"/>
-    <w:qFormat/>
-    <w:pPr>
-      <w:spacing w:before="240" w:after="120"/>
-      <w:ind w:left="1800" w:right="0" w:hanging="360"/>
-    </w:pPr>
-    <w:rPr/>
-  </w:style>
-  <w:style w:type="paragraph" w:styleId="Numbering1">
-    <w:name w:val="List 3"/>
-    <w:basedOn w:val="List"/>
-    <w:pPr>
-      <w:spacing w:before="0" w:after="120"/>
       <w:ind w:left="360" w:right="0" w:hanging="360"/>
     </w:pPr>
     <w:rPr/>
@@ -5761,7 +6454,7 @@
   <w:style w:type="paragraph" w:styleId="Numbering1Start">
     <w:name w:val="Numbering 1 Start"/>
     <w:basedOn w:val="List"/>
-    <w:next w:val="Numbering1"/>
+    <w:next w:val="List3"/>
     <w:qFormat/>
     <w:pPr>
       <w:spacing w:before="240" w:after="120"/>
@@ -5772,7 +6465,7 @@
   <w:style w:type="paragraph" w:styleId="Numbering1End">
     <w:name w:val="Numbering 1 End"/>
     <w:basedOn w:val="List"/>
-    <w:next w:val="Numbering1"/>
+    <w:next w:val="List3"/>
     <w:qFormat/>
     <w:pPr>
       <w:spacing w:before="0" w:after="240"/>
@@ -5790,9 +6483,10 @@
     </w:pPr>
     <w:rPr/>
   </w:style>
-  <w:style w:type="paragraph" w:styleId="Numbering2">
+  <w:style w:type="paragraph" w:styleId="ListNumber2">
     <w:name w:val="List Number 2"/>
     <w:basedOn w:val="List"/>
+    <w:qFormat/>
     <w:pPr>
       <w:spacing w:before="0" w:after="120"/>
       <w:ind w:left="720" w:right="0" w:hanging="360"/>
@@ -5802,7 +6496,7 @@
   <w:style w:type="paragraph" w:styleId="Numbering2Start">
     <w:name w:val="Numbering 2 Start"/>
     <w:basedOn w:val="List"/>
-    <w:next w:val="Numbering2"/>
+    <w:next w:val="ListNumber2"/>
     <w:qFormat/>
     <w:pPr>
       <w:spacing w:before="240" w:after="120"/>
@@ -5813,7 +6507,7 @@
   <w:style w:type="paragraph" w:styleId="Numbering2End">
     <w:name w:val="Numbering 2 End"/>
     <w:basedOn w:val="List"/>
-    <w:next w:val="Numbering2"/>
+    <w:next w:val="ListNumber2"/>
     <w:qFormat/>
     <w:pPr>
       <w:spacing w:before="0" w:after="240"/>
@@ -5831,9 +6525,10 @@
     </w:pPr>
     <w:rPr/>
   </w:style>
-  <w:style w:type="paragraph" w:styleId="Numbering3">
+  <w:style w:type="paragraph" w:styleId="ListNumber3">
     <w:name w:val="List Number 3"/>
     <w:basedOn w:val="List"/>
+    <w:qFormat/>
     <w:pPr>
       <w:spacing w:before="0" w:after="120"/>
       <w:ind w:left="1080" w:right="0" w:hanging="360"/>
@@ -5843,7 +6538,7 @@
   <w:style w:type="paragraph" w:styleId="Numbering3Start">
     <w:name w:val="Numbering 3 Start"/>
     <w:basedOn w:val="List"/>
-    <w:next w:val="Numbering3"/>
+    <w:next w:val="ListNumber3"/>
     <w:qFormat/>
     <w:pPr>
       <w:spacing w:before="240" w:after="120"/>
@@ -5854,7 +6549,7 @@
   <w:style w:type="paragraph" w:styleId="Numbering3End">
     <w:name w:val="Numbering 3 End"/>
     <w:basedOn w:val="List"/>
-    <w:next w:val="Numbering3"/>
+    <w:next w:val="ListNumber3"/>
     <w:qFormat/>
     <w:pPr>
       <w:spacing w:before="0" w:after="240"/>
@@ -5872,9 +6567,10 @@
     </w:pPr>
     <w:rPr/>
   </w:style>
-  <w:style w:type="paragraph" w:styleId="Numbering4">
+  <w:style w:type="paragraph" w:styleId="ListNumber4">
     <w:name w:val="List Number 4"/>
     <w:basedOn w:val="List"/>
+    <w:qFormat/>
     <w:pPr>
       <w:spacing w:before="0" w:after="120"/>
       <w:ind w:left="1440" w:right="0" w:hanging="360"/>
@@ -5884,7 +6580,7 @@
   <w:style w:type="paragraph" w:styleId="Numbering4Start">
     <w:name w:val="Numbering 4 Start"/>
     <w:basedOn w:val="List"/>
-    <w:next w:val="Numbering4"/>
+    <w:next w:val="ListNumber4"/>
     <w:qFormat/>
     <w:pPr>
       <w:spacing w:before="240" w:after="120"/>
@@ -5895,7 +6591,7 @@
   <w:style w:type="paragraph" w:styleId="Numbering4End">
     <w:name w:val="Numbering 4 End"/>
     <w:basedOn w:val="List"/>
-    <w:next w:val="Numbering4"/>
+    <w:next w:val="ListNumber4"/>
     <w:qFormat/>
     <w:pPr>
       <w:spacing w:before="0" w:after="240"/>
@@ -5913,9 +6609,10 @@
     </w:pPr>
     <w:rPr/>
   </w:style>
-  <w:style w:type="paragraph" w:styleId="Numbering5">
+  <w:style w:type="paragraph" w:styleId="ListNumber5">
     <w:name w:val="List Number 5"/>
     <w:basedOn w:val="List"/>
+    <w:qFormat/>
     <w:pPr>
       <w:spacing w:before="0" w:after="120"/>
       <w:ind w:left="1800" w:right="0" w:hanging="360"/>
@@ -5925,7 +6622,7 @@
   <w:style w:type="paragraph" w:styleId="Numbering5Start">
     <w:name w:val="Numbering 5 Start"/>
     <w:basedOn w:val="List"/>
-    <w:next w:val="Numbering5"/>
+    <w:next w:val="ListNumber5"/>
     <w:qFormat/>
     <w:pPr>
       <w:spacing w:before="240" w:after="120"/>
@@ -5936,7 +6633,7 @@
   <w:style w:type="paragraph" w:styleId="Numbering5End">
     <w:name w:val="Numbering 5 End"/>
     <w:basedOn w:val="List"/>
-    <w:next w:val="Numbering5"/>
+    <w:next w:val="ListNumber5"/>
     <w:qFormat/>
     <w:pPr>
       <w:spacing w:before="0" w:after="240"/>
@@ -5965,9 +6662,10 @@
     </w:pPr>
     <w:rPr/>
   </w:style>
-  <w:style w:type="paragraph" w:styleId="FirstLineIndent">
-    <w:name w:val="Body Text First Indent"/>
+  <w:style w:type="paragraph" w:styleId="BodyTextIndent">
+    <w:name w:val="Body Text Indent"/>
     <w:basedOn w:val="TextBody"/>
+    <w:qFormat/>
     <w:pPr>
       <w:ind w:left="0" w:right="0" w:firstLine="283"/>
     </w:pPr>

</xml_diff>

<commit_message>
Added assembler, minor fixes
</commit_message>
<xml_diff>
--- a/xDebugger_Manual.docx
+++ b/xDebugger_Manual.docx
@@ -348,7 +348,15 @@
       </w:pPr>
       <w:r>
         <w:rPr/>
-        <w:t>The code is written in plain 6502 instructions so it can work on any 6502-based processor.  The disassembler supports the WDC65C02 instruction set.</w:t>
+        <w:t xml:space="preserve">The code is written in plain 6502 instructions so it can work on any 6502-based processor.  The </w:t>
+      </w:r>
+      <w:r>
+        <w:rPr/>
+        <w:t xml:space="preserve">assembler and </w:t>
+      </w:r>
+      <w:r>
+        <w:rPr/>
+        <w:t>disassembler support the WDC65C02 instruction set.</w:t>
       </w:r>
     </w:p>
     <w:p>
@@ -458,1295 +466,7 @@
           <w:szCs w:val="24"/>
           <w:lang w:val="de-AT" w:eastAsia="zh-CN" w:bidi="hi-IN"/>
         </w:rPr>
-        <w:t>0C00</w:t>
-      </w:r>
-      <w:r>
-        <w:rPr/>
-        <w:t>.</w:t>
-      </w:r>
-    </w:p>
-    <w:p>
-      <w:pPr>
-        <w:pStyle w:val="Normal"/>
-        <w:bidi w:val="0"/>
-        <w:jc w:val="left"/>
-        <w:rPr/>
-      </w:pPr>
-      <w:r>
-        <w:rPr/>
-      </w:r>
-    </w:p>
-    <w:p>
-      <w:pPr>
-        <w:pStyle w:val="Heading1"/>
-        <w:bidi w:val="0"/>
-        <w:jc w:val="left"/>
-        <w:rPr/>
-      </w:pPr>
-      <w:r>
-        <w:rPr/>
-        <w:t>Command Line</w:t>
-      </w:r>
-    </w:p>
-    <w:p>
-      <w:pPr>
-        <w:pStyle w:val="Normal"/>
-        <w:bidi w:val="0"/>
-        <w:jc w:val="left"/>
-        <w:rPr/>
-      </w:pPr>
-      <w:r>
-        <w:rPr/>
-        <w:t>All input to the command line must be in upper case.</w:t>
-      </w:r>
-    </w:p>
-    <w:p>
-      <w:pPr>
-        <w:pStyle w:val="Normal"/>
-        <w:bidi w:val="0"/>
-        <w:jc w:val="left"/>
-        <w:rPr/>
-      </w:pPr>
-      <w:r>
-        <w:rPr/>
-      </w:r>
-    </w:p>
-    <w:p>
-      <w:pPr>
-        <w:pStyle w:val="Normal"/>
-        <w:bidi w:val="0"/>
-        <w:jc w:val="left"/>
-        <w:rPr/>
-      </w:pPr>
-      <w:r>
-        <w:rPr/>
-        <w:t>The user types a command line and then presses RETURN to execute it.  Command line processing is a bit loose, so there are scenarios where “bad” input is still interpreted without complaints.</w:t>
-      </w:r>
-    </w:p>
-    <w:p>
-      <w:pPr>
-        <w:pStyle w:val="Normal"/>
-        <w:bidi w:val="0"/>
-        <w:jc w:val="left"/>
-        <w:rPr/>
-      </w:pPr>
-      <w:r>
-        <w:rPr/>
-      </w:r>
-    </w:p>
-    <w:p>
-      <w:pPr>
-        <w:pStyle w:val="Normal"/>
-        <w:bidi w:val="0"/>
-        <w:jc w:val="left"/>
-        <w:rPr/>
-      </w:pPr>
-      <w:r>
-        <w:rPr/>
-        <w:t xml:space="preserve">When numeric parameters are required they are entered as hexadecimal values.  Each valid digit causes the current value to the shifted left four bits and then the new digit added.  There is no range checking done, so 1234567890 will result in the value 7890.  If you set an 8 bit register to a larger value, only the bottom 8 bits will be used.  </w:t>
-      </w:r>
-      <w:r>
-        <w:rPr/>
-        <w:t>No input results in a value of zero.</w:t>
-      </w:r>
-    </w:p>
-    <w:p>
-      <w:pPr>
-        <w:pStyle w:val="Normal"/>
-        <w:bidi w:val="0"/>
-        <w:jc w:val="left"/>
-        <w:rPr/>
-      </w:pPr>
-      <w:r>
-        <w:rPr/>
-      </w:r>
-    </w:p>
-    <w:p>
-      <w:pPr>
-        <w:pStyle w:val="Heading1"/>
-        <w:bidi w:val="0"/>
-        <w:jc w:val="left"/>
-        <w:rPr/>
-      </w:pPr>
-      <w:r>
-        <w:rPr/>
-        <w:t>Commands</w:t>
-      </w:r>
-    </w:p>
-    <w:p>
-      <w:pPr>
-        <w:pStyle w:val="Normal"/>
-        <w:bidi w:val="0"/>
-        <w:jc w:val="left"/>
-        <w:rPr/>
-      </w:pPr>
-      <w:r>
-        <w:rPr/>
-      </w:r>
-    </w:p>
-    <w:p>
-      <w:pPr>
-        <w:pStyle w:val="Heading2"/>
-        <w:bidi w:val="0"/>
-        <w:jc w:val="left"/>
-        <w:rPr/>
-      </w:pPr>
-      <w:r>
-        <w:rPr/>
-        <w:t>? - Help</w:t>
-      </w:r>
-    </w:p>
-    <w:p>
-      <w:pPr>
-        <w:pStyle w:val="Normal"/>
-        <w:bidi w:val="0"/>
-        <w:jc w:val="left"/>
-        <w:rPr/>
-      </w:pPr>
-      <w:r>
-        <w:rPr/>
-        <w:t>Provides a very brief bit of help, showing all the commands.  There is no context sensitive help, and no additional help within the debugger.</w:t>
-      </w:r>
-    </w:p>
-    <w:p>
-      <w:pPr>
-        <w:pStyle w:val="Heading2"/>
-        <w:rPr/>
-      </w:pPr>
-      <w:r>
-        <w:rPr/>
-        <w:t>A - &lt;addr&gt; - Start miniassembler at address.</w:t>
-      </w:r>
-    </w:p>
-    <w:p>
-      <w:pPr>
-        <w:pStyle w:val="Normal"/>
-        <w:bidi w:val="0"/>
-        <w:jc w:val="left"/>
-        <w:rPr/>
-      </w:pPr>
-      <w:r>
-        <w:rPr/>
-        <w:t>The mini assembler makes it easy to enter short test programs or pieces of code for testing.  See the section about it.</w:t>
-      </w:r>
-    </w:p>
-    <w:p>
-      <w:pPr>
-        <w:pStyle w:val="Normal"/>
-        <w:bidi w:val="0"/>
-        <w:jc w:val="left"/>
-        <w:rPr/>
-      </w:pPr>
-      <w:r>
-        <w:rPr/>
-      </w:r>
-    </w:p>
-    <w:p>
-      <w:pPr>
-        <w:pStyle w:val="Heading2"/>
-        <w:bidi w:val="0"/>
-        <w:jc w:val="left"/>
-        <w:rPr/>
-      </w:pPr>
-      <w:r>
-        <w:rPr/>
-        <w:t>B – List Breakpoints</w:t>
-      </w:r>
-    </w:p>
-    <w:p>
-      <w:pPr>
-        <w:pStyle w:val="Normal"/>
-        <w:bidi w:val="0"/>
-        <w:jc w:val="left"/>
-        <w:rPr/>
-      </w:pPr>
-      <w:r>
-        <w:rPr/>
-        <w:t>List all breakpoints and indicates if breakpoints are active or not.</w:t>
-      </w:r>
-    </w:p>
-    <w:p>
-      <w:pPr>
-        <w:pStyle w:val="Normal"/>
-        <w:bidi w:val="0"/>
-        <w:jc w:val="left"/>
-        <w:rPr/>
-      </w:pPr>
-      <w:r>
-        <w:rPr/>
-      </w:r>
-    </w:p>
-    <w:p>
-      <w:pPr>
-        <w:pStyle w:val="Heading2"/>
-        <w:bidi w:val="0"/>
-        <w:jc w:val="left"/>
-        <w:rPr/>
-      </w:pPr>
-      <w:r>
-        <w:rPr/>
-        <w:t>BD – Disable Breakpoints</w:t>
-      </w:r>
-    </w:p>
-    <w:p>
-      <w:pPr>
-        <w:pStyle w:val="Normal"/>
-        <w:bidi w:val="0"/>
-        <w:jc w:val="left"/>
-        <w:rPr/>
-      </w:pPr>
-      <w:r>
-        <w:rPr/>
-        <w:t>Disables all breakpoints.  All breakpoints remain but simply are not active until enabled again.</w:t>
-      </w:r>
-    </w:p>
-    <w:p>
-      <w:pPr>
-        <w:pStyle w:val="Normal"/>
-        <w:bidi w:val="0"/>
-        <w:jc w:val="left"/>
-        <w:rPr/>
-      </w:pPr>
-      <w:r>
-        <w:rPr/>
-      </w:r>
-    </w:p>
-    <w:p>
-      <w:pPr>
-        <w:pStyle w:val="Heading2"/>
-        <w:bidi w:val="0"/>
-        <w:jc w:val="left"/>
-        <w:rPr/>
-      </w:pPr>
-      <w:r>
-        <w:rPr/>
-        <w:t>BE – Enable Breakpoints</w:t>
-      </w:r>
-    </w:p>
-    <w:p>
-      <w:pPr>
-        <w:pStyle w:val="Normal"/>
-        <w:bidi w:val="0"/>
-        <w:jc w:val="left"/>
-        <w:rPr/>
-      </w:pPr>
-      <w:r>
-        <w:rPr/>
-        <w:t>Enables breakpoints.</w:t>
-      </w:r>
-    </w:p>
-    <w:p>
-      <w:pPr>
-        <w:pStyle w:val="Normal"/>
-        <w:bidi w:val="0"/>
-        <w:jc w:val="left"/>
-        <w:rPr/>
-      </w:pPr>
-      <w:r>
-        <w:rPr/>
-      </w:r>
-    </w:p>
-    <w:p>
-      <w:pPr>
-        <w:pStyle w:val="Heading2"/>
-        <w:bidi w:val="0"/>
-        <w:jc w:val="left"/>
-        <w:rPr/>
-      </w:pPr>
-      <w:r>
-        <w:rPr/>
-        <w:t>BC [&lt;addr&gt;] - Clear Breakpoints</w:t>
-      </w:r>
-    </w:p>
-    <w:p>
-      <w:pPr>
-        <w:pStyle w:val="Normal"/>
-        <w:bidi w:val="0"/>
-        <w:jc w:val="left"/>
-        <w:rPr/>
-      </w:pPr>
-      <w:r>
-        <w:rPr/>
-        <w:t>Clears breakponts.</w:t>
-      </w:r>
-    </w:p>
-    <w:p>
-      <w:pPr>
-        <w:pStyle w:val="Normal"/>
-        <w:bidi w:val="0"/>
-        <w:jc w:val="left"/>
-        <w:rPr/>
-      </w:pPr>
-      <w:r>
-        <w:rPr/>
-      </w:r>
-    </w:p>
-    <w:p>
-      <w:pPr>
-        <w:pStyle w:val="Normal"/>
-        <w:bidi w:val="0"/>
-        <w:jc w:val="left"/>
-        <w:rPr/>
-      </w:pPr>
-      <w:r>
-        <w:rPr/>
-        <w:t>With no parameter, all breakpoints are cleared and breakpoints are disabled.  If an address is supplied then only that one breakpoint is removed and breakpoints remain enabled.  There is no warning if the address does not have a breakpoint.</w:t>
-      </w:r>
-    </w:p>
-    <w:p>
-      <w:pPr>
-        <w:pStyle w:val="Normal"/>
-        <w:bidi w:val="0"/>
-        <w:jc w:val="left"/>
-        <w:rPr/>
-      </w:pPr>
-      <w:r>
-        <w:rPr/>
-      </w:r>
-    </w:p>
-    <w:p>
-      <w:pPr>
-        <w:pStyle w:val="Heading2"/>
-        <w:bidi w:val="0"/>
-        <w:jc w:val="left"/>
-        <w:rPr/>
-      </w:pPr>
-      <w:r>
-        <w:rPr/>
-        <w:t>BS &lt;addr&gt; - Set Breakpoint</w:t>
-      </w:r>
-    </w:p>
-    <w:p>
-      <w:pPr>
-        <w:pStyle w:val="Normal"/>
-        <w:bidi w:val="0"/>
-        <w:jc w:val="left"/>
-        <w:rPr/>
-      </w:pPr>
-      <w:r>
-        <w:rPr/>
-        <w:t>Sets breakpoint at specified address.  If a breakpoint for that address already exists, it will be used rather than creating a new one.  This also enables breakpoints if they were disabled.</w:t>
-      </w:r>
-    </w:p>
-    <w:p>
-      <w:pPr>
-        <w:pStyle w:val="Normal"/>
-        <w:bidi w:val="0"/>
-        <w:jc w:val="left"/>
-        <w:rPr/>
-      </w:pPr>
-      <w:r>
-        <w:rPr/>
-      </w:r>
-    </w:p>
-    <w:p>
-      <w:pPr>
-        <w:pStyle w:val="Heading2"/>
-        <w:bidi w:val="0"/>
-        <w:jc w:val="left"/>
-        <w:rPr/>
-      </w:pPr>
-      <w:r>
-        <w:rPr/>
-        <w:t>C – Continue Execution</w:t>
-      </w:r>
-    </w:p>
-    <w:p>
-      <w:pPr>
-        <w:pStyle w:val="Normal"/>
-        <w:bidi w:val="0"/>
-        <w:jc w:val="left"/>
-        <w:rPr/>
-      </w:pPr>
-      <w:r>
-        <w:rPr/>
-        <w:t>Continue execution at the current PC and with the registers loaded with their saved values.  This is meant to be used after a breakpoint.</w:t>
-      </w:r>
-    </w:p>
-    <w:p>
-      <w:pPr>
-        <w:pStyle w:val="Normal"/>
-        <w:bidi w:val="0"/>
-        <w:jc w:val="left"/>
-        <w:rPr/>
-      </w:pPr>
-      <w:r>
-        <w:rPr/>
-      </w:r>
-    </w:p>
-    <w:p>
-      <w:pPr>
-        <w:pStyle w:val="Heading2"/>
-        <w:bidi w:val="0"/>
-        <w:jc w:val="left"/>
-        <w:rPr/>
-      </w:pPr>
-      <w:r>
-        <w:rPr/>
-        <w:t>D – Dissemble at Current PC</w:t>
-      </w:r>
-    </w:p>
-    <w:p>
-      <w:pPr>
-        <w:pStyle w:val="Normal"/>
-        <w:bidi w:val="0"/>
-        <w:jc w:val="left"/>
-        <w:rPr/>
-      </w:pPr>
-      <w:r>
-        <w:rPr/>
-        <w:t>Disassembles at current PC.</w:t>
-      </w:r>
-    </w:p>
-    <w:p>
-      <w:pPr>
-        <w:pStyle w:val="Normal"/>
-        <w:bidi w:val="0"/>
-        <w:jc w:val="left"/>
-        <w:rPr/>
-      </w:pPr>
-      <w:r>
-        <w:rPr/>
-      </w:r>
-    </w:p>
-    <w:p>
-      <w:pPr>
-        <w:pStyle w:val="Heading2"/>
-        <w:bidi w:val="0"/>
-        <w:jc w:val="left"/>
-        <w:rPr/>
-      </w:pPr>
-      <w:r>
-        <w:rPr/>
-        <w:t>D &lt;addr&gt; - Disassemble One Instruction</w:t>
-      </w:r>
-    </w:p>
-    <w:p>
-      <w:pPr>
-        <w:pStyle w:val="Normal"/>
-        <w:bidi w:val="0"/>
-        <w:jc w:val="left"/>
-        <w:rPr/>
-      </w:pPr>
-      <w:r>
-        <w:rPr/>
-        <w:t>Disassemble one instruction at the specified address.</w:t>
-      </w:r>
-    </w:p>
-    <w:p>
-      <w:pPr>
-        <w:pStyle w:val="Normal"/>
-        <w:bidi w:val="0"/>
-        <w:jc w:val="left"/>
-        <w:rPr/>
-      </w:pPr>
-      <w:r>
-        <w:rPr/>
-      </w:r>
-    </w:p>
-    <w:p>
-      <w:pPr>
-        <w:pStyle w:val="Heading2"/>
-        <w:bidi w:val="0"/>
-        <w:jc w:val="left"/>
-        <w:rPr/>
-      </w:pPr>
-      <w:r>
-        <w:rPr/>
-        <w:t>D &lt;addr&gt; &lt;addr&gt; - Disassemble Range</w:t>
-      </w:r>
-    </w:p>
-    <w:p>
-      <w:pPr>
-        <w:pStyle w:val="Normal"/>
-        <w:bidi w:val="0"/>
-        <w:jc w:val="left"/>
-        <w:rPr/>
-      </w:pPr>
-      <w:r>
-        <w:rPr/>
-        <w:t>Disassemble between a range of addresses.</w:t>
-      </w:r>
-    </w:p>
-    <w:p>
-      <w:pPr>
-        <w:pStyle w:val="Normal"/>
-        <w:bidi w:val="0"/>
-        <w:jc w:val="left"/>
-        <w:rPr/>
-      </w:pPr>
-      <w:r>
-        <w:rPr/>
-      </w:r>
-    </w:p>
-    <w:p>
-      <w:pPr>
-        <w:pStyle w:val="Heading2"/>
-        <w:bidi w:val="0"/>
-        <w:jc w:val="left"/>
-        <w:rPr/>
-      </w:pPr>
-      <w:r>
-        <w:rPr/>
-        <w:t>E &lt;addr&gt; - Edit Memory</w:t>
-      </w:r>
-    </w:p>
-    <w:p>
-      <w:pPr>
-        <w:pStyle w:val="Normal"/>
-        <w:bidi w:val="0"/>
-        <w:jc w:val="left"/>
-        <w:rPr/>
-      </w:pPr>
-      <w:r>
-        <w:rPr/>
-        <w:t>Edit memory starting at specified address.  This will display an address and the current contents.  To change the value enter exactly two hex digits, then it will advance to the next address.</w:t>
-      </w:r>
-    </w:p>
-    <w:p>
-      <w:pPr>
-        <w:pStyle w:val="Normal"/>
-        <w:bidi w:val="0"/>
-        <w:jc w:val="left"/>
-        <w:rPr/>
-      </w:pPr>
-      <w:r>
-        <w:rPr/>
-      </w:r>
-    </w:p>
-    <w:p>
-      <w:pPr>
-        <w:pStyle w:val="Normal"/>
-        <w:bidi w:val="0"/>
-        <w:jc w:val="left"/>
-        <w:rPr/>
-      </w:pPr>
-      <w:r>
-        <w:rPr/>
-        <w:t>Pressing RETURN will advance to the next location without modifying the current one.</w:t>
-      </w:r>
-    </w:p>
-    <w:p>
-      <w:pPr>
-        <w:pStyle w:val="Normal"/>
-        <w:bidi w:val="0"/>
-        <w:jc w:val="left"/>
-        <w:rPr/>
-      </w:pPr>
-      <w:r>
-        <w:rPr/>
-      </w:r>
-    </w:p>
-    <w:p>
-      <w:pPr>
-        <w:pStyle w:val="Normal"/>
-        <w:bidi w:val="0"/>
-        <w:jc w:val="left"/>
-        <w:rPr/>
-      </w:pPr>
-      <w:r>
-        <w:rPr/>
-        <w:t>Pressing Backspace will move to the previous location.</w:t>
-      </w:r>
-    </w:p>
-    <w:p>
-      <w:pPr>
-        <w:pStyle w:val="Normal"/>
-        <w:bidi w:val="0"/>
-        <w:jc w:val="left"/>
-        <w:rPr/>
-      </w:pPr>
-      <w:r>
-        <w:rPr/>
-      </w:r>
-    </w:p>
-    <w:p>
-      <w:pPr>
-        <w:pStyle w:val="Normal"/>
-        <w:bidi w:val="0"/>
-        <w:jc w:val="left"/>
-        <w:rPr/>
-      </w:pPr>
-      <w:r>
-        <w:rPr/>
-        <w:t>Pressing R will ask which address to branch to.  Enter a four digit address and the offset to that address will be placed in the current location.</w:t>
-      </w:r>
-    </w:p>
-    <w:p>
-      <w:pPr>
-        <w:pStyle w:val="Normal"/>
-        <w:bidi w:val="0"/>
-        <w:jc w:val="left"/>
-        <w:rPr/>
-      </w:pPr>
-      <w:r>
-        <w:rPr/>
-      </w:r>
-    </w:p>
-    <w:p>
-      <w:pPr>
-        <w:pStyle w:val="Heading2"/>
-        <w:bidi w:val="0"/>
-        <w:jc w:val="left"/>
-        <w:rPr/>
-      </w:pPr>
-      <w:r>
-        <w:rPr/>
-        <w:t>H &lt;addr&gt; &lt;addr&gt; - Hexadecimal Dump</w:t>
-      </w:r>
-    </w:p>
-    <w:p>
-      <w:pPr>
-        <w:pStyle w:val="Normal"/>
-        <w:bidi w:val="0"/>
-        <w:jc w:val="left"/>
-        <w:rPr/>
-      </w:pPr>
-      <w:r>
-        <w:rPr/>
-        <w:t>Performs a hex dump of the specified address range.</w:t>
-      </w:r>
-    </w:p>
-    <w:p>
-      <w:pPr>
-        <w:pStyle w:val="Normal"/>
-        <w:bidi w:val="0"/>
-        <w:jc w:val="left"/>
-        <w:rPr/>
-      </w:pPr>
-      <w:r>
-        <w:rPr/>
-      </w:r>
-    </w:p>
-    <w:p>
-      <w:pPr>
-        <w:pStyle w:val="Heading2"/>
-        <w:bidi w:val="0"/>
-        <w:jc w:val="left"/>
-        <w:rPr/>
-      </w:pPr>
-      <w:r>
-        <w:rPr/>
-        <w:t>J &lt;addr&gt; - Jump to Address</w:t>
-      </w:r>
-    </w:p>
-    <w:p>
-      <w:pPr>
-        <w:pStyle w:val="Normal"/>
-        <w:bidi w:val="0"/>
-        <w:jc w:val="left"/>
-        <w:rPr/>
-      </w:pPr>
-      <w:r>
-        <w:rPr/>
-        <w:t xml:space="preserve">Jump to specified address.  Register values are </w:t>
-      </w:r>
-      <w:r>
-        <w:rPr>
-          <w:rFonts w:ascii="Carlito" w:hAnsi="Carlito"/>
-        </w:rPr>
-        <w:t>loaded with the current values.</w:t>
-      </w:r>
-    </w:p>
-    <w:p>
-      <w:pPr>
-        <w:pStyle w:val="Normal"/>
-        <w:bidi w:val="0"/>
-        <w:jc w:val="left"/>
-        <w:rPr/>
-      </w:pPr>
-      <w:r>
-        <w:rPr/>
-      </w:r>
-    </w:p>
-    <w:p>
-      <w:pPr>
-        <w:pStyle w:val="Heading2"/>
-        <w:bidi w:val="0"/>
-        <w:jc w:val="left"/>
-        <w:rPr/>
-      </w:pPr>
-      <w:r>
-        <w:rPr/>
-        <w:t>K – Perform SD Card Directory</w:t>
-      </w:r>
-    </w:p>
-    <w:p>
-      <w:pPr>
-        <w:pStyle w:val="Normal"/>
-        <w:bidi w:val="0"/>
-        <w:jc w:val="left"/>
-        <w:rPr/>
-      </w:pPr>
-      <w:r>
-        <w:rPr/>
-        <w:t>Perform a directory of the SD card.</w:t>
-      </w:r>
-    </w:p>
-    <w:p>
-      <w:pPr>
-        <w:pStyle w:val="Normal"/>
-        <w:bidi w:val="0"/>
-        <w:jc w:val="left"/>
-        <w:rPr/>
-      </w:pPr>
-      <w:r>
-        <w:rPr/>
-      </w:r>
-    </w:p>
-    <w:p>
-      <w:pPr>
-        <w:pStyle w:val="Heading2"/>
-        <w:bidi w:val="0"/>
-        <w:jc w:val="left"/>
-        <w:rPr/>
-      </w:pPr>
-      <w:r>
-        <w:rPr/>
-        <w:t>L – Load Intel Hex from Console</w:t>
-      </w:r>
-    </w:p>
-    <w:p>
-      <w:pPr>
-        <w:pStyle w:val="Normal"/>
-        <w:bidi w:val="0"/>
-        <w:jc w:val="left"/>
-        <w:rPr/>
-      </w:pPr>
-      <w:r>
-        <w:rPr/>
-        <w:t>Load Intel hex file from the console.  If the file sets the xKIM AutoRun vector then that address will be displayed and the Program Counter loaded with the address.  This does not automatically run the program.</w:t>
-      </w:r>
-    </w:p>
-    <w:p>
-      <w:pPr>
-        <w:pStyle w:val="Normal"/>
-        <w:bidi w:val="0"/>
-        <w:jc w:val="left"/>
-        <w:rPr/>
-      </w:pPr>
-      <w:r>
-        <w:rPr/>
-      </w:r>
-    </w:p>
-    <w:p>
-      <w:pPr>
-        <w:pStyle w:val="Heading2"/>
-        <w:bidi w:val="0"/>
-        <w:jc w:val="left"/>
-        <w:rPr/>
-      </w:pPr>
-      <w:r>
-        <w:rPr/>
-        <w:t>L &lt;filename&gt; - Load Intel Hex from SD File</w:t>
-      </w:r>
-    </w:p>
-    <w:p>
-      <w:pPr>
-        <w:pStyle w:val="Normal"/>
-        <w:bidi w:val="0"/>
-        <w:jc w:val="left"/>
-        <w:rPr/>
-      </w:pPr>
-      <w:r>
-        <w:rPr/>
-        <w:t>Load hex file from SD card.  If the AutoRun address is set, behavior is the same as for the L command.</w:t>
-      </w:r>
-    </w:p>
-    <w:p>
-      <w:pPr>
-        <w:pStyle w:val="Normal"/>
-        <w:bidi w:val="0"/>
-        <w:jc w:val="left"/>
-        <w:rPr/>
-      </w:pPr>
-      <w:r>
-        <w:rPr/>
-      </w:r>
-    </w:p>
-    <w:p>
-      <w:pPr>
-        <w:pStyle w:val="Heading2"/>
-        <w:bidi w:val="0"/>
-        <w:jc w:val="left"/>
-        <w:rPr/>
-      </w:pPr>
-      <w:r>
-        <w:rPr/>
-        <w:t>R [&lt;name&gt; &lt;value&gt;] - Display or Set Registers</w:t>
-      </w:r>
-    </w:p>
-    <w:p>
-      <w:pPr>
-        <w:pStyle w:val="Normal"/>
-        <w:bidi w:val="0"/>
-        <w:jc w:val="left"/>
-        <w:rPr/>
-      </w:pPr>
-      <w:r>
-        <w:rPr/>
-        <w:t>Without any argument, display the registers and also disassembles the instruction at the current PC.</w:t>
-      </w:r>
-    </w:p>
-    <w:p>
-      <w:pPr>
-        <w:pStyle w:val="Normal"/>
-        <w:bidi w:val="0"/>
-        <w:jc w:val="left"/>
-        <w:rPr/>
-      </w:pPr>
-      <w:r>
-        <w:rPr/>
-      </w:r>
-    </w:p>
-    <w:p>
-      <w:pPr>
-        <w:pStyle w:val="Normal"/>
-        <w:bidi w:val="0"/>
-        <w:jc w:val="left"/>
-        <w:rPr/>
-      </w:pPr>
-      <w:r>
-        <w:rPr/>
-        <w:t>To modify a register, the name must be A, X, Y, SP, PC of F and the register will be loaded with the value.</w:t>
-      </w:r>
-    </w:p>
-    <w:p>
-      <w:pPr>
-        <w:pStyle w:val="Normal"/>
-        <w:bidi w:val="0"/>
-        <w:jc w:val="left"/>
-        <w:rPr/>
-      </w:pPr>
-      <w:r>
-        <w:rPr/>
-      </w:r>
-    </w:p>
-    <w:p>
-      <w:pPr>
-        <w:pStyle w:val="Heading2"/>
-        <w:bidi w:val="0"/>
-        <w:jc w:val="left"/>
-        <w:rPr/>
-      </w:pPr>
-      <w:r>
-        <w:rPr/>
-        <w:t>S – Single Step</w:t>
-      </w:r>
-    </w:p>
-    <w:p>
-      <w:pPr>
-        <w:pStyle w:val="Normal"/>
-        <w:bidi w:val="0"/>
-        <w:jc w:val="left"/>
-        <w:rPr/>
-      </w:pPr>
-      <w:r>
-        <w:rPr/>
-        <w:t>Execute the instruction pointer to by the PC register with all registers loaded with their proper values.  Stops at the next instruction.  It properly handles instructions that cause changes in program flow (JSR, JMP, branches).</w:t>
-      </w:r>
-    </w:p>
-    <w:p>
-      <w:pPr>
-        <w:pStyle w:val="Normal"/>
-        <w:bidi w:val="0"/>
-        <w:jc w:val="left"/>
-        <w:rPr/>
-      </w:pPr>
-      <w:r>
-        <w:rPr/>
-      </w:r>
-    </w:p>
-    <w:p>
-      <w:pPr>
-        <w:pStyle w:val="Heading2"/>
-        <w:bidi w:val="0"/>
-        <w:jc w:val="left"/>
-        <w:rPr/>
-      </w:pPr>
-      <w:r>
-        <w:rPr/>
-        <w:t>SO – Step Over</w:t>
-      </w:r>
-    </w:p>
-    <w:p>
-      <w:pPr>
-        <w:pStyle w:val="Normal"/>
-        <w:bidi w:val="0"/>
-        <w:jc w:val="left"/>
-        <w:rPr/>
-      </w:pPr>
-      <w:r>
-        <w:rPr/>
-        <w:t>Exactly the same as S except that if the current instruction is a JSR, it will stop at the instruction following the JSR and not step into the subroutine.</w:t>
-      </w:r>
-    </w:p>
-    <w:p>
-      <w:pPr>
-        <w:pStyle w:val="Normal"/>
-        <w:bidi w:val="0"/>
-        <w:jc w:val="left"/>
-        <w:rPr/>
-      </w:pPr>
-      <w:r>
-        <w:rPr/>
-      </w:r>
-    </w:p>
-    <w:p>
-      <w:pPr>
-        <w:pStyle w:val="Heading2"/>
-        <w:bidi w:val="0"/>
-        <w:jc w:val="left"/>
-        <w:rPr/>
-      </w:pPr>
-      <w:r>
-        <w:rPr/>
-        <w:t>Q - Quit</w:t>
-      </w:r>
-    </w:p>
-    <w:p>
-      <w:pPr>
-        <w:pStyle w:val="Normal"/>
-        <w:bidi w:val="0"/>
-        <w:jc w:val="left"/>
-        <w:rPr/>
-      </w:pPr>
-      <w:r>
-        <w:rPr/>
-        <w:t>Quit back to xKIM.  It also restores IRQ and NMI vectors to what they were when xDebugger started running.</w:t>
-      </w:r>
-    </w:p>
-    <w:p>
-      <w:pPr>
-        <w:pStyle w:val="Normal"/>
-        <w:bidi w:val="0"/>
-        <w:jc w:val="left"/>
-        <w:rPr/>
-      </w:pPr>
-      <w:r>
-        <w:rPr/>
-      </w:r>
-    </w:p>
-    <w:p>
-      <w:pPr>
-        <w:pStyle w:val="Heading1"/>
-        <w:rPr/>
-      </w:pPr>
-      <w:r>
-        <w:rPr/>
-        <w:t>Mini Assembler</w:t>
-      </w:r>
-    </w:p>
-    <w:p>
-      <w:pPr>
-        <w:pStyle w:val="Normal"/>
-        <w:bidi w:val="0"/>
-        <w:jc w:val="left"/>
-        <w:rPr/>
-      </w:pPr>
-      <w:r>
-        <w:rPr/>
-        <w:t>The mini assembler is not a complete assembler by any means but it does allow the user to enter 65C02 code for testing.  It is started with the first addres to be used and then prompts with the current address, a colon, and then a space.  Mnemonics can be typed in there.</w:t>
-      </w:r>
-    </w:p>
-    <w:p>
-      <w:pPr>
-        <w:pStyle w:val="Normal"/>
-        <w:bidi w:val="0"/>
-        <w:jc w:val="left"/>
-        <w:rPr/>
-      </w:pPr>
-      <w:r>
-        <w:rPr/>
-      </w:r>
-    </w:p>
-    <w:p>
-      <w:pPr>
-        <w:pStyle w:val="Heading2"/>
-        <w:rPr/>
-      </w:pPr>
-      <w:r>
-        <w:rPr/>
-        <w:t>Recognized Mnemonics</w:t>
-      </w:r>
-    </w:p>
-    <w:p>
-      <w:pPr>
-        <w:pStyle w:val="Normal"/>
-        <w:bidi w:val="0"/>
-        <w:jc w:val="left"/>
-        <w:rPr/>
-      </w:pPr>
-      <w:r>
-        <w:rPr/>
-        <w:t>ADC, AND, ASL, BBR0, BBR1, BBR1 BBR2, BBR3, BBR4, BBR5, BBR6, BBR7, BBS0, BBS1, BBS2, BBS3, BBS4, BBS5, BBS6, BBS7, BCC, BCS, BEQ, BIT, BMI, BNE, BPL, BRA, BRK, BVC, BVS, CLC, CLD, CLI, CLV, CMP, CPX, CPY, DEC, DEX, DEY, EOR, INC, INX, INY, JMP, JSR, LDA, LDX, LDY, LSR, NOP, ORA, PHA, PHP, PHX, PHY, PLA, PLP, PLX, PLY, RMB0, RMB1, RMB2, RMB3, RMB4, RMB5, RMB6, RMB7, ROL, ROR, RTI, RTS, SBC, SEC, SED, SEI, SMB0, SMB1, SMB2, SMB3, SMB4, SMB5, SMB6, SMB7, STA, STP, STX, STY, STZ, TAX, TAY, TRB, TSB, TSX, TXA, TXS, TYA, WAI</w:t>
-      </w:r>
-    </w:p>
-    <w:p>
-      <w:pPr>
-        <w:pStyle w:val="Normal"/>
-        <w:bidi w:val="0"/>
-        <w:jc w:val="left"/>
-        <w:rPr/>
-      </w:pPr>
-      <w:r>
-        <w:rPr/>
-      </w:r>
-    </w:p>
-    <w:p>
-      <w:pPr>
-        <w:pStyle w:val="Heading2"/>
-        <w:rPr/>
-      </w:pPr>
-      <w:r>
-        <w:rPr/>
-        <w:t>Syntax</w:t>
-      </w:r>
-    </w:p>
-    <w:p>
-      <w:pPr>
-        <w:pStyle w:val="Normal"/>
-        <w:bidi w:val="0"/>
-        <w:jc w:val="left"/>
-        <w:rPr/>
-      </w:pPr>
-      <w:r>
-        <w:rPr/>
-        <w:t>The syntax follows normal assembler syntax except there are no labels.  The assembler displays the address and the user enters the mnemonic from the list above, followed by any additional arguments.  All input is in upper case and all input values are in hex.</w:t>
-      </w:r>
-    </w:p>
-    <w:p>
-      <w:pPr>
-        <w:pStyle w:val="PreformattedText"/>
-        <w:ind w:left="709" w:hanging="0"/>
-        <w:rPr/>
-      </w:pPr>
-      <w:r>
-        <w:rPr/>
-        <w:t>ROL A</w:t>
-        <w:tab/>
-        <w:tab/>
-        <w:tab/>
-        <w:t>Accmulator</w:t>
-      </w:r>
-    </w:p>
-    <w:p>
-      <w:pPr>
-        <w:pStyle w:val="PreformattedText"/>
-        <w:ind w:left="709" w:hanging="0"/>
-        <w:rPr/>
-      </w:pPr>
-      <w:r>
-        <w:rPr/>
-        <w:t>LDA #42</w:t>
-        <w:tab/>
-        <w:tab/>
-        <w:t>Immediate</w:t>
-      </w:r>
-    </w:p>
-    <w:p>
-      <w:pPr>
-        <w:pStyle w:val="PreformattedText"/>
-        <w:ind w:left="709" w:hanging="0"/>
-        <w:rPr/>
-      </w:pPr>
-      <w:r>
-        <w:rPr/>
-        <w:t>PHA</w:t>
-        <w:tab/>
-        <w:tab/>
-        <w:tab/>
-        <w:t>Implied</w:t>
-      </w:r>
-    </w:p>
-    <w:p>
-      <w:pPr>
-        <w:pStyle w:val="PreformattedText"/>
-        <w:ind w:left="709" w:hanging="0"/>
-        <w:rPr/>
-      </w:pPr>
-      <w:r>
-        <w:rPr/>
-        <w:t>LDA 1234</w:t>
-        <w:tab/>
-        <w:tab/>
-        <w:t>Absolute</w:t>
-      </w:r>
-    </w:p>
-    <w:p>
-      <w:pPr>
-        <w:pStyle w:val="PreformattedText"/>
-        <w:ind w:left="709" w:hanging="0"/>
-        <w:rPr/>
-      </w:pPr>
-      <w:r>
-        <w:rPr/>
-        <w:t>BCC 1234</w:t>
-        <w:tab/>
-        <w:tab/>
-        <w:t>Relative uses the target address</w:t>
-      </w:r>
-    </w:p>
-    <w:p>
-      <w:pPr>
-        <w:pStyle w:val="PreformattedText"/>
-        <w:ind w:left="709" w:hanging="0"/>
-        <w:rPr/>
-      </w:pPr>
-      <w:r>
-        <w:rPr/>
-        <w:t>LDA 42</w:t>
-        <w:tab/>
-        <w:tab/>
-        <w:t>Zero page</w:t>
-      </w:r>
-    </w:p>
-    <w:p>
-      <w:pPr>
-        <w:pStyle w:val="PreformattedText"/>
-        <w:ind w:left="709" w:hanging="0"/>
-        <w:rPr/>
-      </w:pPr>
-      <w:r>
-        <w:rPr/>
-        <w:t>JMP (1234)</w:t>
-        <w:tab/>
-        <w:tab/>
-        <w:t>Indirect</w:t>
-      </w:r>
-    </w:p>
-    <w:p>
-      <w:pPr>
-        <w:pStyle w:val="PreformattedText"/>
-        <w:ind w:left="709" w:hanging="0"/>
-        <w:rPr/>
-      </w:pPr>
-      <w:r>
-        <w:rPr/>
-        <w:t>LDA 1234,X</w:t>
-        <w:tab/>
-        <w:tab/>
-        <w:t>Absolute indexed with X</w:t>
-      </w:r>
-    </w:p>
-    <w:p>
-      <w:pPr>
-        <w:pStyle w:val="PreformattedText"/>
-        <w:ind w:left="709" w:hanging="0"/>
-        <w:rPr/>
-      </w:pPr>
-      <w:r>
-        <w:rPr/>
-        <w:t>LDA 1234,Y</w:t>
-        <w:tab/>
-        <w:tab/>
-        <w:t>Absolute indexed with Y</w:t>
-      </w:r>
-    </w:p>
-    <w:p>
-      <w:pPr>
-        <w:pStyle w:val="PreformattedText"/>
-        <w:ind w:left="709" w:hanging="0"/>
-        <w:rPr/>
-      </w:pPr>
-      <w:r>
-        <w:rPr/>
-        <w:t>LDA (12,X)</w:t>
-        <w:tab/>
-        <w:tab/>
-        <w:t>Zero page indexed indirect</w:t>
-      </w:r>
-    </w:p>
-    <w:p>
-      <w:pPr>
-        <w:pStyle w:val="PreformattedText"/>
-        <w:ind w:left="709" w:hanging="0"/>
-        <w:rPr/>
-      </w:pPr>
-      <w:r>
-        <w:rPr/>
-        <w:t>LDA 12,X</w:t>
-        <w:tab/>
-        <w:tab/>
-        <w:t>Zero page indexed with X</w:t>
-      </w:r>
-    </w:p>
-    <w:p>
-      <w:pPr>
-        <w:pStyle w:val="PreformattedText"/>
-        <w:ind w:left="709" w:hanging="0"/>
-        <w:rPr/>
-      </w:pPr>
-      <w:r>
-        <w:rPr/>
-        <w:t>LDA 12,Y</w:t>
-        <w:tab/>
-        <w:tab/>
-        <w:t>Zero page indexed with Y</w:t>
-      </w:r>
-    </w:p>
-    <w:p>
-      <w:pPr>
-        <w:pStyle w:val="PreformattedText"/>
-        <w:ind w:left="709" w:hanging="0"/>
-        <w:rPr/>
-      </w:pPr>
-      <w:r>
-        <w:rPr/>
-        <w:t>LDA (12)</w:t>
-        <w:tab/>
-        <w:tab/>
-        <w:t>Zero page indirect</w:t>
-      </w:r>
-    </w:p>
-    <w:p>
-      <w:pPr>
-        <w:pStyle w:val="PreformattedText"/>
-        <w:ind w:left="709" w:hanging="0"/>
-        <w:rPr/>
-      </w:pPr>
-      <w:r>
-        <w:rPr/>
-        <w:t>LDA (12),Y</w:t>
-        <w:tab/>
-        <w:tab/>
-        <w:t>Zero Page Indexed Indirect with Y</w:t>
-      </w:r>
-    </w:p>
-    <w:p>
-      <w:pPr>
-        <w:pStyle w:val="PreformattedText"/>
-        <w:ind w:left="709" w:hanging="0"/>
-        <w:rPr/>
-      </w:pPr>
-      <w:r>
-        <w:rPr/>
-        <w:t>JMP (1234,X)</w:t>
-        <w:tab/>
-        <w:t>Absolute Indexed Indirect with X</w:t>
-      </w:r>
-    </w:p>
-    <w:p>
-      <w:pPr>
-        <w:pStyle w:val="Normal"/>
-        <w:bidi w:val="0"/>
-        <w:jc w:val="left"/>
-        <w:rPr/>
-      </w:pPr>
-      <w:r>
-        <w:rPr/>
-      </w:r>
-    </w:p>
-    <w:p>
-      <w:pPr>
-        <w:pStyle w:val="Normal"/>
-        <w:bidi w:val="0"/>
-        <w:jc w:val="left"/>
-        <w:rPr/>
-      </w:pPr>
-      <w:r>
-        <w:rPr/>
-        <w:t xml:space="preserve">The WDC65C02 has </w:t>
+        <w:t>C</w:t>
       </w:r>
       <w:r>
         <w:rPr>
@@ -1757,22 +477,1105 @@
           <w:szCs w:val="24"/>
           <w:lang w:val="de-AT" w:eastAsia="zh-CN" w:bidi="hi-IN"/>
         </w:rPr>
-        <w:t>several</w:t>
-      </w:r>
-      <w:r>
-        <w:rPr/>
-        <w:t xml:space="preserve"> instructions with two parameters which all follow the same general format:</w:t>
-      </w:r>
-    </w:p>
-    <w:p>
-      <w:pPr>
-        <w:pStyle w:val="Normal"/>
-        <w:bidi w:val="0"/>
-        <w:jc w:val="left"/>
-        <w:rPr/>
-      </w:pPr>
-      <w:r>
-        <w:rPr/>
+        <w:t>0</w:t>
+      </w:r>
+      <w:r>
+        <w:rPr>
+          <w:rFonts w:eastAsia="NSimSun" w:cs="Lucida Sans"/>
+          <w:color w:val="auto"/>
+          <w:kern w:val="2"/>
+          <w:sz w:val="24"/>
+          <w:szCs w:val="24"/>
+          <w:lang w:val="de-AT" w:eastAsia="zh-CN" w:bidi="hi-IN"/>
+        </w:rPr>
+        <w:t>00</w:t>
+      </w:r>
+      <w:r>
+        <w:rPr/>
+        <w:t>.</w:t>
+      </w:r>
+    </w:p>
+    <w:p>
+      <w:pPr>
+        <w:pStyle w:val="Normal"/>
+        <w:bidi w:val="0"/>
+        <w:jc w:val="left"/>
+        <w:rPr/>
+      </w:pPr>
+      <w:r>
+        <w:rPr/>
+      </w:r>
+    </w:p>
+    <w:p>
+      <w:pPr>
+        <w:pStyle w:val="Heading1"/>
+        <w:bidi w:val="0"/>
+        <w:jc w:val="left"/>
+        <w:rPr/>
+      </w:pPr>
+      <w:r>
+        <w:rPr/>
+        <w:t>Command Line</w:t>
+      </w:r>
+    </w:p>
+    <w:p>
+      <w:pPr>
+        <w:pStyle w:val="Normal"/>
+        <w:bidi w:val="0"/>
+        <w:jc w:val="left"/>
+        <w:rPr/>
+      </w:pPr>
+      <w:r>
+        <w:rPr/>
+        <w:t>All input to the command line must be in upper case.</w:t>
+      </w:r>
+    </w:p>
+    <w:p>
+      <w:pPr>
+        <w:pStyle w:val="Normal"/>
+        <w:bidi w:val="0"/>
+        <w:jc w:val="left"/>
+        <w:rPr/>
+      </w:pPr>
+      <w:r>
+        <w:rPr/>
+      </w:r>
+    </w:p>
+    <w:p>
+      <w:pPr>
+        <w:pStyle w:val="Normal"/>
+        <w:bidi w:val="0"/>
+        <w:jc w:val="left"/>
+        <w:rPr/>
+      </w:pPr>
+      <w:r>
+        <w:rPr/>
+        <w:t>The user types a command line and then presses RETURN to execute it.  Command line processing is a bit loose, so there are scenarios where “bad” input is still interpreted without complaints.</w:t>
+      </w:r>
+    </w:p>
+    <w:p>
+      <w:pPr>
+        <w:pStyle w:val="Normal"/>
+        <w:bidi w:val="0"/>
+        <w:jc w:val="left"/>
+        <w:rPr/>
+      </w:pPr>
+      <w:r>
+        <w:rPr/>
+      </w:r>
+    </w:p>
+    <w:p>
+      <w:pPr>
+        <w:pStyle w:val="Normal"/>
+        <w:bidi w:val="0"/>
+        <w:jc w:val="left"/>
+        <w:rPr/>
+      </w:pPr>
+      <w:r>
+        <w:rPr/>
+        <w:t xml:space="preserve">When numeric parameters are required they are entered as hexadecimal values.  Each valid digit causes the current value to the shifted left four bits and then the new digit added.  There is no range checking done, so 1234567890 will result in the value 7890.  If you set an 8 bit register to a larger value, only the bottom 8 bits will be used.  </w:t>
+      </w:r>
+      <w:r>
+        <w:rPr/>
+        <w:t>No input results in a value of zero.</w:t>
+      </w:r>
+    </w:p>
+    <w:p>
+      <w:pPr>
+        <w:pStyle w:val="Normal"/>
+        <w:bidi w:val="0"/>
+        <w:jc w:val="left"/>
+        <w:rPr/>
+      </w:pPr>
+      <w:r>
+        <w:rPr/>
+      </w:r>
+    </w:p>
+    <w:p>
+      <w:pPr>
+        <w:pStyle w:val="Heading1"/>
+        <w:bidi w:val="0"/>
+        <w:jc w:val="left"/>
+        <w:rPr/>
+      </w:pPr>
+      <w:r>
+        <w:rPr/>
+        <w:t>Commands</w:t>
+      </w:r>
+    </w:p>
+    <w:p>
+      <w:pPr>
+        <w:pStyle w:val="Normal"/>
+        <w:bidi w:val="0"/>
+        <w:jc w:val="left"/>
+        <w:rPr/>
+      </w:pPr>
+      <w:r>
+        <w:rPr/>
+      </w:r>
+    </w:p>
+    <w:p>
+      <w:pPr>
+        <w:pStyle w:val="Heading2"/>
+        <w:bidi w:val="0"/>
+        <w:jc w:val="left"/>
+        <w:rPr/>
+      </w:pPr>
+      <w:r>
+        <w:rPr/>
+        <w:t>? - Help</w:t>
+      </w:r>
+    </w:p>
+    <w:p>
+      <w:pPr>
+        <w:pStyle w:val="Normal"/>
+        <w:bidi w:val="0"/>
+        <w:jc w:val="left"/>
+        <w:rPr/>
+      </w:pPr>
+      <w:r>
+        <w:rPr/>
+        <w:t>Provides a very brief bit of help, showing all the commands.  There is no context sensitive help, and no additional help within the debugger.</w:t>
+      </w:r>
+    </w:p>
+    <w:p>
+      <w:pPr>
+        <w:pStyle w:val="Heading2"/>
+        <w:rPr/>
+      </w:pPr>
+      <w:r>
+        <w:rPr/>
+        <w:t>A - &lt;addr&gt; - Start miniassembler at address.</w:t>
+      </w:r>
+    </w:p>
+    <w:p>
+      <w:pPr>
+        <w:pStyle w:val="Normal"/>
+        <w:bidi w:val="0"/>
+        <w:jc w:val="left"/>
+        <w:rPr/>
+      </w:pPr>
+      <w:r>
+        <w:rPr/>
+        <w:t xml:space="preserve">The mini assembler makes it easy to enter short test programs or pieces of code for testing.  See the </w:t>
+      </w:r>
+      <w:hyperlink w:anchor="Mini_Assembler">
+        <w:r>
+          <w:rPr>
+            <w:rStyle w:val="InternetLink"/>
+          </w:rPr>
+          <w:t>Mini Assembler</w:t>
+        </w:r>
+      </w:hyperlink>
+      <w:r>
+        <w:rPr/>
+        <w:t xml:space="preserve"> </w:t>
+      </w:r>
+      <w:r>
+        <w:rPr/>
+        <w:t xml:space="preserve">section </w:t>
+      </w:r>
+      <w:r>
+        <w:rPr>
+          <w:rFonts w:eastAsia="NSimSun" w:cs="Lucida Sans"/>
+          <w:color w:val="auto"/>
+          <w:kern w:val="2"/>
+          <w:sz w:val="24"/>
+          <w:szCs w:val="24"/>
+          <w:lang w:val="de-AT" w:eastAsia="zh-CN" w:bidi="hi-IN"/>
+        </w:rPr>
+        <w:t>for details</w:t>
+      </w:r>
+      <w:r>
+        <w:rPr/>
+        <w:t>.</w:t>
+      </w:r>
+    </w:p>
+    <w:p>
+      <w:pPr>
+        <w:pStyle w:val="Normal"/>
+        <w:bidi w:val="0"/>
+        <w:jc w:val="left"/>
+        <w:rPr/>
+      </w:pPr>
+      <w:r>
+        <w:rPr/>
+      </w:r>
+    </w:p>
+    <w:p>
+      <w:pPr>
+        <w:pStyle w:val="Heading2"/>
+        <w:bidi w:val="0"/>
+        <w:jc w:val="left"/>
+        <w:rPr/>
+      </w:pPr>
+      <w:r>
+        <w:rPr/>
+        <w:t>B – List Breakpoints</w:t>
+      </w:r>
+    </w:p>
+    <w:p>
+      <w:pPr>
+        <w:pStyle w:val="Normal"/>
+        <w:bidi w:val="0"/>
+        <w:jc w:val="left"/>
+        <w:rPr/>
+      </w:pPr>
+      <w:r>
+        <w:rPr/>
+        <w:t>List all breakpoints and indicates if breakpoints are active or not.</w:t>
+      </w:r>
+    </w:p>
+    <w:p>
+      <w:pPr>
+        <w:pStyle w:val="Normal"/>
+        <w:bidi w:val="0"/>
+        <w:jc w:val="left"/>
+        <w:rPr/>
+      </w:pPr>
+      <w:r>
+        <w:rPr/>
+      </w:r>
+    </w:p>
+    <w:p>
+      <w:pPr>
+        <w:pStyle w:val="Heading2"/>
+        <w:bidi w:val="0"/>
+        <w:jc w:val="left"/>
+        <w:rPr/>
+      </w:pPr>
+      <w:r>
+        <w:rPr/>
+        <w:t>BD – Disable Breakpoints</w:t>
+      </w:r>
+    </w:p>
+    <w:p>
+      <w:pPr>
+        <w:pStyle w:val="Normal"/>
+        <w:bidi w:val="0"/>
+        <w:jc w:val="left"/>
+        <w:rPr/>
+      </w:pPr>
+      <w:r>
+        <w:rPr/>
+        <w:t>Disables all breakpoints.  All breakpoints remain but simply are not active until enabled again.</w:t>
+      </w:r>
+    </w:p>
+    <w:p>
+      <w:pPr>
+        <w:pStyle w:val="Normal"/>
+        <w:bidi w:val="0"/>
+        <w:jc w:val="left"/>
+        <w:rPr/>
+      </w:pPr>
+      <w:r>
+        <w:rPr/>
+      </w:r>
+    </w:p>
+    <w:p>
+      <w:pPr>
+        <w:pStyle w:val="Heading2"/>
+        <w:bidi w:val="0"/>
+        <w:jc w:val="left"/>
+        <w:rPr/>
+      </w:pPr>
+      <w:r>
+        <w:rPr/>
+        <w:t>BE – Enable Breakpoints</w:t>
+      </w:r>
+    </w:p>
+    <w:p>
+      <w:pPr>
+        <w:pStyle w:val="Normal"/>
+        <w:bidi w:val="0"/>
+        <w:jc w:val="left"/>
+        <w:rPr/>
+      </w:pPr>
+      <w:r>
+        <w:rPr/>
+        <w:t>Enables breakpoints.</w:t>
+      </w:r>
+    </w:p>
+    <w:p>
+      <w:pPr>
+        <w:pStyle w:val="Normal"/>
+        <w:bidi w:val="0"/>
+        <w:jc w:val="left"/>
+        <w:rPr/>
+      </w:pPr>
+      <w:r>
+        <w:rPr/>
+      </w:r>
+    </w:p>
+    <w:p>
+      <w:pPr>
+        <w:pStyle w:val="Heading2"/>
+        <w:bidi w:val="0"/>
+        <w:jc w:val="left"/>
+        <w:rPr/>
+      </w:pPr>
+      <w:r>
+        <w:rPr/>
+        <w:t>BC [&lt;addr&gt;] - Clear Breakpoints</w:t>
+      </w:r>
+    </w:p>
+    <w:p>
+      <w:pPr>
+        <w:pStyle w:val="Normal"/>
+        <w:bidi w:val="0"/>
+        <w:jc w:val="left"/>
+        <w:rPr/>
+      </w:pPr>
+      <w:r>
+        <w:rPr/>
+        <w:t>Clears breakponts.</w:t>
+      </w:r>
+    </w:p>
+    <w:p>
+      <w:pPr>
+        <w:pStyle w:val="Normal"/>
+        <w:bidi w:val="0"/>
+        <w:jc w:val="left"/>
+        <w:rPr/>
+      </w:pPr>
+      <w:r>
+        <w:rPr/>
+      </w:r>
+    </w:p>
+    <w:p>
+      <w:pPr>
+        <w:pStyle w:val="Normal"/>
+        <w:bidi w:val="0"/>
+        <w:jc w:val="left"/>
+        <w:rPr/>
+      </w:pPr>
+      <w:r>
+        <w:rPr/>
+        <w:t>With no parameter, all breakpoints are cleared and breakpoints are disabled.  If an address is supplied then only that one breakpoint is removed and breakpoints remain enabled.  There is no warning if the address does not have a breakpoint.</w:t>
+      </w:r>
+    </w:p>
+    <w:p>
+      <w:pPr>
+        <w:pStyle w:val="Normal"/>
+        <w:bidi w:val="0"/>
+        <w:jc w:val="left"/>
+        <w:rPr/>
+      </w:pPr>
+      <w:r>
+        <w:rPr/>
+      </w:r>
+    </w:p>
+    <w:p>
+      <w:pPr>
+        <w:pStyle w:val="Heading2"/>
+        <w:bidi w:val="0"/>
+        <w:jc w:val="left"/>
+        <w:rPr/>
+      </w:pPr>
+      <w:r>
+        <w:rPr/>
+        <w:t>BS &lt;addr&gt; - Set Breakpoint</w:t>
+      </w:r>
+    </w:p>
+    <w:p>
+      <w:pPr>
+        <w:pStyle w:val="Normal"/>
+        <w:bidi w:val="0"/>
+        <w:jc w:val="left"/>
+        <w:rPr/>
+      </w:pPr>
+      <w:r>
+        <w:rPr/>
+        <w:t>Sets breakpoint at specified address.  If a breakpoint for that address already exists, it will be used rather than creating a new one.  This also enables breakpoints if they were disabled.</w:t>
+      </w:r>
+    </w:p>
+    <w:p>
+      <w:pPr>
+        <w:pStyle w:val="Normal"/>
+        <w:bidi w:val="0"/>
+        <w:jc w:val="left"/>
+        <w:rPr/>
+      </w:pPr>
+      <w:r>
+        <w:rPr/>
+      </w:r>
+    </w:p>
+    <w:p>
+      <w:pPr>
+        <w:pStyle w:val="Heading2"/>
+        <w:bidi w:val="0"/>
+        <w:jc w:val="left"/>
+        <w:rPr/>
+      </w:pPr>
+      <w:r>
+        <w:rPr/>
+        <w:t>C – Continue Execution</w:t>
+      </w:r>
+    </w:p>
+    <w:p>
+      <w:pPr>
+        <w:pStyle w:val="Normal"/>
+        <w:bidi w:val="0"/>
+        <w:jc w:val="left"/>
+        <w:rPr/>
+      </w:pPr>
+      <w:r>
+        <w:rPr/>
+        <w:t>Continue execution at the current PC and with the registers loaded with their saved values.  This is meant to be used after a breakpoint.</w:t>
+      </w:r>
+    </w:p>
+    <w:p>
+      <w:pPr>
+        <w:pStyle w:val="Normal"/>
+        <w:bidi w:val="0"/>
+        <w:jc w:val="left"/>
+        <w:rPr/>
+      </w:pPr>
+      <w:r>
+        <w:rPr/>
+      </w:r>
+    </w:p>
+    <w:p>
+      <w:pPr>
+        <w:pStyle w:val="Heading2"/>
+        <w:bidi w:val="0"/>
+        <w:jc w:val="left"/>
+        <w:rPr/>
+      </w:pPr>
+      <w:r>
+        <w:rPr/>
+        <w:t>D – Dissemble at Current PC</w:t>
+      </w:r>
+    </w:p>
+    <w:p>
+      <w:pPr>
+        <w:pStyle w:val="Normal"/>
+        <w:bidi w:val="0"/>
+        <w:jc w:val="left"/>
+        <w:rPr/>
+      </w:pPr>
+      <w:r>
+        <w:rPr/>
+        <w:t>Disassembles at current PC.</w:t>
+      </w:r>
+    </w:p>
+    <w:p>
+      <w:pPr>
+        <w:pStyle w:val="Normal"/>
+        <w:bidi w:val="0"/>
+        <w:jc w:val="left"/>
+        <w:rPr/>
+      </w:pPr>
+      <w:r>
+        <w:rPr/>
+      </w:r>
+    </w:p>
+    <w:p>
+      <w:pPr>
+        <w:pStyle w:val="Heading2"/>
+        <w:bidi w:val="0"/>
+        <w:jc w:val="left"/>
+        <w:rPr/>
+      </w:pPr>
+      <w:r>
+        <w:rPr/>
+        <w:t>D &lt;addr&gt; - Disassemble One Instruction</w:t>
+      </w:r>
+    </w:p>
+    <w:p>
+      <w:pPr>
+        <w:pStyle w:val="Normal"/>
+        <w:bidi w:val="0"/>
+        <w:jc w:val="left"/>
+        <w:rPr/>
+      </w:pPr>
+      <w:r>
+        <w:rPr/>
+        <w:t>Disassemble one instruction at the specified address.</w:t>
+      </w:r>
+    </w:p>
+    <w:p>
+      <w:pPr>
+        <w:pStyle w:val="Normal"/>
+        <w:bidi w:val="0"/>
+        <w:jc w:val="left"/>
+        <w:rPr/>
+      </w:pPr>
+      <w:r>
+        <w:rPr/>
+      </w:r>
+    </w:p>
+    <w:p>
+      <w:pPr>
+        <w:pStyle w:val="Heading2"/>
+        <w:bidi w:val="0"/>
+        <w:jc w:val="left"/>
+        <w:rPr/>
+      </w:pPr>
+      <w:r>
+        <w:rPr/>
+        <w:t>D &lt;addr&gt; &lt;addr&gt; - Disassemble Range</w:t>
+      </w:r>
+    </w:p>
+    <w:p>
+      <w:pPr>
+        <w:pStyle w:val="Normal"/>
+        <w:bidi w:val="0"/>
+        <w:jc w:val="left"/>
+        <w:rPr/>
+      </w:pPr>
+      <w:r>
+        <w:rPr/>
+        <w:t>Disassemble between a range of addresses.</w:t>
+      </w:r>
+    </w:p>
+    <w:p>
+      <w:pPr>
+        <w:pStyle w:val="Normal"/>
+        <w:bidi w:val="0"/>
+        <w:jc w:val="left"/>
+        <w:rPr/>
+      </w:pPr>
+      <w:r>
+        <w:rPr/>
+      </w:r>
+    </w:p>
+    <w:p>
+      <w:pPr>
+        <w:pStyle w:val="Heading2"/>
+        <w:bidi w:val="0"/>
+        <w:jc w:val="left"/>
+        <w:rPr/>
+      </w:pPr>
+      <w:r>
+        <w:rPr/>
+        <w:t>E &lt;addr&gt; - Edit Memory</w:t>
+      </w:r>
+    </w:p>
+    <w:p>
+      <w:pPr>
+        <w:pStyle w:val="Normal"/>
+        <w:bidi w:val="0"/>
+        <w:jc w:val="left"/>
+        <w:rPr/>
+      </w:pPr>
+      <w:r>
+        <w:rPr/>
+        <w:t>Edit memory starting at specified address.  This will display an address and the current contents.  To change the value enter exactly two hex digits, then it will advance to the next address.</w:t>
+      </w:r>
+    </w:p>
+    <w:p>
+      <w:pPr>
+        <w:pStyle w:val="Normal"/>
+        <w:bidi w:val="0"/>
+        <w:jc w:val="left"/>
+        <w:rPr/>
+      </w:pPr>
+      <w:r>
+        <w:rPr/>
+      </w:r>
+    </w:p>
+    <w:p>
+      <w:pPr>
+        <w:pStyle w:val="Normal"/>
+        <w:bidi w:val="0"/>
+        <w:jc w:val="left"/>
+        <w:rPr/>
+      </w:pPr>
+      <w:r>
+        <w:rPr/>
+        <w:t>Pressing RETURN will advance to the next location without modifying the current one.</w:t>
+      </w:r>
+    </w:p>
+    <w:p>
+      <w:pPr>
+        <w:pStyle w:val="Normal"/>
+        <w:bidi w:val="0"/>
+        <w:jc w:val="left"/>
+        <w:rPr/>
+      </w:pPr>
+      <w:r>
+        <w:rPr/>
+      </w:r>
+    </w:p>
+    <w:p>
+      <w:pPr>
+        <w:pStyle w:val="Normal"/>
+        <w:bidi w:val="0"/>
+        <w:jc w:val="left"/>
+        <w:rPr/>
+      </w:pPr>
+      <w:r>
+        <w:rPr/>
+        <w:t>Pressing Backspace will move to the previous location.</w:t>
+      </w:r>
+    </w:p>
+    <w:p>
+      <w:pPr>
+        <w:pStyle w:val="Normal"/>
+        <w:bidi w:val="0"/>
+        <w:jc w:val="left"/>
+        <w:rPr/>
+      </w:pPr>
+      <w:r>
+        <w:rPr/>
+      </w:r>
+    </w:p>
+    <w:p>
+      <w:pPr>
+        <w:pStyle w:val="Normal"/>
+        <w:bidi w:val="0"/>
+        <w:jc w:val="left"/>
+        <w:rPr/>
+      </w:pPr>
+      <w:r>
+        <w:rPr/>
+        <w:t>Pressing R will ask which address to branch to.  Enter a four digit address and the offset to that address will be placed in the current location.</w:t>
+      </w:r>
+    </w:p>
+    <w:p>
+      <w:pPr>
+        <w:pStyle w:val="Normal"/>
+        <w:bidi w:val="0"/>
+        <w:jc w:val="left"/>
+        <w:rPr/>
+      </w:pPr>
+      <w:r>
+        <w:rPr/>
+      </w:r>
+    </w:p>
+    <w:p>
+      <w:pPr>
+        <w:pStyle w:val="Heading2"/>
+        <w:bidi w:val="0"/>
+        <w:jc w:val="left"/>
+        <w:rPr/>
+      </w:pPr>
+      <w:r>
+        <w:rPr/>
+        <w:t>H &lt;addr&gt; &lt;addr&gt; - Hexadecimal Dump</w:t>
+      </w:r>
+    </w:p>
+    <w:p>
+      <w:pPr>
+        <w:pStyle w:val="Normal"/>
+        <w:bidi w:val="0"/>
+        <w:jc w:val="left"/>
+        <w:rPr/>
+      </w:pPr>
+      <w:r>
+        <w:rPr/>
+        <w:t>Performs a hex dump of the specified address range.</w:t>
+      </w:r>
+    </w:p>
+    <w:p>
+      <w:pPr>
+        <w:pStyle w:val="Normal"/>
+        <w:bidi w:val="0"/>
+        <w:jc w:val="left"/>
+        <w:rPr/>
+      </w:pPr>
+      <w:r>
+        <w:rPr/>
+      </w:r>
+    </w:p>
+    <w:p>
+      <w:pPr>
+        <w:pStyle w:val="Heading2"/>
+        <w:bidi w:val="0"/>
+        <w:jc w:val="left"/>
+        <w:rPr/>
+      </w:pPr>
+      <w:r>
+        <w:rPr/>
+        <w:t>J &lt;addr&gt; - Jump to Address</w:t>
+      </w:r>
+    </w:p>
+    <w:p>
+      <w:pPr>
+        <w:pStyle w:val="Normal"/>
+        <w:bidi w:val="0"/>
+        <w:jc w:val="left"/>
+        <w:rPr/>
+      </w:pPr>
+      <w:r>
+        <w:rPr/>
+        <w:t xml:space="preserve">Jump to specified address.  Register values are </w:t>
+      </w:r>
+      <w:r>
+        <w:rPr>
+          <w:rFonts w:ascii="Carlito" w:hAnsi="Carlito"/>
+        </w:rPr>
+        <w:t>loaded with the current values.</w:t>
+      </w:r>
+    </w:p>
+    <w:p>
+      <w:pPr>
+        <w:pStyle w:val="Normal"/>
+        <w:bidi w:val="0"/>
+        <w:jc w:val="left"/>
+        <w:rPr/>
+      </w:pPr>
+      <w:r>
+        <w:rPr/>
+      </w:r>
+    </w:p>
+    <w:p>
+      <w:pPr>
+        <w:pStyle w:val="Heading2"/>
+        <w:bidi w:val="0"/>
+        <w:jc w:val="left"/>
+        <w:rPr/>
+      </w:pPr>
+      <w:r>
+        <w:rPr/>
+        <w:t>K – Perform SD Card Directory</w:t>
+      </w:r>
+    </w:p>
+    <w:p>
+      <w:pPr>
+        <w:pStyle w:val="Normal"/>
+        <w:bidi w:val="0"/>
+        <w:jc w:val="left"/>
+        <w:rPr/>
+      </w:pPr>
+      <w:r>
+        <w:rPr/>
+        <w:t>Perform a directory of the SD card.</w:t>
+      </w:r>
+    </w:p>
+    <w:p>
+      <w:pPr>
+        <w:pStyle w:val="Normal"/>
+        <w:bidi w:val="0"/>
+        <w:jc w:val="left"/>
+        <w:rPr/>
+      </w:pPr>
+      <w:r>
+        <w:rPr/>
+      </w:r>
+    </w:p>
+    <w:p>
+      <w:pPr>
+        <w:pStyle w:val="Heading2"/>
+        <w:bidi w:val="0"/>
+        <w:jc w:val="left"/>
+        <w:rPr/>
+      </w:pPr>
+      <w:r>
+        <w:rPr/>
+        <w:t>L – Load Intel Hex from Console</w:t>
+      </w:r>
+    </w:p>
+    <w:p>
+      <w:pPr>
+        <w:pStyle w:val="Normal"/>
+        <w:bidi w:val="0"/>
+        <w:jc w:val="left"/>
+        <w:rPr/>
+      </w:pPr>
+      <w:r>
+        <w:rPr/>
+        <w:t>Load Intel hex file from the console.  If the file sets the xKIM AutoRun vector then that address will be displayed and the Program Counter loaded with the address.  This does not automatically run the program.</w:t>
+      </w:r>
+    </w:p>
+    <w:p>
+      <w:pPr>
+        <w:pStyle w:val="Normal"/>
+        <w:bidi w:val="0"/>
+        <w:jc w:val="left"/>
+        <w:rPr/>
+      </w:pPr>
+      <w:r>
+        <w:rPr/>
+      </w:r>
+    </w:p>
+    <w:p>
+      <w:pPr>
+        <w:pStyle w:val="Heading2"/>
+        <w:bidi w:val="0"/>
+        <w:jc w:val="left"/>
+        <w:rPr/>
+      </w:pPr>
+      <w:r>
+        <w:rPr/>
+        <w:t>L &lt;filename&gt; - Load Intel Hex from SD File</w:t>
+      </w:r>
+    </w:p>
+    <w:p>
+      <w:pPr>
+        <w:pStyle w:val="Normal"/>
+        <w:bidi w:val="0"/>
+        <w:jc w:val="left"/>
+        <w:rPr/>
+      </w:pPr>
+      <w:r>
+        <w:rPr/>
+        <w:t>Load hex file from SD card.  If the AutoRun address is set, behavior is the same as for the L command.</w:t>
+      </w:r>
+    </w:p>
+    <w:p>
+      <w:pPr>
+        <w:pStyle w:val="Normal"/>
+        <w:bidi w:val="0"/>
+        <w:jc w:val="left"/>
+        <w:rPr/>
+      </w:pPr>
+      <w:r>
+        <w:rPr/>
+      </w:r>
+    </w:p>
+    <w:p>
+      <w:pPr>
+        <w:pStyle w:val="Heading2"/>
+        <w:bidi w:val="0"/>
+        <w:jc w:val="left"/>
+        <w:rPr/>
+      </w:pPr>
+      <w:r>
+        <w:rPr/>
+        <w:t>R [&lt;name&gt; &lt;value&gt;] - Display or Set Registers</w:t>
+      </w:r>
+    </w:p>
+    <w:p>
+      <w:pPr>
+        <w:pStyle w:val="Normal"/>
+        <w:bidi w:val="0"/>
+        <w:jc w:val="left"/>
+        <w:rPr/>
+      </w:pPr>
+      <w:r>
+        <w:rPr/>
+        <w:t>Without any argument, display the registers and also disassembles the instruction at the current PC.</w:t>
+      </w:r>
+    </w:p>
+    <w:p>
+      <w:pPr>
+        <w:pStyle w:val="Normal"/>
+        <w:bidi w:val="0"/>
+        <w:jc w:val="left"/>
+        <w:rPr/>
+      </w:pPr>
+      <w:r>
+        <w:rPr/>
+      </w:r>
+    </w:p>
+    <w:p>
+      <w:pPr>
+        <w:pStyle w:val="Normal"/>
+        <w:bidi w:val="0"/>
+        <w:jc w:val="left"/>
+        <w:rPr/>
+      </w:pPr>
+      <w:r>
+        <w:rPr/>
+        <w:t>To modify a register, the name must be A, X, Y, SP, PC of F and the register will be loaded with the value.</w:t>
+      </w:r>
+    </w:p>
+    <w:p>
+      <w:pPr>
+        <w:pStyle w:val="Normal"/>
+        <w:bidi w:val="0"/>
+        <w:jc w:val="left"/>
+        <w:rPr/>
+      </w:pPr>
+      <w:r>
+        <w:rPr/>
+      </w:r>
+    </w:p>
+    <w:p>
+      <w:pPr>
+        <w:pStyle w:val="Heading2"/>
+        <w:bidi w:val="0"/>
+        <w:jc w:val="left"/>
+        <w:rPr/>
+      </w:pPr>
+      <w:r>
+        <w:rPr/>
+        <w:t>S – Single Step</w:t>
+      </w:r>
+    </w:p>
+    <w:p>
+      <w:pPr>
+        <w:pStyle w:val="Normal"/>
+        <w:bidi w:val="0"/>
+        <w:jc w:val="left"/>
+        <w:rPr/>
+      </w:pPr>
+      <w:r>
+        <w:rPr/>
+        <w:t>Execute the instruction pointer to by the PC register with all registers loaded with their proper values.  Stops at the next instruction.  It properly handles instructions that cause changes in program flow (JSR, JMP, branches).</w:t>
+      </w:r>
+    </w:p>
+    <w:p>
+      <w:pPr>
+        <w:pStyle w:val="Normal"/>
+        <w:bidi w:val="0"/>
+        <w:jc w:val="left"/>
+        <w:rPr/>
+      </w:pPr>
+      <w:r>
+        <w:rPr/>
+      </w:r>
+    </w:p>
+    <w:p>
+      <w:pPr>
+        <w:pStyle w:val="Heading2"/>
+        <w:bidi w:val="0"/>
+        <w:jc w:val="left"/>
+        <w:rPr/>
+      </w:pPr>
+      <w:r>
+        <w:rPr/>
+        <w:t>SO – Step Over</w:t>
+      </w:r>
+    </w:p>
+    <w:p>
+      <w:pPr>
+        <w:pStyle w:val="Normal"/>
+        <w:bidi w:val="0"/>
+        <w:jc w:val="left"/>
+        <w:rPr/>
+      </w:pPr>
+      <w:r>
+        <w:rPr/>
+        <w:t>Exactly the same as S except that if the current instruction is a JSR, it will stop at the instruction following the JSR and not step into the subroutine.</w:t>
+      </w:r>
+    </w:p>
+    <w:p>
+      <w:pPr>
+        <w:pStyle w:val="Normal"/>
+        <w:bidi w:val="0"/>
+        <w:jc w:val="left"/>
+        <w:rPr/>
+      </w:pPr>
+      <w:r>
+        <w:rPr/>
+      </w:r>
+    </w:p>
+    <w:p>
+      <w:pPr>
+        <w:pStyle w:val="Heading2"/>
+        <w:bidi w:val="0"/>
+        <w:jc w:val="left"/>
+        <w:rPr/>
+      </w:pPr>
+      <w:r>
+        <w:rPr/>
+        <w:t>Q - Quit</w:t>
+      </w:r>
+    </w:p>
+    <w:p>
+      <w:pPr>
+        <w:pStyle w:val="Normal"/>
+        <w:bidi w:val="0"/>
+        <w:jc w:val="left"/>
+        <w:rPr/>
+      </w:pPr>
+      <w:r>
+        <w:rPr/>
+        <w:t>Quit back to xKIM.  It also restores IRQ and NMI vectors to what they were when xDebugger started running.</w:t>
+      </w:r>
+    </w:p>
+    <w:p>
+      <w:pPr>
+        <w:pStyle w:val="Normal"/>
+        <w:bidi w:val="0"/>
+        <w:jc w:val="left"/>
+        <w:rPr/>
+      </w:pPr>
+      <w:r>
+        <w:rPr/>
+      </w:r>
+    </w:p>
+    <w:p>
+      <w:pPr>
+        <w:pStyle w:val="Heading1"/>
+        <w:rPr/>
+      </w:pPr>
+      <w:bookmarkStart w:id="0" w:name="Mini_Assembler"/>
+      <w:r>
+        <w:rPr/>
+        <w:t>Mini Assembler</w:t>
+      </w:r>
+      <w:bookmarkEnd w:id="0"/>
+    </w:p>
+    <w:p>
+      <w:pPr>
+        <w:pStyle w:val="Normal"/>
+        <w:bidi w:val="0"/>
+        <w:jc w:val="left"/>
+        <w:rPr/>
+      </w:pPr>
+      <w:r>
+        <w:rPr/>
+        <w:t>The mini assembler is not a complete assembler by any means but it does allow the user to enter 65C02 code for testing.  It is started with the first addres to be used and then prompts with the current address, a colon, and then a space.  Mnemonics can be typed in there.</w:t>
+      </w:r>
+    </w:p>
+    <w:p>
+      <w:pPr>
+        <w:pStyle w:val="Normal"/>
+        <w:bidi w:val="0"/>
+        <w:jc w:val="left"/>
+        <w:rPr/>
+      </w:pPr>
+      <w:r>
+        <w:rPr/>
+      </w:r>
+    </w:p>
+    <w:p>
+      <w:pPr>
+        <w:pStyle w:val="Heading2"/>
+        <w:rPr/>
+      </w:pPr>
+      <w:r>
+        <w:rPr/>
+        <w:t>Recognized Mnemonics</w:t>
+      </w:r>
+    </w:p>
+    <w:p>
+      <w:pPr>
+        <w:pStyle w:val="Normal"/>
+        <w:bidi w:val="0"/>
+        <w:jc w:val="left"/>
+        <w:rPr/>
+      </w:pPr>
+      <w:r>
+        <w:rPr/>
+        <w:t>ADC, AND, ASL, BBR0, BBR1, BBR1 BBR2, BBR3, BBR4, BBR5, BBR6, BBR7, BBS0, BBS1, BBS2, BBS3, BBS4, BBS5, BBS6, BBS7, BCC, BCS, BEQ, BIT, BMI, BNE, BPL, BRA, BRK, BVC, BVS, CLC, CLD, CLI, CLV, CMP, CPX, CPY, DEC, DEX, DEY, EOR, INC, INX, INY, JMP, JSR, LDA, LDX, LDY, LSR, NOP, ORA, PHA, PHP, PHX, PHY, PLA, PLP, PLX, PLY, RMB0, RMB1, RMB2, RMB3, RMB4, RMB5, RMB6, RMB7, ROL, ROR, RTI, RTS, SBC, SEC, SED, SEI, SMB0, SMB1, SMB2, SMB3, SMB4, SMB5, SMB6, SMB7, STA, STP, STX, STY, STZ, TAX, TAY, TRB, TSB, TSX, TXA, TXS, TYA, WAI</w:t>
+      </w:r>
+    </w:p>
+    <w:p>
+      <w:pPr>
+        <w:pStyle w:val="Normal"/>
+        <w:bidi w:val="0"/>
+        <w:jc w:val="left"/>
+        <w:rPr/>
+      </w:pPr>
+      <w:r>
+        <w:rPr/>
+      </w:r>
+    </w:p>
+    <w:p>
+      <w:pPr>
+        <w:pStyle w:val="Heading2"/>
+        <w:rPr/>
+      </w:pPr>
+      <w:r>
+        <w:rPr/>
+        <w:t>Syntax</w:t>
+      </w:r>
+    </w:p>
+    <w:p>
+      <w:pPr>
+        <w:pStyle w:val="Normal"/>
+        <w:bidi w:val="0"/>
+        <w:jc w:val="left"/>
+        <w:rPr/>
+      </w:pPr>
+      <w:r>
+        <w:rPr/>
+        <w:t>The syntax follows normal assembler syntax except there are no labels.  The assembler displays the address and the user enters the mnemonic from the list above, followed by any additional arguments.  All input is in upper case and all input values are in hex.</w:t>
       </w:r>
     </w:p>
     <w:p>
@@ -1783,7 +1586,11 @@
       </w:pPr>
       <w:r>
         <w:rPr/>
-        <w:t>BBC0 12,0300</w:t>
+        <w:t>ROL A</w:t>
+        <w:tab/>
+        <w:tab/>
+        <w:tab/>
+        <w:t>Accmulator</w:t>
       </w:r>
     </w:p>
     <w:p>
@@ -1794,6 +1601,262 @@
       </w:pPr>
       <w:r>
         <w:rPr/>
+        <w:t>LDA #42</w:t>
+        <w:tab/>
+        <w:tab/>
+        <w:t>Immediate</w:t>
+      </w:r>
+    </w:p>
+    <w:p>
+      <w:pPr>
+        <w:pStyle w:val="PreformattedText"/>
+        <w:ind w:left="709" w:hanging="0"/>
+        <w:rPr/>
+      </w:pPr>
+      <w:r>
+        <w:rPr/>
+        <w:t>PHA</w:t>
+        <w:tab/>
+        <w:tab/>
+        <w:tab/>
+        <w:t>Implied</w:t>
+      </w:r>
+    </w:p>
+    <w:p>
+      <w:pPr>
+        <w:pStyle w:val="PreformattedText"/>
+        <w:ind w:left="709" w:hanging="0"/>
+        <w:rPr/>
+      </w:pPr>
+      <w:r>
+        <w:rPr/>
+        <w:t>LDA 1234</w:t>
+        <w:tab/>
+        <w:tab/>
+        <w:t>Absolute</w:t>
+      </w:r>
+    </w:p>
+    <w:p>
+      <w:pPr>
+        <w:pStyle w:val="PreformattedText"/>
+        <w:ind w:left="709" w:hanging="0"/>
+        <w:rPr/>
+      </w:pPr>
+      <w:r>
+        <w:rPr/>
+        <w:t>BCC 1234</w:t>
+        <w:tab/>
+        <w:tab/>
+        <w:t>Relative uses the target address</w:t>
+      </w:r>
+    </w:p>
+    <w:p>
+      <w:pPr>
+        <w:pStyle w:val="PreformattedText"/>
+        <w:ind w:left="709" w:hanging="0"/>
+        <w:rPr/>
+      </w:pPr>
+      <w:r>
+        <w:rPr/>
+        <w:t>LDA 42</w:t>
+        <w:tab/>
+        <w:tab/>
+        <w:t>Zero page</w:t>
+      </w:r>
+    </w:p>
+    <w:p>
+      <w:pPr>
+        <w:pStyle w:val="PreformattedText"/>
+        <w:ind w:left="709" w:hanging="0"/>
+        <w:rPr/>
+      </w:pPr>
+      <w:r>
+        <w:rPr/>
+        <w:t>JMP (1234)</w:t>
+        <w:tab/>
+        <w:tab/>
+        <w:t>Indirect</w:t>
+      </w:r>
+    </w:p>
+    <w:p>
+      <w:pPr>
+        <w:pStyle w:val="PreformattedText"/>
+        <w:ind w:left="709" w:hanging="0"/>
+        <w:rPr/>
+      </w:pPr>
+      <w:r>
+        <w:rPr/>
+        <w:t>LDA 1234,X</w:t>
+        <w:tab/>
+        <w:tab/>
+        <w:t>Absolute indexed with X</w:t>
+      </w:r>
+    </w:p>
+    <w:p>
+      <w:pPr>
+        <w:pStyle w:val="PreformattedText"/>
+        <w:ind w:left="709" w:hanging="0"/>
+        <w:rPr/>
+      </w:pPr>
+      <w:r>
+        <w:rPr/>
+        <w:t>LDA 1234,Y</w:t>
+        <w:tab/>
+        <w:tab/>
+        <w:t>Absolute indexed with Y</w:t>
+      </w:r>
+    </w:p>
+    <w:p>
+      <w:pPr>
+        <w:pStyle w:val="PreformattedText"/>
+        <w:ind w:left="709" w:hanging="0"/>
+        <w:rPr/>
+      </w:pPr>
+      <w:r>
+        <w:rPr/>
+        <w:t>LDA (12,X)</w:t>
+        <w:tab/>
+        <w:tab/>
+        <w:t>Zero page indexed indirect</w:t>
+      </w:r>
+    </w:p>
+    <w:p>
+      <w:pPr>
+        <w:pStyle w:val="PreformattedText"/>
+        <w:ind w:left="709" w:hanging="0"/>
+        <w:rPr/>
+      </w:pPr>
+      <w:r>
+        <w:rPr/>
+        <w:t>LDA 12,X</w:t>
+        <w:tab/>
+        <w:tab/>
+        <w:t>Zero page indexed with X</w:t>
+      </w:r>
+    </w:p>
+    <w:p>
+      <w:pPr>
+        <w:pStyle w:val="PreformattedText"/>
+        <w:ind w:left="709" w:hanging="0"/>
+        <w:rPr/>
+      </w:pPr>
+      <w:r>
+        <w:rPr/>
+        <w:t>LDA 12,Y</w:t>
+        <w:tab/>
+        <w:tab/>
+        <w:t>Zero page indexed with Y</w:t>
+      </w:r>
+    </w:p>
+    <w:p>
+      <w:pPr>
+        <w:pStyle w:val="PreformattedText"/>
+        <w:ind w:left="709" w:hanging="0"/>
+        <w:rPr/>
+      </w:pPr>
+      <w:r>
+        <w:rPr/>
+        <w:t>LDA (12)</w:t>
+        <w:tab/>
+        <w:tab/>
+        <w:t>Zero page indirect</w:t>
+      </w:r>
+    </w:p>
+    <w:p>
+      <w:pPr>
+        <w:pStyle w:val="PreformattedText"/>
+        <w:ind w:left="709" w:hanging="0"/>
+        <w:rPr/>
+      </w:pPr>
+      <w:r>
+        <w:rPr/>
+        <w:t>LDA (12),Y</w:t>
+        <w:tab/>
+        <w:tab/>
+        <w:t>Zero Page Indexed Indirect with Y</w:t>
+      </w:r>
+    </w:p>
+    <w:p>
+      <w:pPr>
+        <w:pStyle w:val="PreformattedText"/>
+        <w:ind w:left="709" w:hanging="0"/>
+        <w:rPr/>
+      </w:pPr>
+      <w:r>
+        <w:rPr/>
+        <w:t>JMP (1234,X)</w:t>
+        <w:tab/>
+        <w:t>Absolute Indexed Indirect with X</w:t>
+      </w:r>
+    </w:p>
+    <w:p>
+      <w:pPr>
+        <w:pStyle w:val="Normal"/>
+        <w:bidi w:val="0"/>
+        <w:jc w:val="left"/>
+        <w:rPr/>
+      </w:pPr>
+      <w:r>
+        <w:rPr/>
+      </w:r>
+    </w:p>
+    <w:p>
+      <w:pPr>
+        <w:pStyle w:val="Normal"/>
+        <w:bidi w:val="0"/>
+        <w:jc w:val="left"/>
+        <w:rPr/>
+      </w:pPr>
+      <w:r>
+        <w:rPr/>
+        <w:t xml:space="preserve">The WDC65C02 has </w:t>
+      </w:r>
+      <w:r>
+        <w:rPr>
+          <w:rFonts w:eastAsia="NSimSun" w:cs="Lucida Sans"/>
+          <w:color w:val="auto"/>
+          <w:kern w:val="2"/>
+          <w:sz w:val="24"/>
+          <w:szCs w:val="24"/>
+          <w:lang w:val="de-AT" w:eastAsia="zh-CN" w:bidi="hi-IN"/>
+        </w:rPr>
+        <w:t>several</w:t>
+      </w:r>
+      <w:r>
+        <w:rPr/>
+        <w:t xml:space="preserve"> instructions with two parameters which all follow the same general format:</w:t>
+      </w:r>
+    </w:p>
+    <w:p>
+      <w:pPr>
+        <w:pStyle w:val="Normal"/>
+        <w:bidi w:val="0"/>
+        <w:jc w:val="left"/>
+        <w:rPr/>
+      </w:pPr>
+      <w:r>
+        <w:rPr/>
+      </w:r>
+    </w:p>
+    <w:p>
+      <w:pPr>
+        <w:pStyle w:val="PreformattedText"/>
+        <w:ind w:left="709" w:hanging="0"/>
+        <w:rPr/>
+      </w:pPr>
+      <w:r>
+        <w:rPr/>
+        <w:t>BBC0 12,0300</w:t>
+      </w:r>
+    </w:p>
+    <w:p>
+      <w:pPr>
+        <w:pStyle w:val="PreformattedText"/>
+        <w:ind w:left="709" w:hanging="0"/>
+        <w:rPr/>
+      </w:pPr>
+      <w:r>
+        <w:rPr/>
         <w:t>BBS7 5,402</w:t>
       </w:r>
     </w:p>
@@ -2085,6 +2148,209 @@
     </w:p>
     <w:p>
       <w:pPr>
+        <w:pStyle w:val="Heading2"/>
+        <w:rPr/>
+      </w:pPr>
+      <w:r>
+        <w:rPr/>
+        <w:t>Weirdness</w:t>
+      </w:r>
+    </w:p>
+    <w:p>
+      <w:pPr>
+        <w:pStyle w:val="Normal"/>
+        <w:bidi w:val="0"/>
+        <w:jc w:val="left"/>
+        <w:rPr/>
+      </w:pPr>
+      <w:r>
+        <w:rPr/>
+        <w:t xml:space="preserve">The assembler does not check </w:t>
+      </w:r>
+      <w:r>
+        <w:rPr>
+          <w:rFonts w:eastAsia="NSimSun" w:cs="Lucida Sans"/>
+          <w:color w:val="auto"/>
+          <w:kern w:val="2"/>
+          <w:sz w:val="24"/>
+          <w:szCs w:val="24"/>
+          <w:lang w:val="de-AT" w:eastAsia="zh-CN" w:bidi="hi-IN"/>
+        </w:rPr>
+        <w:t>much too</w:t>
+      </w:r>
+      <w:r>
+        <w:rPr/>
+        <w:t xml:space="preserve"> closely, so it is possible to get unexpected results:</w:t>
+      </w:r>
+    </w:p>
+    <w:p>
+      <w:pPr>
+        <w:pStyle w:val="Normal"/>
+        <w:bidi w:val="0"/>
+        <w:jc w:val="left"/>
+        <w:rPr/>
+      </w:pPr>
+      <w:r>
+        <w:rPr/>
+      </w:r>
+    </w:p>
+    <w:p>
+      <w:pPr>
+        <w:pStyle w:val="PreformattedText"/>
+        <w:ind w:left="709" w:hanging="0"/>
+        <w:rPr/>
+      </w:pPr>
+      <w:r>
+        <w:rPr/>
+        <w:t xml:space="preserve">DBG&gt; </w:t>
+      </w:r>
+      <w:r>
+        <w:rPr>
+          <w:b/>
+          <w:bCs/>
+        </w:rPr>
+        <w:t>A 300</w:t>
+      </w:r>
+    </w:p>
+    <w:p>
+      <w:pPr>
+        <w:pStyle w:val="PreformattedText"/>
+        <w:ind w:left="709" w:hanging="0"/>
+        <w:rPr/>
+      </w:pPr>
+      <w:r>
+        <w:rPr/>
+        <w:t xml:space="preserve">0300: </w:t>
+      </w:r>
+      <w:r>
+        <w:rPr>
+          <w:b/>
+          <w:bCs/>
+        </w:rPr>
+        <w:t>LDA</w:t>
+      </w:r>
+      <w:r>
+        <w:rPr/>
+        <w:tab/>
+        <w:tab/>
+        <w:tab/>
+      </w:r>
+      <w:r>
+        <w:rPr/>
+        <w:t>Interpreted this as page zero addressing mode</w:t>
+      </w:r>
+    </w:p>
+    <w:p>
+      <w:pPr>
+        <w:pStyle w:val="PreformattedText"/>
+        <w:ind w:left="709" w:hanging="0"/>
+        <w:rPr/>
+      </w:pPr>
+      <w:r>
+        <w:rPr/>
+        <w:t>0300: A5 00</w:t>
+      </w:r>
+    </w:p>
+    <w:p>
+      <w:pPr>
+        <w:pStyle w:val="PreformattedText"/>
+        <w:ind w:left="709" w:hanging="0"/>
+        <w:rPr/>
+      </w:pPr>
+      <w:r>
+        <w:rPr/>
+        <w:t xml:space="preserve">0302: </w:t>
+      </w:r>
+      <w:r>
+        <w:rPr>
+          <w:b/>
+          <w:bCs/>
+        </w:rPr>
+        <w:t>JMPPP 1234</w:t>
+      </w:r>
+      <w:r>
+        <w:rPr/>
+        <w:tab/>
+        <w:tab/>
+      </w:r>
+      <w:r>
+        <w:rPr/>
+        <w:t>Bad mnemonic is not recognized</w:t>
+      </w:r>
+    </w:p>
+    <w:p>
+      <w:pPr>
+        <w:pStyle w:val="PreformattedText"/>
+        <w:ind w:left="709" w:hanging="0"/>
+        <w:rPr/>
+      </w:pPr>
+      <w:r>
+        <w:rPr/>
+        <w:t>0302: 4C 34 12</w:t>
+      </w:r>
+    </w:p>
+    <w:p>
+      <w:pPr>
+        <w:pStyle w:val="PreformattedText"/>
+        <w:ind w:left="709" w:hanging="0"/>
+        <w:rPr/>
+      </w:pPr>
+      <w:r>
+        <w:rPr/>
+        <w:t xml:space="preserve">0305: </w:t>
+      </w:r>
+      <w:r>
+        <w:rPr>
+          <w:b/>
+          <w:bCs/>
+        </w:rPr>
+        <w:t>LDX #1234</w:t>
+      </w:r>
+      <w:r>
+        <w:rPr/>
+        <w:tab/>
+        <w:tab/>
+      </w:r>
+      <w:r>
+        <w:rPr/>
+        <w:t>Value too large is truncated</w:t>
+      </w:r>
+    </w:p>
+    <w:p>
+      <w:pPr>
+        <w:pStyle w:val="PreformattedText"/>
+        <w:ind w:left="709" w:hanging="0"/>
+        <w:rPr/>
+      </w:pPr>
+      <w:r>
+        <w:rPr/>
+        <w:t>0305: A2 34</w:t>
+      </w:r>
+    </w:p>
+    <w:p>
+      <w:pPr>
+        <w:pStyle w:val="PreformattedText"/>
+        <w:ind w:left="709" w:hanging="0"/>
+        <w:rPr/>
+      </w:pPr>
+      <w:r>
+        <w:rPr/>
+        <w:t>0307:</w:t>
+      </w:r>
+    </w:p>
+    <w:p>
+      <w:pPr>
+        <w:pStyle w:val="Normal"/>
+        <w:bidi w:val="0"/>
+        <w:jc w:val="left"/>
+        <w:rPr/>
+      </w:pPr>
+      <w:r>
+        <w:rPr/>
+      </w:r>
+    </w:p>
+    <w:p>
+      <w:pPr>
         <w:pStyle w:val="Heading1"/>
         <w:bidi w:val="0"/>
         <w:jc w:val="left"/>
@@ -2140,6 +2406,71 @@
       <w:r>
         <w:rPr/>
         <w:t>When it starts, the debugger saves the current NMI and IRQ vectors and installs its own ISR instead.  Single stepping and breakpoints use the BRK instruction to gain control.  Upon exit, the debugger restores the original vectors.</w:t>
+      </w:r>
+    </w:p>
+    <w:p>
+      <w:pPr>
+        <w:pStyle w:val="Normal"/>
+        <w:bidi w:val="0"/>
+        <w:jc w:val="left"/>
+        <w:rPr/>
+      </w:pPr>
+      <w:r>
+        <w:rPr/>
+      </w:r>
+    </w:p>
+    <w:p>
+      <w:pPr>
+        <w:pStyle w:val="Normal"/>
+        <w:bidi w:val="0"/>
+        <w:jc w:val="left"/>
+        <w:rPr/>
+      </w:pPr>
+      <w:r>
+        <w:rPr/>
+        <w:t xml:space="preserve">Can </w:t>
+      </w:r>
+      <w:r>
+        <w:rPr>
+          <w:rFonts w:eastAsia="NSimSun" w:cs="Lucida Sans"/>
+          <w:color w:val="auto"/>
+          <w:kern w:val="2"/>
+          <w:sz w:val="24"/>
+          <w:szCs w:val="24"/>
+          <w:lang w:val="de-AT" w:eastAsia="zh-CN" w:bidi="hi-IN"/>
+        </w:rPr>
+        <w:t>someone</w:t>
+      </w:r>
+      <w:r>
+        <w:rPr/>
+        <w:t xml:space="preserve"> debug an ISR with the debugger?  Maybe, but it’ll be tricky </w:t>
+      </w:r>
+      <w:r>
+        <w:rPr/>
+        <w:t>and I have not personally done it so there are some thoughts but definitely not guaranteed to work</w:t>
+      </w:r>
+      <w:r>
+        <w:rPr/>
+        <w:t xml:space="preserve">.  If NMI is used then it should work, but using IRQ takes some care.  The new interrupt handler must save the current </w:t>
+      </w:r>
+      <w:r>
+        <w:rPr>
+          <w:rFonts w:eastAsia="NSimSun" w:cs="Lucida Sans"/>
+          <w:color w:val="auto"/>
+          <w:kern w:val="2"/>
+          <w:sz w:val="24"/>
+          <w:szCs w:val="24"/>
+          <w:lang w:val="de-AT" w:eastAsia="zh-CN" w:bidi="hi-IN"/>
+        </w:rPr>
+        <w:t>IRQ</w:t>
+      </w:r>
+      <w:r>
+        <w:rPr/>
+        <w:t xml:space="preserve"> vector, and if the interrupt was not caused by the device, then the handler needs </w:t>
+      </w:r>
+      <w:r>
+        <w:rPr/>
+        <w:t>to call the saved IRQ vector.  It will be tricky to make this all work.</w:t>
       </w:r>
     </w:p>
     <w:p>
@@ -4592,30 +4923,30 @@
       </w:pPr>
       <w:r>
         <w:rPr/>
-        <w:t>xDebugger Sources</w:t>
-      </w:r>
-    </w:p>
-    <w:p>
-      <w:pPr>
-        <w:pStyle w:val="Normal"/>
-        <w:bidi w:val="0"/>
-        <w:jc w:val="left"/>
-        <w:rPr/>
-      </w:pPr>
-      <w:r>
-        <w:rPr/>
-      </w:r>
-    </w:p>
-    <w:p>
-      <w:pPr>
-        <w:pStyle w:val="Normal"/>
-        <w:bidi w:val="0"/>
-        <w:jc w:val="left"/>
-        <w:rPr/>
-      </w:pPr>
-      <w:r>
-        <w:rPr/>
-        <w:t>xKIM Sources</w:t>
+        <w:t>xDebugger Sources: https://github.com/CorshamTech/xDbg</w:t>
+      </w:r>
+    </w:p>
+    <w:p>
+      <w:pPr>
+        <w:pStyle w:val="Normal"/>
+        <w:bidi w:val="0"/>
+        <w:jc w:val="left"/>
+        <w:rPr/>
+      </w:pPr>
+      <w:r>
+        <w:rPr/>
+      </w:r>
+    </w:p>
+    <w:p>
+      <w:pPr>
+        <w:pStyle w:val="Normal"/>
+        <w:bidi w:val="0"/>
+        <w:jc w:val="left"/>
+        <w:rPr/>
+      </w:pPr>
+      <w:r>
+        <w:rPr/>
+        <w:t>xKIM Sources: https://github.com/CorshamTech/xKIM</w:t>
       </w:r>
     </w:p>
     <w:p>

</xml_diff>

<commit_message>
Fixes to makefile and user manual
</commit_message>
<xml_diff>
--- a/xDebugger_Manual.docx
+++ b/xDebugger_Manual.docx
@@ -41,6 +41,7 @@
     <w:p>
       <w:pPr>
         <w:pStyle w:val="Subtitle"/>
+        <w:ind w:hanging="0"/>
         <w:rPr/>
       </w:pPr>
       <w:r>
@@ -348,15 +349,7 @@
       </w:pPr>
       <w:r>
         <w:rPr/>
-        <w:t xml:space="preserve">The code is written in plain 6502 instructions so it can work on any 6502-based processor.  The </w:t>
-      </w:r>
-      <w:r>
-        <w:rPr/>
-        <w:t xml:space="preserve">assembler and </w:t>
-      </w:r>
-      <w:r>
-        <w:rPr/>
-        <w:t>disassembler support the WDC65C02 instruction set.</w:t>
+        <w:t>The code is written in plain 6502 instructions so it can work on any 6502-based processor.  The assembler and disassembler support the WDC65C02 instruction set.</w:t>
       </w:r>
     </w:p>
     <w:p>
@@ -443,19 +436,7 @@
       </w:pPr>
       <w:r>
         <w:rPr/>
-        <w:t xml:space="preserve">At least 6K of </w:t>
-      </w:r>
-      <w:r>
-        <w:rPr/>
-        <w:t xml:space="preserve">RAM </w:t>
-      </w:r>
-      <w:r>
-        <w:rPr/>
-        <w:t>starting</w:t>
-      </w:r>
-      <w:r>
-        <w:rPr/>
-        <w:t xml:space="preserve"> from </w:t>
+        <w:t xml:space="preserve">At least 6K of RAM starting from </w:t>
       </w:r>
       <w:r>
         <w:rPr>
@@ -466,29 +447,7 @@
           <w:szCs w:val="24"/>
           <w:lang w:val="de-AT" w:eastAsia="zh-CN" w:bidi="hi-IN"/>
         </w:rPr>
-        <w:t>C</w:t>
-      </w:r>
-      <w:r>
-        <w:rPr>
-          <w:rFonts w:eastAsia="NSimSun" w:cs="Lucida Sans"/>
-          <w:color w:val="auto"/>
-          <w:kern w:val="2"/>
-          <w:sz w:val="24"/>
-          <w:szCs w:val="24"/>
-          <w:lang w:val="de-AT" w:eastAsia="zh-CN" w:bidi="hi-IN"/>
-        </w:rPr>
-        <w:t>0</w:t>
-      </w:r>
-      <w:r>
-        <w:rPr>
-          <w:rFonts w:eastAsia="NSimSun" w:cs="Lucida Sans"/>
-          <w:color w:val="auto"/>
-          <w:kern w:val="2"/>
-          <w:sz w:val="24"/>
-          <w:szCs w:val="24"/>
-          <w:lang w:val="de-AT" w:eastAsia="zh-CN" w:bidi="hi-IN"/>
-        </w:rPr>
-        <w:t>00</w:t>
+        <w:t>C000</w:t>
       </w:r>
       <w:r>
         <w:rPr/>
@@ -573,11 +532,7 @@
       </w:pPr>
       <w:r>
         <w:rPr/>
-        <w:t xml:space="preserve">When numeric parameters are required they are entered as hexadecimal values.  Each valid digit causes the current value to the shifted left four bits and then the new digit added.  There is no range checking done, so 1234567890 will result in the value 7890.  If you set an 8 bit register to a larger value, only the bottom 8 bits will be used.  </w:t>
-      </w:r>
-      <w:r>
-        <w:rPr/>
-        <w:t>No input results in a value of zero.</w:t>
+        <w:t>When numeric parameters are required they are entered as hexadecimal values.  Each valid digit causes the current value to the shifted left four bits and then the new digit added.  There is no range checking done, so 1234567890 will result in the value 7890.  If you set an 8 bit register to a larger value, only the bottom 8 bits will be used.  No input results in a value of zero.</w:t>
       </w:r>
     </w:p>
     <w:p>
@@ -669,11 +624,7 @@
       </w:hyperlink>
       <w:r>
         <w:rPr/>
-        <w:t xml:space="preserve"> </w:t>
-      </w:r>
-      <w:r>
-        <w:rPr/>
-        <w:t xml:space="preserve">section </w:t>
+        <w:t xml:space="preserve"> section </w:t>
       </w:r>
       <w:r>
         <w:rPr>
@@ -1880,7 +1831,7 @@
       </w:pPr>
       <w:r>
         <w:rPr/>
-        <w:t>Notice that the bit number is at the end of and part of the mnemonic.  It is followed by at least one space, the zero page address to test, a comma, and then the target address.</w:t>
+        <w:t>Notice that the bit number is at the end of and part of the mnemonic.  It is followed by at least one space, the zero page address to test, a comma, and then the target address.  There are alternate ways to express these mnemonics but this is the one supported.</w:t>
       </w:r>
     </w:p>
     <w:p>
@@ -2234,9 +2185,6 @@
         <w:tab/>
         <w:tab/>
         <w:tab/>
-      </w:r>
-      <w:r>
-        <w:rPr/>
         <w:t>Interpreted this as page zero addressing mode</w:t>
       </w:r>
     </w:p>
@@ -2272,9 +2220,6 @@
         <w:rPr/>
         <w:tab/>
         <w:tab/>
-      </w:r>
-      <w:r>
-        <w:rPr/>
         <w:t>Bad mnemonic is not recognized</w:t>
       </w:r>
     </w:p>
@@ -2310,9 +2255,6 @@
         <w:rPr/>
         <w:tab/>
         <w:tab/>
-      </w:r>
-      <w:r>
-        <w:rPr/>
         <w:t>Value too large is truncated</w:t>
       </w:r>
     </w:p>
@@ -2443,15 +2385,7 @@
       </w:r>
       <w:r>
         <w:rPr/>
-        <w:t xml:space="preserve"> debug an ISR with the debugger?  Maybe, but it’ll be tricky </w:t>
-      </w:r>
-      <w:r>
-        <w:rPr/>
-        <w:t>and I have not personally done it so there are some thoughts but definitely not guaranteed to work</w:t>
-      </w:r>
-      <w:r>
-        <w:rPr/>
-        <w:t xml:space="preserve">.  If NMI is used then it should work, but using IRQ takes some care.  The new interrupt handler must save the current </w:t>
+        <w:t xml:space="preserve"> debug an ISR with the debugger?  Maybe, but it’ll be tricky and I have not personally done it so there are some thoughts but definitely not guaranteed to work.  If NMI is used then it should work, but using IRQ takes some care.  The new interrupt handler must save the current </w:t>
       </w:r>
       <w:r>
         <w:rPr>
@@ -2466,11 +2400,7 @@
       </w:r>
       <w:r>
         <w:rPr/>
-        <w:t xml:space="preserve"> vector, and if the interrupt was not caused by the device, then the handler needs </w:t>
-      </w:r>
-      <w:r>
-        <w:rPr/>
-        <w:t>to call the saved IRQ vector.  It will be tricky to make this all work.</w:t>
+        <w:t xml:space="preserve"> vector, and if the interrupt was not caused by the device, then the handler needs to call the saved IRQ vector.  It will be tricky to make this all work.</w:t>
       </w:r>
     </w:p>
     <w:p>
@@ -2790,7 +2720,17 @@
           <w:sz w:val="21"/>
           <w:szCs w:val="21"/>
         </w:rPr>
-        <w:t>DBG&gt; L</w:t>
+        <w:t xml:space="preserve">DBG&gt; </w:t>
+      </w:r>
+      <w:r>
+        <w:rPr>
+          <w:rFonts w:ascii="Courier New" w:hAnsi="Courier New"/>
+          <w:b/>
+          <w:bCs/>
+          <w:sz w:val="21"/>
+          <w:szCs w:val="21"/>
+        </w:rPr>
+        <w:t>L</w:t>
       </w:r>
     </w:p>
     <w:p>
@@ -2928,7 +2868,17 @@
           <w:sz w:val="21"/>
           <w:szCs w:val="21"/>
         </w:rPr>
-        <w:t>DBG&gt; R</w:t>
+        <w:t xml:space="preserve">DBG&gt; </w:t>
+      </w:r>
+      <w:r>
+        <w:rPr>
+          <w:rFonts w:ascii="Courier New" w:hAnsi="Courier New"/>
+          <w:b/>
+          <w:bCs/>
+          <w:sz w:val="21"/>
+          <w:szCs w:val="21"/>
+        </w:rPr>
+        <w:t>R</w:t>
       </w:r>
     </w:p>
     <w:p>
@@ -2968,7 +2918,17 @@
           <w:sz w:val="21"/>
           <w:szCs w:val="21"/>
         </w:rPr>
-        <w:t>DBG&gt; S</w:t>
+        <w:t xml:space="preserve">DBG&gt; </w:t>
+      </w:r>
+      <w:r>
+        <w:rPr>
+          <w:rFonts w:ascii="Courier New" w:hAnsi="Courier New"/>
+          <w:b/>
+          <w:bCs/>
+          <w:sz w:val="21"/>
+          <w:szCs w:val="21"/>
+        </w:rPr>
+        <w:t>S</w:t>
       </w:r>
     </w:p>
     <w:p>
@@ -3008,7 +2968,17 @@
           <w:sz w:val="21"/>
           <w:szCs w:val="21"/>
         </w:rPr>
-        <w:t>DBG&gt; S</w:t>
+        <w:t xml:space="preserve">DBG&gt; </w:t>
+      </w:r>
+      <w:r>
+        <w:rPr>
+          <w:rFonts w:ascii="Courier New" w:hAnsi="Courier New"/>
+          <w:b/>
+          <w:bCs/>
+          <w:sz w:val="21"/>
+          <w:szCs w:val="21"/>
+        </w:rPr>
+        <w:t>S</w:t>
       </w:r>
     </w:p>
     <w:p>
@@ -3048,7 +3018,17 @@
           <w:sz w:val="21"/>
           <w:szCs w:val="21"/>
         </w:rPr>
-        <w:t>DBG&gt; S</w:t>
+        <w:t xml:space="preserve">DBG&gt; </w:t>
+      </w:r>
+      <w:r>
+        <w:rPr>
+          <w:rFonts w:ascii="Courier New" w:hAnsi="Courier New"/>
+          <w:b/>
+          <w:bCs/>
+          <w:sz w:val="21"/>
+          <w:szCs w:val="21"/>
+        </w:rPr>
+        <w:t>S</w:t>
       </w:r>
     </w:p>
     <w:p>
@@ -3088,7 +3068,17 @@
           <w:sz w:val="21"/>
           <w:szCs w:val="21"/>
         </w:rPr>
-        <w:t>DBG&gt; S</w:t>
+        <w:t xml:space="preserve">DBG&gt; </w:t>
+      </w:r>
+      <w:r>
+        <w:rPr>
+          <w:rFonts w:ascii="Courier New" w:hAnsi="Courier New"/>
+          <w:b/>
+          <w:bCs/>
+          <w:sz w:val="21"/>
+          <w:szCs w:val="21"/>
+        </w:rPr>
+        <w:t>S</w:t>
       </w:r>
     </w:p>
     <w:p>
@@ -3128,7 +3118,17 @@
           <w:sz w:val="21"/>
           <w:szCs w:val="21"/>
         </w:rPr>
-        <w:t>DBG&gt; S</w:t>
+        <w:t xml:space="preserve">DBG&gt; </w:t>
+      </w:r>
+      <w:r>
+        <w:rPr>
+          <w:rFonts w:ascii="Courier New" w:hAnsi="Courier New"/>
+          <w:b/>
+          <w:bCs/>
+          <w:sz w:val="21"/>
+          <w:szCs w:val="21"/>
+        </w:rPr>
+        <w:t>S</w:t>
       </w:r>
     </w:p>
     <w:p>
@@ -3168,7 +3168,17 @@
           <w:sz w:val="21"/>
           <w:szCs w:val="21"/>
         </w:rPr>
-        <w:t>DBG&gt; S</w:t>
+        <w:t xml:space="preserve">DBG&gt; </w:t>
+      </w:r>
+      <w:r>
+        <w:rPr>
+          <w:rFonts w:ascii="Courier New" w:hAnsi="Courier New"/>
+          <w:b/>
+          <w:bCs/>
+          <w:sz w:val="21"/>
+          <w:szCs w:val="21"/>
+        </w:rPr>
+        <w:t>S</w:t>
       </w:r>
     </w:p>
     <w:p>
@@ -3208,7 +3218,17 @@
           <w:sz w:val="21"/>
           <w:szCs w:val="21"/>
         </w:rPr>
-        <w:t>DBG&gt; S</w:t>
+        <w:t xml:space="preserve">DBG&gt; </w:t>
+      </w:r>
+      <w:r>
+        <w:rPr>
+          <w:rFonts w:ascii="Courier New" w:hAnsi="Courier New"/>
+          <w:b/>
+          <w:bCs/>
+          <w:sz w:val="21"/>
+          <w:szCs w:val="21"/>
+        </w:rPr>
+        <w:t>S</w:t>
       </w:r>
     </w:p>
     <w:p>
@@ -3248,7 +3268,17 @@
           <w:sz w:val="21"/>
           <w:szCs w:val="21"/>
         </w:rPr>
-        <w:t>DBG&gt; S</w:t>
+        <w:t xml:space="preserve">DBG&gt; </w:t>
+      </w:r>
+      <w:r>
+        <w:rPr>
+          <w:rFonts w:ascii="Courier New" w:hAnsi="Courier New"/>
+          <w:b/>
+          <w:bCs/>
+          <w:sz w:val="21"/>
+          <w:szCs w:val="21"/>
+        </w:rPr>
+        <w:t>S</w:t>
       </w:r>
     </w:p>
     <w:p>
@@ -3288,7 +3318,17 @@
           <w:sz w:val="21"/>
           <w:szCs w:val="21"/>
         </w:rPr>
-        <w:t>DBG&gt; S</w:t>
+        <w:t xml:space="preserve">DBG&gt; </w:t>
+      </w:r>
+      <w:r>
+        <w:rPr>
+          <w:rFonts w:ascii="Courier New" w:hAnsi="Courier New"/>
+          <w:b/>
+          <w:bCs/>
+          <w:sz w:val="21"/>
+          <w:szCs w:val="21"/>
+        </w:rPr>
+        <w:t>S</w:t>
       </w:r>
     </w:p>
     <w:p>
@@ -3328,7 +3368,17 @@
           <w:sz w:val="21"/>
           <w:szCs w:val="21"/>
         </w:rPr>
-        <w:t>DBG&gt; S</w:t>
+        <w:t xml:space="preserve">DBG&gt; </w:t>
+      </w:r>
+      <w:r>
+        <w:rPr>
+          <w:rFonts w:ascii="Courier New" w:hAnsi="Courier New"/>
+          <w:b/>
+          <w:bCs/>
+          <w:sz w:val="21"/>
+          <w:szCs w:val="21"/>
+        </w:rPr>
+        <w:t>S</w:t>
       </w:r>
     </w:p>
     <w:p>
@@ -3368,7 +3418,17 @@
           <w:sz w:val="21"/>
           <w:szCs w:val="21"/>
         </w:rPr>
-        <w:t>DBG&gt; S</w:t>
+        <w:t xml:space="preserve">DBG&gt; </w:t>
+      </w:r>
+      <w:r>
+        <w:rPr>
+          <w:rFonts w:ascii="Courier New" w:hAnsi="Courier New"/>
+          <w:b/>
+          <w:bCs/>
+          <w:sz w:val="21"/>
+          <w:szCs w:val="21"/>
+        </w:rPr>
+        <w:t>S</w:t>
       </w:r>
     </w:p>
     <w:p>
@@ -3408,7 +3468,17 @@
           <w:sz w:val="21"/>
           <w:szCs w:val="21"/>
         </w:rPr>
-        <w:t>DBG&gt; S</w:t>
+        <w:t xml:space="preserve">DBG&gt; </w:t>
+      </w:r>
+      <w:r>
+        <w:rPr>
+          <w:rFonts w:ascii="Courier New" w:hAnsi="Courier New"/>
+          <w:b/>
+          <w:bCs/>
+          <w:sz w:val="21"/>
+          <w:szCs w:val="21"/>
+        </w:rPr>
+        <w:t>S</w:t>
       </w:r>
     </w:p>
     <w:p>
@@ -3448,7 +3518,17 @@
           <w:sz w:val="21"/>
           <w:szCs w:val="21"/>
         </w:rPr>
-        <w:t>DBG&gt; S</w:t>
+        <w:t xml:space="preserve">DBG&gt; </w:t>
+      </w:r>
+      <w:r>
+        <w:rPr>
+          <w:rFonts w:ascii="Courier New" w:hAnsi="Courier New"/>
+          <w:b/>
+          <w:bCs/>
+          <w:sz w:val="21"/>
+          <w:szCs w:val="21"/>
+        </w:rPr>
+        <w:t>S</w:t>
       </w:r>
     </w:p>
     <w:p>
@@ -3531,27 +3611,54 @@
           <w:sz w:val="21"/>
           <w:szCs w:val="21"/>
         </w:rPr>
-        <w:t>DBG&gt; E 300</w:t>
-      </w:r>
-    </w:p>
-    <w:p>
-      <w:pPr>
-        <w:pStyle w:val="Normal"/>
-        <w:bidi w:val="0"/>
-        <w:jc w:val="left"/>
-        <w:rPr>
-          <w:rFonts w:ascii="Courier New" w:hAnsi="Courier New"/>
-          <w:sz w:val="21"/>
-          <w:szCs w:val="21"/>
-        </w:rPr>
-      </w:pPr>
-      <w:r>
-        <w:rPr>
-          <w:rFonts w:ascii="Courier New" w:hAnsi="Courier New"/>
-          <w:sz w:val="21"/>
-          <w:szCs w:val="21"/>
-        </w:rPr>
-        <w:t>0300 00 A2</w:t>
+        <w:t xml:space="preserve">DBG&gt; </w:t>
+      </w:r>
+      <w:r>
+        <w:rPr>
+          <w:rFonts w:ascii="Courier New" w:hAnsi="Courier New"/>
+          <w:b/>
+          <w:bCs/>
+          <w:sz w:val="21"/>
+          <w:szCs w:val="21"/>
+        </w:rPr>
+        <w:t>E 300</w:t>
+      </w:r>
+    </w:p>
+    <w:p>
+      <w:pPr>
+        <w:pStyle w:val="Normal"/>
+        <w:bidi w:val="0"/>
+        <w:jc w:val="left"/>
+        <w:rPr>
+          <w:rFonts w:ascii="Courier New" w:hAnsi="Courier New"/>
+          <w:sz w:val="21"/>
+          <w:szCs w:val="21"/>
+        </w:rPr>
+      </w:pPr>
+      <w:r>
+        <w:rPr>
+          <w:rFonts w:ascii="Courier New" w:hAnsi="Courier New"/>
+          <w:sz w:val="21"/>
+          <w:szCs w:val="21"/>
+        </w:rPr>
+        <w:t xml:space="preserve">0300 00 </w:t>
+      </w:r>
+      <w:r>
+        <w:rPr>
+          <w:rFonts w:ascii="Courier New" w:hAnsi="Courier New"/>
+          <w:b/>
+          <w:bCs/>
+          <w:sz w:val="21"/>
+          <w:szCs w:val="21"/>
+        </w:rPr>
+        <w:t>A2</w:t>
+      </w:r>
+      <w:r>
+        <w:rPr>
+          <w:rFonts w:ascii="Courier New" w:hAnsi="Courier New"/>
+          <w:sz w:val="21"/>
+          <w:szCs w:val="21"/>
+        </w:rPr>
         <w:tab/>
         <w:tab/>
       </w:r>
@@ -3584,27 +3691,54 @@
           <w:sz w:val="21"/>
           <w:szCs w:val="21"/>
         </w:rPr>
-        <w:t>0301 02 03</w:t>
-      </w:r>
-    </w:p>
-    <w:p>
-      <w:pPr>
-        <w:pStyle w:val="Normal"/>
-        <w:bidi w:val="0"/>
-        <w:jc w:val="left"/>
-        <w:rPr>
-          <w:rFonts w:ascii="Courier New" w:hAnsi="Courier New"/>
-          <w:sz w:val="21"/>
-          <w:szCs w:val="21"/>
-        </w:rPr>
-      </w:pPr>
-      <w:r>
-        <w:rPr>
-          <w:rFonts w:ascii="Courier New" w:hAnsi="Courier New"/>
-          <w:sz w:val="21"/>
-          <w:szCs w:val="21"/>
-        </w:rPr>
-        <w:t>0302 E3 CA</w:t>
+        <w:t xml:space="preserve">0301 02 </w:t>
+      </w:r>
+      <w:r>
+        <w:rPr>
+          <w:rFonts w:ascii="Courier New" w:hAnsi="Courier New"/>
+          <w:b/>
+          <w:bCs/>
+          <w:sz w:val="21"/>
+          <w:szCs w:val="21"/>
+        </w:rPr>
+        <w:t>03</w:t>
+      </w:r>
+    </w:p>
+    <w:p>
+      <w:pPr>
+        <w:pStyle w:val="Normal"/>
+        <w:bidi w:val="0"/>
+        <w:jc w:val="left"/>
+        <w:rPr>
+          <w:rFonts w:ascii="Courier New" w:hAnsi="Courier New"/>
+          <w:sz w:val="21"/>
+          <w:szCs w:val="21"/>
+        </w:rPr>
+      </w:pPr>
+      <w:r>
+        <w:rPr>
+          <w:rFonts w:ascii="Courier New" w:hAnsi="Courier New"/>
+          <w:sz w:val="21"/>
+          <w:szCs w:val="21"/>
+        </w:rPr>
+        <w:t xml:space="preserve">0302 E3 </w:t>
+      </w:r>
+      <w:r>
+        <w:rPr>
+          <w:rFonts w:ascii="Courier New" w:hAnsi="Courier New"/>
+          <w:b/>
+          <w:bCs/>
+          <w:sz w:val="21"/>
+          <w:szCs w:val="21"/>
+        </w:rPr>
+        <w:t>CA</w:t>
+      </w:r>
+      <w:r>
+        <w:rPr>
+          <w:rFonts w:ascii="Courier New" w:hAnsi="Courier New"/>
+          <w:sz w:val="21"/>
+          <w:szCs w:val="21"/>
+        </w:rPr>
         <w:tab/>
         <w:tab/>
       </w:r>
@@ -3637,7 +3771,24 @@
           <w:sz w:val="21"/>
           <w:szCs w:val="21"/>
         </w:rPr>
-        <w:t>0303 FF 10</w:t>
+        <w:t xml:space="preserve">0303 FF </w:t>
+      </w:r>
+      <w:r>
+        <w:rPr>
+          <w:rFonts w:ascii="Courier New" w:hAnsi="Courier New"/>
+          <w:b/>
+          <w:bCs/>
+          <w:sz w:val="21"/>
+          <w:szCs w:val="21"/>
+        </w:rPr>
+        <w:t>10</w:t>
+      </w:r>
+      <w:r>
+        <w:rPr>
+          <w:rFonts w:ascii="Courier New" w:hAnsi="Courier New"/>
+          <w:sz w:val="21"/>
+          <w:szCs w:val="21"/>
+        </w:rPr>
         <w:tab/>
         <w:tab/>
       </w:r>
@@ -3701,27 +3852,54 @@
           <w:sz w:val="21"/>
           <w:szCs w:val="21"/>
         </w:rPr>
-        <w:t>0305 FF EA</w:t>
-      </w:r>
-    </w:p>
-    <w:p>
-      <w:pPr>
-        <w:pStyle w:val="Normal"/>
-        <w:bidi w:val="0"/>
-        <w:jc w:val="left"/>
-        <w:rPr>
-          <w:rFonts w:ascii="Courier New" w:hAnsi="Courier New"/>
-          <w:sz w:val="21"/>
-          <w:szCs w:val="21"/>
-        </w:rPr>
-      </w:pPr>
-      <w:r>
-        <w:rPr>
-          <w:rFonts w:ascii="Courier New" w:hAnsi="Courier New"/>
-          <w:sz w:val="21"/>
-          <w:szCs w:val="21"/>
-        </w:rPr>
-        <w:t>0306 00 .</w:t>
+        <w:t xml:space="preserve">0305 FF </w:t>
+      </w:r>
+      <w:r>
+        <w:rPr>
+          <w:rFonts w:ascii="Courier New" w:hAnsi="Courier New"/>
+          <w:b/>
+          <w:bCs/>
+          <w:sz w:val="21"/>
+          <w:szCs w:val="21"/>
+        </w:rPr>
+        <w:t>EA</w:t>
+      </w:r>
+    </w:p>
+    <w:p>
+      <w:pPr>
+        <w:pStyle w:val="Normal"/>
+        <w:bidi w:val="0"/>
+        <w:jc w:val="left"/>
+        <w:rPr>
+          <w:rFonts w:ascii="Courier New" w:hAnsi="Courier New"/>
+          <w:sz w:val="21"/>
+          <w:szCs w:val="21"/>
+        </w:rPr>
+      </w:pPr>
+      <w:r>
+        <w:rPr>
+          <w:rFonts w:ascii="Courier New" w:hAnsi="Courier New"/>
+          <w:sz w:val="21"/>
+          <w:szCs w:val="21"/>
+        </w:rPr>
+        <w:t xml:space="preserve">0306 00 </w:t>
+      </w:r>
+      <w:r>
+        <w:rPr>
+          <w:rFonts w:ascii="Courier New" w:hAnsi="Courier New"/>
+          <w:b/>
+          <w:bCs/>
+          <w:sz w:val="21"/>
+          <w:szCs w:val="21"/>
+        </w:rPr>
+        <w:t>.</w:t>
+      </w:r>
+      <w:r>
+        <w:rPr>
+          <w:rFonts w:ascii="Courier New" w:hAnsi="Courier New"/>
+          <w:sz w:val="21"/>
+          <w:szCs w:val="21"/>
+        </w:rPr>
         <w:tab/>
         <w:tab/>
       </w:r>
@@ -3774,7 +3952,17 @@
           <w:sz w:val="21"/>
           <w:szCs w:val="21"/>
         </w:rPr>
-        <w:t>DBG&gt; E 303</w:t>
+        <w:t xml:space="preserve">DBG&gt; </w:t>
+      </w:r>
+      <w:r>
+        <w:rPr>
+          <w:rFonts w:ascii="Courier New" w:hAnsi="Courier New"/>
+          <w:b/>
+          <w:bCs/>
+          <w:sz w:val="21"/>
+          <w:szCs w:val="21"/>
+        </w:rPr>
+        <w:t>E 303</w:t>
       </w:r>
     </w:p>
     <w:p>
@@ -3814,7 +4002,24 @@
           <w:sz w:val="21"/>
           <w:szCs w:val="21"/>
         </w:rPr>
-        <w:t>0304 FD .</w:t>
+        <w:t xml:space="preserve">0304 FD </w:t>
+      </w:r>
+      <w:r>
+        <w:rPr>
+          <w:rFonts w:ascii="Courier New" w:hAnsi="Courier New"/>
+          <w:b/>
+          <w:bCs/>
+          <w:sz w:val="21"/>
+          <w:szCs w:val="21"/>
+        </w:rPr>
+        <w:t>.</w:t>
+      </w:r>
+      <w:r>
+        <w:rPr>
+          <w:rFonts w:ascii="Courier New" w:hAnsi="Courier New"/>
+          <w:sz w:val="21"/>
+          <w:szCs w:val="21"/>
+        </w:rPr>
         <w:tab/>
         <w:tab/>
       </w:r>
@@ -3890,7 +4095,17 @@
           <w:sz w:val="21"/>
           <w:szCs w:val="21"/>
         </w:rPr>
-        <w:t>DBG&gt; D 200 208</w:t>
+        <w:t xml:space="preserve">DBG&gt; </w:t>
+      </w:r>
+      <w:r>
+        <w:rPr>
+          <w:rFonts w:ascii="Courier New" w:hAnsi="Courier New"/>
+          <w:b/>
+          <w:bCs/>
+          <w:sz w:val="21"/>
+          <w:szCs w:val="21"/>
+        </w:rPr>
+        <w:t>D 200 208</w:t>
       </w:r>
     </w:p>
     <w:p>
@@ -4053,7 +4268,17 @@
           <w:sz w:val="21"/>
           <w:szCs w:val="21"/>
         </w:rPr>
-        <w:t>DBG&gt; B</w:t>
+        <w:t xml:space="preserve">DBG&gt; </w:t>
+      </w:r>
+      <w:r>
+        <w:rPr>
+          <w:rFonts w:ascii="Courier New" w:hAnsi="Courier New"/>
+          <w:b/>
+          <w:bCs/>
+          <w:sz w:val="21"/>
+          <w:szCs w:val="21"/>
+        </w:rPr>
+        <w:t>B</w:t>
       </w:r>
     </w:p>
     <w:p>
@@ -4113,27 +4338,47 @@
           <w:sz w:val="21"/>
           <w:szCs w:val="21"/>
         </w:rPr>
-        <w:t>DBG&gt; BS 205</w:t>
-      </w:r>
-    </w:p>
-    <w:p>
-      <w:pPr>
-        <w:pStyle w:val="Normal"/>
-        <w:bidi w:val="0"/>
-        <w:jc w:val="left"/>
-        <w:rPr>
-          <w:rFonts w:ascii="Courier New" w:hAnsi="Courier New"/>
-          <w:sz w:val="21"/>
-          <w:szCs w:val="21"/>
-        </w:rPr>
-      </w:pPr>
-      <w:r>
-        <w:rPr>
-          <w:rFonts w:ascii="Courier New" w:hAnsi="Courier New"/>
-          <w:sz w:val="21"/>
-          <w:szCs w:val="21"/>
-        </w:rPr>
-        <w:t>DBG&gt; B</w:t>
+        <w:t xml:space="preserve">DBG&gt; </w:t>
+      </w:r>
+      <w:r>
+        <w:rPr>
+          <w:rFonts w:ascii="Courier New" w:hAnsi="Courier New"/>
+          <w:b/>
+          <w:bCs/>
+          <w:sz w:val="21"/>
+          <w:szCs w:val="21"/>
+        </w:rPr>
+        <w:t>BS 205</w:t>
+      </w:r>
+    </w:p>
+    <w:p>
+      <w:pPr>
+        <w:pStyle w:val="Normal"/>
+        <w:bidi w:val="0"/>
+        <w:jc w:val="left"/>
+        <w:rPr>
+          <w:rFonts w:ascii="Courier New" w:hAnsi="Courier New"/>
+          <w:sz w:val="21"/>
+          <w:szCs w:val="21"/>
+        </w:rPr>
+      </w:pPr>
+      <w:r>
+        <w:rPr>
+          <w:rFonts w:ascii="Courier New" w:hAnsi="Courier New"/>
+          <w:sz w:val="21"/>
+          <w:szCs w:val="21"/>
+        </w:rPr>
+        <w:t xml:space="preserve">DBG&gt; </w:t>
+      </w:r>
+      <w:r>
+        <w:rPr>
+          <w:rFonts w:ascii="Courier New" w:hAnsi="Courier New"/>
+          <w:b/>
+          <w:bCs/>
+          <w:sz w:val="21"/>
+          <w:szCs w:val="21"/>
+        </w:rPr>
+        <w:t>B</w:t>
       </w:r>
     </w:p>
     <w:p>
@@ -4193,7 +4438,17 @@
           <w:sz w:val="21"/>
           <w:szCs w:val="21"/>
         </w:rPr>
-        <w:t>DBG&gt; J 200</w:t>
+        <w:t xml:space="preserve">DBG&gt; </w:t>
+      </w:r>
+      <w:r>
+        <w:rPr>
+          <w:rFonts w:ascii="Courier New" w:hAnsi="Courier New"/>
+          <w:b/>
+          <w:bCs/>
+          <w:sz w:val="21"/>
+          <w:szCs w:val="21"/>
+        </w:rPr>
+        <w:t>J 200</w:t>
       </w:r>
     </w:p>
     <w:p>
@@ -4287,7 +4542,17 @@
           <w:sz w:val="21"/>
           <w:szCs w:val="21"/>
         </w:rPr>
-        <w:t>DBG&gt; J 200</w:t>
+        <w:t xml:space="preserve">DBG&gt; </w:t>
+      </w:r>
+      <w:r>
+        <w:rPr>
+          <w:rFonts w:ascii="Courier New" w:hAnsi="Courier New"/>
+          <w:b/>
+          <w:bCs/>
+          <w:sz w:val="21"/>
+          <w:szCs w:val="21"/>
+        </w:rPr>
+        <w:t>J 200</w:t>
       </w:r>
     </w:p>
     <w:p>
@@ -4327,7 +4592,17 @@
           <w:sz w:val="21"/>
           <w:szCs w:val="21"/>
         </w:rPr>
-        <w:t>DBG&gt; C</w:t>
+        <w:t xml:space="preserve">DBG&gt; </w:t>
+      </w:r>
+      <w:r>
+        <w:rPr>
+          <w:rFonts w:ascii="Courier New" w:hAnsi="Courier New"/>
+          <w:b/>
+          <w:bCs/>
+          <w:sz w:val="21"/>
+          <w:szCs w:val="21"/>
+        </w:rPr>
+        <w:t>C</w:t>
       </w:r>
     </w:p>
     <w:p>
@@ -4367,7 +4642,17 @@
           <w:sz w:val="21"/>
           <w:szCs w:val="21"/>
         </w:rPr>
-        <w:t>DBG&gt; C</w:t>
+        <w:t xml:space="preserve">DBG&gt; </w:t>
+      </w:r>
+      <w:r>
+        <w:rPr>
+          <w:rFonts w:ascii="Courier New" w:hAnsi="Courier New"/>
+          <w:b/>
+          <w:bCs/>
+          <w:sz w:val="21"/>
+          <w:szCs w:val="21"/>
+        </w:rPr>
+        <w:t>C</w:t>
       </w:r>
     </w:p>
     <w:p>
@@ -4407,7 +4692,17 @@
           <w:sz w:val="21"/>
           <w:szCs w:val="21"/>
         </w:rPr>
-        <w:t>DBG&gt; C</w:t>
+        <w:t xml:space="preserve">DBG&gt; </w:t>
+      </w:r>
+      <w:r>
+        <w:rPr>
+          <w:rFonts w:ascii="Courier New" w:hAnsi="Courier New"/>
+          <w:b/>
+          <w:bCs/>
+          <w:sz w:val="21"/>
+          <w:szCs w:val="21"/>
+        </w:rPr>
+        <w:t>C</w:t>
       </w:r>
     </w:p>
     <w:p>
@@ -4524,7 +4819,17 @@
           <w:sz w:val="21"/>
           <w:szCs w:val="21"/>
         </w:rPr>
-        <w:t>DBG&gt; J 200</w:t>
+        <w:t xml:space="preserve">DBG&gt; </w:t>
+      </w:r>
+      <w:r>
+        <w:rPr>
+          <w:rFonts w:ascii="Courier New" w:hAnsi="Courier New"/>
+          <w:b/>
+          <w:bCs/>
+          <w:sz w:val="21"/>
+          <w:szCs w:val="21"/>
+        </w:rPr>
+        <w:t>J 200</w:t>
       </w:r>
     </w:p>
     <w:p>
@@ -4564,7 +4869,17 @@
           <w:sz w:val="21"/>
           <w:szCs w:val="21"/>
         </w:rPr>
-        <w:t>DBG&gt; S</w:t>
+        <w:t xml:space="preserve">DBG&gt; </w:t>
+      </w:r>
+      <w:r>
+        <w:rPr>
+          <w:rFonts w:ascii="Courier New" w:hAnsi="Courier New"/>
+          <w:b/>
+          <w:bCs/>
+          <w:sz w:val="21"/>
+          <w:szCs w:val="21"/>
+        </w:rPr>
+        <w:t>S</w:t>
       </w:r>
     </w:p>
     <w:p>
@@ -4604,7 +4919,17 @@
           <w:sz w:val="21"/>
           <w:szCs w:val="21"/>
         </w:rPr>
-        <w:t>DBG&gt; C</w:t>
+        <w:t xml:space="preserve">DBG&gt; </w:t>
+      </w:r>
+      <w:r>
+        <w:rPr>
+          <w:rFonts w:ascii="Courier New" w:hAnsi="Courier New"/>
+          <w:b/>
+          <w:bCs/>
+          <w:sz w:val="21"/>
+          <w:szCs w:val="21"/>
+        </w:rPr>
+        <w:t>C</w:t>
       </w:r>
     </w:p>
     <w:p>
@@ -4644,7 +4969,17 @@
           <w:sz w:val="21"/>
           <w:szCs w:val="21"/>
         </w:rPr>
-        <w:t>DBG&gt; S</w:t>
+        <w:t xml:space="preserve">DBG&gt; </w:t>
+      </w:r>
+      <w:r>
+        <w:rPr>
+          <w:rFonts w:ascii="Courier New" w:hAnsi="Courier New"/>
+          <w:b/>
+          <w:bCs/>
+          <w:sz w:val="21"/>
+          <w:szCs w:val="21"/>
+        </w:rPr>
+        <w:t>S</w:t>
       </w:r>
     </w:p>
     <w:p>
@@ -4684,7 +5019,17 @@
           <w:sz w:val="21"/>
           <w:szCs w:val="21"/>
         </w:rPr>
-        <w:t>DBG&gt; C</w:t>
+        <w:t xml:space="preserve">DBG&gt; </w:t>
+      </w:r>
+      <w:r>
+        <w:rPr>
+          <w:rFonts w:ascii="Courier New" w:hAnsi="Courier New"/>
+          <w:b/>
+          <w:bCs/>
+          <w:sz w:val="21"/>
+          <w:szCs w:val="21"/>
+        </w:rPr>
+        <w:t>C</w:t>
       </w:r>
     </w:p>
     <w:p>
@@ -4724,7 +5069,17 @@
           <w:sz w:val="21"/>
           <w:szCs w:val="21"/>
         </w:rPr>
-        <w:t>DBG&gt; S</w:t>
+        <w:t xml:space="preserve">DBG&gt; </w:t>
+      </w:r>
+      <w:r>
+        <w:rPr>
+          <w:rFonts w:ascii="Courier New" w:hAnsi="Courier New"/>
+          <w:b/>
+          <w:bCs/>
+          <w:sz w:val="21"/>
+          <w:szCs w:val="21"/>
+        </w:rPr>
+        <w:t>S</w:t>
       </w:r>
     </w:p>
     <w:p>
@@ -4764,7 +5119,17 @@
           <w:sz w:val="21"/>
           <w:szCs w:val="21"/>
         </w:rPr>
-        <w:t>DBG&gt; C</w:t>
+        <w:t xml:space="preserve">DBG&gt; </w:t>
+      </w:r>
+      <w:r>
+        <w:rPr>
+          <w:rFonts w:ascii="Courier New" w:hAnsi="Courier New"/>
+          <w:b/>
+          <w:bCs/>
+          <w:sz w:val="21"/>
+          <w:szCs w:val="21"/>
+        </w:rPr>
+        <w:t>C</w:t>
       </w:r>
     </w:p>
     <w:p>
@@ -4804,7 +5169,17 @@
           <w:sz w:val="21"/>
           <w:szCs w:val="21"/>
         </w:rPr>
-        <w:t>DBG&gt; S</w:t>
+        <w:t xml:space="preserve">DBG&gt; </w:t>
+      </w:r>
+      <w:r>
+        <w:rPr>
+          <w:rFonts w:ascii="Courier New" w:hAnsi="Courier New"/>
+          <w:b/>
+          <w:bCs/>
+          <w:sz w:val="21"/>
+          <w:szCs w:val="21"/>
+        </w:rPr>
+        <w:t>S</w:t>
       </w:r>
     </w:p>
     <w:p>
@@ -4916,54 +5291,97 @@
     </w:p>
     <w:p>
       <w:pPr>
-        <w:pStyle w:val="Normal"/>
-        <w:bidi w:val="0"/>
-        <w:jc w:val="left"/>
-        <w:rPr/>
-      </w:pPr>
-      <w:r>
-        <w:rPr/>
-        <w:t>xDebugger Sources: https://github.com/CorshamTech/xDbg</w:t>
-      </w:r>
-    </w:p>
-    <w:p>
-      <w:pPr>
-        <w:pStyle w:val="Normal"/>
-        <w:bidi w:val="0"/>
-        <w:jc w:val="left"/>
-        <w:rPr/>
-      </w:pPr>
-      <w:r>
-        <w:rPr/>
-      </w:r>
-    </w:p>
-    <w:p>
-      <w:pPr>
-        <w:pStyle w:val="Normal"/>
-        <w:bidi w:val="0"/>
-        <w:jc w:val="left"/>
-        <w:rPr/>
-      </w:pPr>
-      <w:r>
-        <w:rPr/>
-        <w:t>xKIM Sources: https://github.com/CorshamTech/xKIM</w:t>
-      </w:r>
-    </w:p>
-    <w:p>
-      <w:pPr>
-        <w:pStyle w:val="Normal"/>
-        <w:bidi w:val="0"/>
-        <w:jc w:val="left"/>
-        <w:rPr/>
-      </w:pPr>
-      <w:r>
-        <w:rPr/>
+        <w:pStyle w:val="Heading2"/>
+        <w:rPr/>
+      </w:pPr>
+      <w:r>
+        <w:rPr/>
+        <w:t>xDebugger Sources</w:t>
+      </w:r>
+    </w:p>
+    <w:p>
+      <w:pPr>
+        <w:pStyle w:val="Normal"/>
+        <w:bidi w:val="0"/>
+        <w:jc w:val="left"/>
+        <w:rPr/>
+      </w:pPr>
+      <w:r>
+        <w:rPr/>
+        <w:t>https://github.com/CorshamTech/xDbg</w:t>
+      </w:r>
+    </w:p>
+    <w:p>
+      <w:pPr>
+        <w:pStyle w:val="Normal"/>
+        <w:bidi w:val="0"/>
+        <w:jc w:val="left"/>
+        <w:rPr/>
+      </w:pPr>
+      <w:r>
+        <w:rPr/>
+      </w:r>
+    </w:p>
+    <w:p>
+      <w:pPr>
+        <w:pStyle w:val="Heading2"/>
+        <w:rPr/>
+      </w:pPr>
+      <w:r>
+        <w:rPr/>
+        <w:t>xKIM Sources</w:t>
+      </w:r>
+    </w:p>
+    <w:p>
+      <w:pPr>
+        <w:pStyle w:val="Normal"/>
+        <w:bidi w:val="0"/>
+        <w:jc w:val="left"/>
+        <w:rPr/>
+      </w:pPr>
+      <w:r>
+        <w:rPr/>
+        <w:t>https://github.com/CorshamTech/xKIM</w:t>
+      </w:r>
+    </w:p>
+    <w:p>
+      <w:pPr>
+        <w:pStyle w:val="Normal"/>
+        <w:bidi w:val="0"/>
+        <w:jc w:val="left"/>
+        <w:rPr/>
+      </w:pPr>
+      <w:r>
+        <w:rPr/>
+      </w:r>
+    </w:p>
+    <w:p>
+      <w:pPr>
+        <w:pStyle w:val="Heading2"/>
+        <w:rPr/>
+      </w:pPr>
+      <w:r>
+        <w:rPr/>
+        <w:t>Corsham Technologies, LLC SD Card System</w:t>
+      </w:r>
+    </w:p>
+    <w:p>
+      <w:pPr>
+        <w:pStyle w:val="Normal"/>
+        <w:bidi w:val="0"/>
+        <w:jc w:val="left"/>
+        <w:rPr/>
+      </w:pPr>
+      <w:r>
+        <w:rPr/>
+        <w:t>https://www.corshamtech.com/product/sd-card-system/</w:t>
       </w:r>
     </w:p>
     <w:sectPr>
+      <w:footerReference w:type="default" r:id="rId4"/>
       <w:type w:val="nextPage"/>
       <w:pgSz w:w="11906" w:h="16838"/>
-      <w:pgMar w:left="1134" w:right="1134" w:gutter="0" w:header="0" w:top="1134" w:footer="0" w:bottom="1134"/>
+      <w:pgMar w:left="1134" w:right="1134" w:gutter="0" w:header="0" w:top="1134" w:footer="1134" w:bottom="1693"/>
       <w:pgNumType w:fmt="decimal"/>
       <w:formProt w:val="false"/>
       <w:textDirection w:val="lrTb"/>
@@ -4971,6 +5389,38 @@
     </w:sectPr>
   </w:body>
 </w:document>
+</file>
+
+<file path=word/footer1.xml><?xml version="1.0" encoding="utf-8"?>
+<w:ftr xmlns:o="urn:schemas-microsoft-com:office:office" xmlns:r="http://schemas.openxmlformats.org/officeDocument/2006/relationships" xmlns:v="urn:schemas-microsoft-com:vml" xmlns:w="http://schemas.openxmlformats.org/wordprocessingml/2006/main" xmlns:w10="urn:schemas-microsoft-com:office:word" xmlns:wp="http://schemas.openxmlformats.org/drawingml/2006/wordprocessingDrawing" xmlns:wps="http://schemas.microsoft.com/office/word/2010/wordprocessingShape" xmlns:wpg="http://schemas.microsoft.com/office/word/2010/wordprocessingGroup" xmlns:mc="http://schemas.openxmlformats.org/markup-compatibility/2006" xmlns:wp14="http://schemas.microsoft.com/office/word/2010/wordprocessingDrawing" xmlns:w14="http://schemas.microsoft.com/office/word/2010/wordml" mc:Ignorable="w14 wp14">
+  <w:p>
+    <w:pPr>
+      <w:pStyle w:val="Footer"/>
+      <w:jc w:val="center"/>
+      <w:rPr/>
+    </w:pPr>
+    <w:r>
+      <w:rPr/>
+      <w:fldChar w:fldCharType="begin"/>
+    </w:r>
+    <w:r>
+      <w:rPr/>
+      <w:instrText> PAGE </w:instrText>
+    </w:r>
+    <w:r>
+      <w:rPr/>
+      <w:fldChar w:fldCharType="separate"/>
+    </w:r>
+    <w:r>
+      <w:rPr/>
+      <w:t>10</w:t>
+    </w:r>
+    <w:r>
+      <w:rPr/>
+      <w:fldChar w:fldCharType="end"/>
+    </w:r>
+  </w:p>
+</w:ftr>
 </file>
 
 <file path=word/numbering.xml><?xml version="1.0" encoding="utf-8"?>
@@ -6564,12 +7014,13 @@
     </w:pPr>
     <w:rPr/>
   </w:style>
-  <w:style w:type="paragraph" w:styleId="List2">
+  <w:style w:type="paragraph" w:styleId="ListBullet3">
     <w:name w:val="List Bullet 3"/>
     <w:basedOn w:val="List"/>
+    <w:qFormat/>
     <w:pPr>
       <w:spacing w:before="0" w:after="120"/>
-      <w:ind w:left="360" w:right="0" w:hanging="360"/>
+      <w:ind w:left="720" w:right="0" w:hanging="360"/>
     </w:pPr>
     <w:rPr/>
   </w:style>
@@ -6586,7 +7037,7 @@
   <w:style w:type="paragraph" w:styleId="List1End">
     <w:name w:val="List 1 End"/>
     <w:basedOn w:val="List"/>
-    <w:next w:val="List2"/>
+    <w:next w:val="ListBullet3"/>
     <w:qFormat/>
     <w:pPr>
       <w:spacing w:before="0" w:after="240"/>
@@ -6597,21 +7048,11 @@
   <w:style w:type="paragraph" w:styleId="List1Start">
     <w:name w:val="List 1 Start"/>
     <w:basedOn w:val="List"/>
-    <w:next w:val="List2"/>
+    <w:next w:val="ListBullet3"/>
     <w:qFormat/>
     <w:pPr>
       <w:spacing w:before="240" w:after="120"/>
       <w:ind w:left="360" w:right="0" w:hanging="360"/>
-    </w:pPr>
-    <w:rPr/>
-  </w:style>
-  <w:style w:type="paragraph" w:styleId="ListBullet3">
-    <w:name w:val="List Bullet 3"/>
-    <w:basedOn w:val="List"/>
-    <w:qFormat/>
-    <w:pPr>
-      <w:spacing w:before="0" w:after="120"/>
-      <w:ind w:left="720" w:right="0" w:hanging="360"/>
     </w:pPr>
     <w:rPr/>
   </w:style>
@@ -6653,7 +7094,7 @@
     <w:qFormat/>
     <w:pPr>
       <w:spacing w:before="0" w:after="120"/>
-      <w:ind w:left="1080" w:right="0" w:hanging="360"/>
+      <w:ind w:left="360" w:right="0" w:hanging="360"/>
     </w:pPr>
     <w:rPr/>
   </w:style>
@@ -6773,19 +7214,10 @@
     </w:pPr>
     <w:rPr/>
   </w:style>
-  <w:style w:type="paragraph" w:styleId="List3">
-    <w:name w:val="List Bullet 4"/>
-    <w:basedOn w:val="List"/>
-    <w:pPr>
-      <w:spacing w:before="0" w:after="120"/>
-      <w:ind w:left="360" w:right="0" w:hanging="360"/>
-    </w:pPr>
-    <w:rPr/>
-  </w:style>
   <w:style w:type="paragraph" w:styleId="Numbering1Start">
     <w:name w:val="Numbering 1 Start"/>
     <w:basedOn w:val="List"/>
-    <w:next w:val="List3"/>
+    <w:next w:val="ListBullet4"/>
     <w:qFormat/>
     <w:pPr>
       <w:spacing w:before="240" w:after="120"/>
@@ -6796,7 +7228,7 @@
   <w:style w:type="paragraph" w:styleId="Numbering1End">
     <w:name w:val="Numbering 1 End"/>
     <w:basedOn w:val="List"/>
-    <w:next w:val="List3"/>
+    <w:next w:val="ListBullet4"/>
     <w:qFormat/>
     <w:pPr>
       <w:spacing w:before="0" w:after="240"/>
@@ -6988,14 +7420,6 @@
   <w:style w:type="paragraph" w:styleId="TextBodyIndent">
     <w:name w:val="Body Text Indent"/>
     <w:basedOn w:val="TextBody"/>
-    <w:pPr>
-      <w:ind w:left="283" w:right="0" w:hanging="0"/>
-    </w:pPr>
-    <w:rPr/>
-  </w:style>
-  <w:style w:type="paragraph" w:styleId="BodyTextIndent">
-    <w:name w:val="Body Text Indent"/>
-    <w:basedOn w:val="TextBody"/>
     <w:qFormat/>
     <w:pPr>
       <w:ind w:left="0" w:right="0" w:firstLine="283"/>

</xml_diff>